<commit_message>
D01-S4-Doc Requirements Document for Student 4
</commit_message>
<xml_diff>
--- a/reports/Student#4/04 - Requirements - Student #4.docx
+++ b/reports/Student#4/04 - Requirements - Student #4.docx
@@ -4,7 +4,7 @@
   <w:body>
     <w:p>
       <w:pPr>
-        <w:pStyle w:val="Heading1"/>
+        <w:pStyle w:val="Ttulo1"/>
         <w:spacing w:before="0"/>
         <w:rPr>
           <w:rFonts w:cstheme="majorHAnsi"/>
@@ -103,7 +103,7 @@
           </w:tcPr>
           <w:p>
             <w:pPr>
-              <w:pStyle w:val="NoSpacing"/>
+              <w:pStyle w:val="Sinespaciado"/>
               <w:rPr>
                 <w:rFonts w:asciiTheme="majorHAnsi" w:hAnsiTheme="majorHAnsi" w:cstheme="majorBidi"/>
               </w:rPr>
@@ -134,7 +134,6 @@
               </w:rPr>
               <w:tab/>
             </w:r>
-            <w:permStart w:id="379328249" w:edGrp="everyone"/>
             <w:sdt>
               <w:sdtPr>
                 <w:rPr>
@@ -148,28 +147,28 @@
                 <w15:appearance w15:val="hidden"/>
                 <w:text/>
               </w:sdtPr>
+              <w:sdtEndPr/>
               <w:sdtContent>
                 <w:r>
                   <w:rPr>
                     <w:rFonts w:asciiTheme="majorHAnsi" w:hAnsiTheme="majorHAnsi" w:cstheme="majorBidi"/>
                   </w:rPr>
-                  <w:t xml:space="preserve"> CX</w:t>
+                  <w:t xml:space="preserve"> </w:t>
                 </w:r>
                 <w:r>
                   <w:rPr>
                     <w:rFonts w:asciiTheme="majorHAnsi" w:hAnsiTheme="majorHAnsi" w:cstheme="majorBidi"/>
                   </w:rPr>
-                  <w:t xml:space="preserve">. </w:t>
+                  <w:t>C1.008</w:t>
                 </w:r>
                 <w:r>
                   <w:rPr>
                     <w:rFonts w:asciiTheme="majorHAnsi" w:hAnsiTheme="majorHAnsi" w:cstheme="majorBidi"/>
                   </w:rPr>
-                  <w:t xml:space="preserve">YYY  </w:t>
+                  <w:t xml:space="preserve">  </w:t>
                 </w:r>
               </w:sdtContent>
             </w:sdt>
-            <w:permEnd w:id="379328249"/>
           </w:p>
         </w:tc>
       </w:tr>
@@ -186,7 +185,7 @@
           </w:tcPr>
           <w:p>
             <w:pPr>
-              <w:pStyle w:val="NoSpacing"/>
+              <w:pStyle w:val="Sinespaciado"/>
               <w:rPr>
                 <w:rFonts w:asciiTheme="majorHAnsi" w:hAnsiTheme="majorHAnsi" w:cstheme="majorBidi"/>
                 <w:lang w:val="pt-PT"/>
@@ -215,7 +214,6 @@
               </w:rPr>
               <w:tab/>
             </w:r>
-            <w:permStart w:id="955522721" w:edGrp="everyone"/>
             <w:sdt>
               <w:sdtPr>
                 <w:rPr>
@@ -236,25 +234,10 @@
                     <w:rFonts w:asciiTheme="majorHAnsi" w:hAnsiTheme="majorHAnsi" w:cstheme="majorBidi"/>
                     <w:lang w:val="pt-PT"/>
                   </w:rPr>
-                  <w:t xml:space="preserve"> https://github</w:t>
-                </w:r>
-                <w:r>
-                  <w:rPr>
-                    <w:rFonts w:asciiTheme="majorHAnsi" w:hAnsiTheme="majorHAnsi" w:cstheme="majorBidi"/>
-                    <w:lang w:val="pt-PT"/>
-                  </w:rPr>
-                  <w:t xml:space="preserve">. </w:t>
-                </w:r>
-                <w:r>
-                  <w:rPr>
-                    <w:rFonts w:asciiTheme="majorHAnsi" w:hAnsiTheme="majorHAnsi" w:cstheme="majorBidi"/>
-                    <w:lang w:val="pt-PT"/>
-                  </w:rPr>
-                  <w:t xml:space="preserve">com/xxxx  </w:t>
+                  <w:t xml:space="preserve"> https://github.com/pabniecor/Acme-ANS-D01.git  </w:t>
                 </w:r>
               </w:sdtContent>
             </w:sdt>
-            <w:permEnd w:id="955522721"/>
           </w:p>
         </w:tc>
       </w:tr>
@@ -291,7 +274,7 @@
           </w:p>
           <w:p>
             <w:pPr>
-              <w:pStyle w:val="NoSpacing"/>
+              <w:pStyle w:val="Sinespaciado"/>
               <w:rPr>
                 <w:rFonts w:asciiTheme="majorHAnsi" w:hAnsiTheme="majorHAnsi" w:cstheme="majorBidi"/>
                 <w:b/>
@@ -312,7 +295,6 @@
               </w:rPr>
               <w:tab/>
             </w:r>
-            <w:permStart w:id="1490430286" w:edGrp="everyone"/>
             <w:r>
               <w:rPr>
                 <w:rFonts w:asciiTheme="majorHAnsi" w:hAnsiTheme="majorHAnsi" w:cstheme="majorBidi"/>
@@ -332,32 +314,20 @@
                 <w15:appearance w15:val="hidden"/>
                 <w:text/>
               </w:sdtPr>
+              <w:sdtEndPr/>
               <w:sdtContent>
                 <w:r>
                   <w:rPr>
                     <w:rFonts w:asciiTheme="majorHAnsi" w:hAnsiTheme="majorHAnsi" w:cstheme="majorBidi"/>
                   </w:rPr>
-                  <w:t xml:space="preserve">Masked </w:t>
-                </w:r>
-                <w:r>
-                  <w:rPr>
-                    <w:rFonts w:asciiTheme="majorHAnsi" w:hAnsiTheme="majorHAnsi" w:cstheme="majorBidi"/>
-                  </w:rPr>
-                  <w:t>ID</w:t>
-                </w:r>
-                <w:r>
-                  <w:rPr>
-                    <w:rFonts w:asciiTheme="majorHAnsi" w:hAnsiTheme="majorHAnsi" w:cstheme="majorBidi"/>
-                  </w:rPr>
-                  <w:t xml:space="preserve"> number</w:t>
+                  <w:t>4913*****</w:t>
                 </w:r>
               </w:sdtContent>
             </w:sdt>
           </w:p>
-          <w:permEnd w:id="1490430286"/>
           <w:p>
             <w:pPr>
-              <w:pStyle w:val="NoSpacing"/>
+              <w:pStyle w:val="Sinespaciado"/>
               <w:rPr>
                 <w:rFonts w:asciiTheme="majorHAnsi" w:hAnsiTheme="majorHAnsi" w:cstheme="majorHAnsi"/>
                 <w:b/>
@@ -384,7 +354,6 @@
               </w:rPr>
               <w:tab/>
             </w:r>
-            <w:permStart w:id="1588551831" w:edGrp="everyone"/>
             <w:sdt>
               <w:sdtPr>
                 <w:rPr>
@@ -398,20 +367,32 @@
                 <w15:appearance w15:val="hidden"/>
                 <w:text/>
               </w:sdtPr>
+              <w:sdtEndPr/>
               <w:sdtContent>
                 <w:r>
                   <w:rPr>
                     <w:rFonts w:asciiTheme="majorHAnsi" w:hAnsiTheme="majorHAnsi" w:cstheme="majorHAnsi"/>
                   </w:rPr>
-                  <w:t xml:space="preserve"> uvus  </w:t>
+                  <w:t xml:space="preserve"> </w:t>
+                </w:r>
+                <w:r>
+                  <w:rPr>
+                    <w:rFonts w:asciiTheme="majorHAnsi" w:hAnsiTheme="majorHAnsi" w:cstheme="majorHAnsi"/>
+                  </w:rPr>
+                  <w:t>MBV3877</w:t>
+                </w:r>
+                <w:r>
+                  <w:rPr>
+                    <w:rFonts w:asciiTheme="majorHAnsi" w:hAnsiTheme="majorHAnsi" w:cstheme="majorHAnsi"/>
+                  </w:rPr>
+                  <w:t xml:space="preserve">  </w:t>
                 </w:r>
               </w:sdtContent>
             </w:sdt>
-            <w:permEnd w:id="1588551831"/>
           </w:p>
           <w:p>
             <w:pPr>
-              <w:pStyle w:val="NoSpacing"/>
+              <w:pStyle w:val="Sinespaciado"/>
               <w:rPr>
                 <w:rFonts w:asciiTheme="majorHAnsi" w:hAnsiTheme="majorHAnsi" w:cstheme="majorHAnsi"/>
               </w:rPr>
@@ -436,7 +417,6 @@
               </w:rPr>
               <w:tab/>
             </w:r>
-            <w:permStart w:id="441854091" w:edGrp="everyone"/>
             <w:sdt>
               <w:sdtPr>
                 <w:rPr>
@@ -450,20 +430,32 @@
                 <w15:appearance w15:val="hidden"/>
                 <w:text/>
               </w:sdtPr>
+              <w:sdtEndPr/>
               <w:sdtContent>
                 <w:r>
                   <w:rPr>
                     <w:rFonts w:asciiTheme="majorHAnsi" w:hAnsiTheme="majorHAnsi" w:cstheme="majorHAnsi"/>
                   </w:rPr>
-                  <w:t xml:space="preserve"> Surnames, Name  </w:t>
+                  <w:t xml:space="preserve"> </w:t>
+                </w:r>
+                <w:r>
+                  <w:rPr>
+                    <w:rFonts w:asciiTheme="majorHAnsi" w:hAnsiTheme="majorHAnsi" w:cstheme="majorHAnsi"/>
+                  </w:rPr>
+                  <w:t>Román Jiménez, Darío</w:t>
+                </w:r>
+                <w:r>
+                  <w:rPr>
+                    <w:rFonts w:asciiTheme="majorHAnsi" w:hAnsiTheme="majorHAnsi" w:cstheme="majorHAnsi"/>
+                  </w:rPr>
+                  <w:t xml:space="preserve">  </w:t>
                 </w:r>
               </w:sdtContent>
             </w:sdt>
-            <w:permEnd w:id="441854091"/>
           </w:p>
           <w:p>
             <w:pPr>
-              <w:pStyle w:val="NoSpacing"/>
+              <w:pStyle w:val="Sinespaciado"/>
               <w:rPr>
                 <w:rFonts w:asciiTheme="majorHAnsi" w:hAnsiTheme="majorHAnsi" w:cstheme="majorHAnsi"/>
               </w:rPr>
@@ -488,7 +480,6 @@
               </w:rPr>
               <w:tab/>
             </w:r>
-            <w:permStart w:id="16126159" w:edGrp="everyone"/>
             <w:sdt>
               <w:sdtPr>
                 <w:rPr>
@@ -502,16 +493,22 @@
                 <w15:appearance w15:val="hidden"/>
                 <w:text/>
               </w:sdtPr>
+              <w:sdtEndPr/>
               <w:sdtContent>
                 <w:r>
                   <w:rPr>
                     <w:rFonts w:asciiTheme="majorHAnsi" w:hAnsiTheme="majorHAnsi" w:cstheme="majorHAnsi"/>
                   </w:rPr>
-                  <w:t xml:space="preserve"> role1, role2, role3  </w:t>
+                  <w:t xml:space="preserve"> developer, tester</w:t>
+                </w:r>
+                <w:r>
+                  <w:rPr>
+                    <w:rFonts w:asciiTheme="majorHAnsi" w:hAnsiTheme="majorHAnsi" w:cstheme="majorHAnsi"/>
+                  </w:rPr>
+                  <w:t xml:space="preserve">  </w:t>
                 </w:r>
               </w:sdtContent>
             </w:sdt>
-            <w:permEnd w:id="16126159"/>
           </w:p>
         </w:tc>
       </w:tr>
@@ -528,7 +525,7 @@
           </w:tcPr>
           <w:p>
             <w:pPr>
-              <w:pStyle w:val="NoSpacing"/>
+              <w:pStyle w:val="Sinespaciado"/>
               <w:rPr>
                 <w:rFonts w:asciiTheme="majorHAnsi" w:hAnsiTheme="majorHAnsi" w:cstheme="majorHAnsi"/>
               </w:rPr>
@@ -559,7 +556,6 @@
               </w:rPr>
               <w:tab/>
             </w:r>
-            <w:permStart w:id="925041655" w:edGrp="everyone"/>
             <w:sdt>
               <w:sdtPr>
                 <w:rPr>
@@ -573,23 +569,35 @@
                 <w15:appearance w15:val="hidden"/>
                 <w:text/>
               </w:sdtPr>
+              <w:sdtEndPr/>
               <w:sdtContent>
                 <w:r>
                   <w:rPr>
                     <w:rFonts w:asciiTheme="majorHAnsi" w:hAnsiTheme="majorHAnsi" w:cstheme="majorHAnsi"/>
                   </w:rPr>
-                  <w:t xml:space="preserve"> place month day, year </w:t>
+                  <w:t xml:space="preserve"> </w:t>
+                </w:r>
+                <w:r>
+                  <w:rPr>
+                    <w:rFonts w:asciiTheme="majorHAnsi" w:hAnsiTheme="majorHAnsi" w:cstheme="majorHAnsi"/>
+                  </w:rPr>
+                  <w:t xml:space="preserve">Sevilla febrero 19, 2025 </w:t>
+                </w:r>
+                <w:r>
+                  <w:rPr>
+                    <w:rFonts w:asciiTheme="majorHAnsi" w:hAnsiTheme="majorHAnsi" w:cstheme="majorHAnsi"/>
+                  </w:rPr>
+                  <w:t xml:space="preserve"> </w:t>
                 </w:r>
               </w:sdtContent>
             </w:sdt>
-            <w:permEnd w:id="925041655"/>
           </w:p>
         </w:tc>
       </w:tr>
     </w:tbl>
     <w:p>
       <w:pPr>
-        <w:pStyle w:val="Heading1"/>
+        <w:pStyle w:val="Ttulo1"/>
         <w:spacing w:before="0"/>
         <w:rPr>
           <w:rFonts w:cstheme="majorHAnsi"/>
@@ -599,7 +607,6 @@
         <w:rPr>
           <w:rFonts w:cstheme="majorHAnsi"/>
         </w:rPr>
-        <w:lastRenderedPageBreak/>
         <w:t>MANDATORY</w:t>
       </w:r>
       <w:r>
@@ -623,7 +630,7 @@
     </w:p>
     <w:p>
       <w:pPr>
-        <w:pStyle w:val="Heading2"/>
+        <w:pStyle w:val="Ttulo2"/>
         <w:rPr>
           <w:rFonts w:cstheme="majorHAnsi"/>
         </w:rPr>
@@ -659,7 +666,7 @@
     </w:p>
     <w:p>
       <w:pPr>
-        <w:pStyle w:val="Heading2"/>
+        <w:pStyle w:val="Ttulo2"/>
         <w:rPr>
           <w:rFonts w:cstheme="majorHAnsi"/>
         </w:rPr>
@@ -796,7 +803,6 @@
         <w:t xml:space="preserve">.  </w:t>
       </w:r>
     </w:p>
-    <w:permStart w:id="1733719730" w:edGrp="everyone"/>
     <w:p>
       <w:pPr>
         <w:pStyle w:val="Comment-Grader"/>
@@ -811,23 +817,26 @@
           <w15:appearance w15:val="hidden"/>
           <w:text/>
         </w:sdtPr>
+        <w:sdtEndPr/>
         <w:sdtContent>
           <w:r>
-            <w:t xml:space="preserve">   </w:t>
+            <w:t xml:space="preserve"> </w:t>
+          </w:r>
+          <w:r>
+            <w:t>X</w:t>
+          </w:r>
+          <w:r>
+            <w:t xml:space="preserve"> </w:t>
           </w:r>
         </w:sdtContent>
       </w:sdt>
       <w:r>
-        <w:t xml:space="preserve"> </w:t>
-      </w:r>
-      <w:permEnd w:id="1733719730"/>
-      <w:r>
-        <w:t xml:space="preserve">   </w:t>
-      </w:r>
-    </w:p>
-    <w:p>
-      <w:pPr>
-        <w:pStyle w:val="Heading2"/>
+        <w:t xml:space="preserve">    </w:t>
+      </w:r>
+    </w:p>
+    <w:p>
+      <w:pPr>
+        <w:pStyle w:val="Ttulo2"/>
         <w:rPr>
           <w:rFonts w:cstheme="majorHAnsi"/>
         </w:rPr>
@@ -860,7 +869,7 @@
     </w:p>
     <w:p>
       <w:pPr>
-        <w:pStyle w:val="Heading2"/>
+        <w:pStyle w:val="Ttulo2"/>
         <w:rPr>
           <w:rFonts w:cstheme="majorHAnsi"/>
         </w:rPr>
@@ -893,7 +902,7 @@
     </w:p>
     <w:p>
       <w:pPr>
-        <w:pStyle w:val="Heading2"/>
+        <w:pStyle w:val="Ttulo2"/>
         <w:rPr>
           <w:rFonts w:cstheme="majorHAnsi"/>
         </w:rPr>
@@ -916,7 +925,6 @@
         <w:t xml:space="preserve">.  </w:t>
       </w:r>
     </w:p>
-    <w:permStart w:id="244456920" w:edGrp="everyone"/>
     <w:p>
       <w:pPr>
         <w:pStyle w:val="Comment-Grader"/>
@@ -931,13 +939,16 @@
           <w15:appearance w15:val="hidden"/>
           <w:text/>
         </w:sdtPr>
+        <w:sdtEndPr/>
         <w:sdtContent>
           <w:r>
-            <w:t xml:space="preserve">    </w:t>
+            <w:t xml:space="preserve"> X</w:t>
+          </w:r>
+          <w:r>
+            <w:t xml:space="preserve">  </w:t>
           </w:r>
         </w:sdtContent>
       </w:sdt>
-      <w:permEnd w:id="244456920"/>
       <w:r>
         <w:t xml:space="preserve">   </w:t>
       </w:r>
@@ -1002,7 +1013,7 @@
     </w:p>
     <w:p>
       <w:pPr>
-        <w:pStyle w:val="Heading1"/>
+        <w:pStyle w:val="Ttulo1"/>
         <w:tabs>
           <w:tab w:val="left" w:pos="284"/>
         </w:tabs>
@@ -1016,7 +1027,6 @@
         <w:rPr>
           <w:rFonts w:cstheme="majorHAnsi"/>
         </w:rPr>
-        <w:lastRenderedPageBreak/>
         <w:t>MANDATORY</w:t>
       </w:r>
       <w:r>
@@ -1041,7 +1051,7 @@
     </w:p>
     <w:p>
       <w:pPr>
-        <w:pStyle w:val="Heading2"/>
+        <w:pStyle w:val="Ttulo2"/>
         <w:rPr>
           <w:rFonts w:cstheme="majorHAnsi"/>
           <w:lang w:val="en-US"/>
@@ -1196,7 +1206,7 @@
       </w:r>
       <w:r>
         <w:rPr>
-          <w:rStyle w:val="Strong"/>
+          <w:rStyle w:val="Textoennegrita"/>
         </w:rPr>
         <w:t>salary</w:t>
       </w:r>
@@ -1225,7 +1235,6 @@
         <w:t>.</w:t>
       </w:r>
     </w:p>
-    <w:permStart w:id="1580534963" w:edGrp="everyone"/>
     <w:p>
       <w:pPr>
         <w:pStyle w:val="Comment-Grader"/>
@@ -1240,13 +1249,13 @@
           <w15:appearance w15:val="hidden"/>
           <w:text/>
         </w:sdtPr>
+        <w:sdtEndPr/>
         <w:sdtContent>
           <w:r>
             <w:t xml:space="preserve">    </w:t>
           </w:r>
         </w:sdtContent>
       </w:sdt>
-      <w:permEnd w:id="1580534963"/>
       <w:r>
         <w:t xml:space="preserve">  </w:t>
       </w:r>
@@ -1394,7 +1403,6 @@
       </w:r>
       <w:bookmarkEnd w:id="0"/>
     </w:p>
-    <w:permStart w:id="1685676958" w:edGrp="everyone"/>
     <w:p>
       <w:pPr>
         <w:pStyle w:val="Comment-Grader"/>
@@ -1409,13 +1417,13 @@
           <w15:appearance w15:val="hidden"/>
           <w:text/>
         </w:sdtPr>
+        <w:sdtEndPr/>
         <w:sdtContent>
           <w:r>
             <w:t xml:space="preserve">    </w:t>
           </w:r>
         </w:sdtContent>
       </w:sdt>
-      <w:permEnd w:id="1685676958"/>
       <w:r>
         <w:t xml:space="preserve"> </w:t>
       </w:r>
@@ -1601,7 +1609,6 @@
       </w:r>
     </w:p>
     <w:bookmarkStart w:id="1" w:name="_Hlk157677981"/>
-    <w:permStart w:id="339812661" w:edGrp="everyone"/>
     <w:p>
       <w:pPr>
         <w:pStyle w:val="Comment-Grader"/>
@@ -1615,13 +1622,13 @@
           </w:placeholder>
           <w:text/>
         </w:sdtPr>
+        <w:sdtEndPr/>
         <w:sdtContent>
           <w:r>
             <w:t xml:space="preserve">    </w:t>
           </w:r>
         </w:sdtContent>
       </w:sdt>
-      <w:permEnd w:id="339812661"/>
       <w:r>
         <w:t xml:space="preserve">   </w:t>
       </w:r>
@@ -1629,7 +1636,7 @@
     </w:p>
     <w:p>
       <w:pPr>
-        <w:pStyle w:val="Heading2"/>
+        <w:pStyle w:val="Ttulo2"/>
         <w:rPr>
           <w:rFonts w:cstheme="majorHAnsi"/>
         </w:rPr>
@@ -1665,7 +1672,7 @@
     </w:p>
     <w:p>
       <w:pPr>
-        <w:pStyle w:val="Heading2"/>
+        <w:pStyle w:val="Ttulo2"/>
         <w:rPr>
           <w:rFonts w:cstheme="majorHAnsi"/>
         </w:rPr>
@@ -1701,16 +1708,15 @@
     </w:p>
     <w:p>
       <w:pPr>
-        <w:pStyle w:val="Heading2"/>
-        <w:rPr>
-          <w:rFonts w:cstheme="majorHAnsi"/>
-        </w:rPr>
-      </w:pPr>
-      <w:r>
-        <w:rPr>
-          <w:rFonts w:cstheme="majorHAnsi"/>
-        </w:rPr>
-        <w:lastRenderedPageBreak/>
+        <w:pStyle w:val="Ttulo2"/>
+        <w:rPr>
+          <w:rFonts w:cstheme="majorHAnsi"/>
+        </w:rPr>
+      </w:pPr>
+      <w:r>
+        <w:rPr>
+          <w:rFonts w:cstheme="majorHAnsi"/>
+        </w:rPr>
         <w:t>Testing requirements</w:t>
       </w:r>
     </w:p>
@@ -1804,7 +1810,6 @@
         <w:t xml:space="preserve">.  </w:t>
       </w:r>
     </w:p>
-    <w:permStart w:id="891315281" w:edGrp="everyone"/>
     <w:p>
       <w:pPr>
         <w:pStyle w:val="Comment-Grader"/>
@@ -1819,17 +1824,17 @@
           <w15:appearance w15:val="hidden"/>
           <w:text/>
         </w:sdtPr>
+        <w:sdtEndPr/>
         <w:sdtContent>
           <w:r>
             <w:t xml:space="preserve">    </w:t>
           </w:r>
         </w:sdtContent>
       </w:sdt>
-      <w:permEnd w:id="891315281"/>
-    </w:p>
-    <w:p>
-      <w:pPr>
-        <w:pStyle w:val="Heading2"/>
+    </w:p>
+    <w:p>
+      <w:pPr>
+        <w:pStyle w:val="Ttulo2"/>
         <w:rPr>
           <w:rFonts w:cstheme="majorHAnsi"/>
         </w:rPr>
@@ -1855,7 +1860,6 @@
         <w:t xml:space="preserve">.  </w:t>
       </w:r>
     </w:p>
-    <w:permStart w:id="338698352" w:edGrp="everyone"/>
     <w:p>
       <w:pPr>
         <w:pStyle w:val="Comment-Grader"/>
@@ -1870,13 +1874,13 @@
           <w15:appearance w15:val="hidden"/>
           <w:text/>
         </w:sdtPr>
+        <w:sdtEndPr/>
         <w:sdtContent>
           <w:r>
             <w:t xml:space="preserve">    </w:t>
           </w:r>
         </w:sdtContent>
       </w:sdt>
-      <w:permEnd w:id="338698352"/>
       <w:r>
         <w:t xml:space="preserve">   </w:t>
       </w:r>
@@ -1890,7 +1894,7 @@
     </w:p>
     <w:p>
       <w:pPr>
-        <w:pStyle w:val="Heading1"/>
+        <w:pStyle w:val="Ttulo1"/>
         <w:pBdr>
           <w:top w:val="single" w:sz="8" w:space="1" w:color="auto"/>
           <w:left w:val="single" w:sz="8" w:space="4" w:color="auto"/>
@@ -1909,7 +1913,6 @@
         <w:rPr>
           <w:rFonts w:cstheme="majorHAnsi"/>
         </w:rPr>
-        <w:lastRenderedPageBreak/>
         <w:t>MANDATORY</w:t>
       </w:r>
       <w:r>
@@ -1933,7 +1936,7 @@
     </w:p>
     <w:p>
       <w:pPr>
-        <w:pStyle w:val="Heading2"/>
+        <w:pStyle w:val="Ttulo2"/>
         <w:rPr>
           <w:rFonts w:cstheme="majorHAnsi"/>
         </w:rPr>
@@ -1969,7 +1972,7 @@
     </w:p>
     <w:p>
       <w:pPr>
-        <w:pStyle w:val="Heading2"/>
+        <w:pStyle w:val="Ttulo2"/>
         <w:rPr>
           <w:rFonts w:cstheme="majorHAnsi"/>
         </w:rPr>
@@ -2145,7 +2148,6 @@
         <w:t>.</w:t>
       </w:r>
     </w:p>
-    <w:permStart w:id="8470091" w:edGrp="everyone"/>
     <w:p>
       <w:pPr>
         <w:pStyle w:val="Comment-Grader"/>
@@ -2160,13 +2162,13 @@
           <w15:appearance w15:val="hidden"/>
           <w:text/>
         </w:sdtPr>
+        <w:sdtEndPr/>
         <w:sdtContent>
           <w:r>
             <w:t xml:space="preserve">    </w:t>
           </w:r>
         </w:sdtContent>
       </w:sdt>
-      <w:permEnd w:id="8470091"/>
       <w:r>
         <w:t xml:space="preserve">    </w:t>
       </w:r>
@@ -2183,7 +2185,7 @@
       </w:r>
       <w:r>
         <w:rPr>
-          <w:rStyle w:val="Strong"/>
+          <w:rStyle w:val="Textoennegrita"/>
         </w:rPr>
         <w:t>assistance agents</w:t>
       </w:r>
@@ -2192,7 +2194,7 @@
       </w:r>
       <w:r>
         <w:rPr>
-          <w:rStyle w:val="Strong"/>
+          <w:rStyle w:val="Textoennegrita"/>
         </w:rPr>
         <w:t>tracking logs</w:t>
       </w:r>
@@ -2288,7 +2290,6 @@
         <w:t>.</w:t>
       </w:r>
     </w:p>
-    <w:permStart w:id="66585966" w:edGrp="everyone"/>
     <w:p>
       <w:pPr>
         <w:pStyle w:val="Comment-Grader"/>
@@ -2303,20 +2304,20 @@
           <w15:appearance w15:val="hidden"/>
           <w:text/>
         </w:sdtPr>
+        <w:sdtEndPr/>
         <w:sdtContent>
           <w:r>
             <w:t xml:space="preserve">    </w:t>
           </w:r>
         </w:sdtContent>
       </w:sdt>
-      <w:permEnd w:id="66585966"/>
       <w:r>
         <w:t xml:space="preserve">    </w:t>
       </w:r>
     </w:p>
     <w:p>
       <w:pPr>
-        <w:pStyle w:val="Heading2"/>
+        <w:pStyle w:val="Ttulo2"/>
         <w:rPr>
           <w:rFonts w:cstheme="majorHAnsi"/>
         </w:rPr>
@@ -2352,7 +2353,7 @@
     </w:p>
     <w:p>
       <w:pPr>
-        <w:pStyle w:val="Heading2"/>
+        <w:pStyle w:val="Ttulo2"/>
         <w:rPr>
           <w:rFonts w:cstheme="majorHAnsi"/>
         </w:rPr>
@@ -2392,16 +2393,15 @@
     </w:p>
     <w:p>
       <w:pPr>
-        <w:pStyle w:val="Heading2"/>
-        <w:rPr>
-          <w:rFonts w:cstheme="majorHAnsi"/>
-        </w:rPr>
-      </w:pPr>
-      <w:r>
-        <w:rPr>
-          <w:rFonts w:cstheme="majorHAnsi"/>
-        </w:rPr>
-        <w:lastRenderedPageBreak/>
+        <w:pStyle w:val="Ttulo2"/>
+        <w:rPr>
+          <w:rFonts w:cstheme="majorHAnsi"/>
+        </w:rPr>
+      </w:pPr>
+      <w:r>
+        <w:rPr>
+          <w:rFonts w:cstheme="majorHAnsi"/>
+        </w:rPr>
         <w:t>Managerial requirements</w:t>
       </w:r>
     </w:p>
@@ -2416,7 +2416,6 @@
         <w:t xml:space="preserve">.  </w:t>
       </w:r>
     </w:p>
-    <w:permStart w:id="1123494185" w:edGrp="everyone"/>
     <w:p>
       <w:pPr>
         <w:pStyle w:val="Comment-Grader"/>
@@ -2431,20 +2430,20 @@
           <w15:appearance w15:val="hidden"/>
           <w:text/>
         </w:sdtPr>
+        <w:sdtEndPr/>
         <w:sdtContent>
           <w:r>
             <w:t xml:space="preserve">    </w:t>
           </w:r>
         </w:sdtContent>
       </w:sdt>
-      <w:permEnd w:id="1123494185"/>
       <w:r>
         <w:t xml:space="preserve">   </w:t>
       </w:r>
     </w:p>
     <w:p>
       <w:pPr>
-        <w:pStyle w:val="Heading1"/>
+        <w:pStyle w:val="Ttulo1"/>
         <w:tabs>
           <w:tab w:val="left" w:pos="284"/>
         </w:tabs>
@@ -2457,7 +2456,6 @@
         <w:rPr>
           <w:rFonts w:cstheme="majorHAnsi"/>
         </w:rPr>
-        <w:lastRenderedPageBreak/>
         <w:t>MANDATORY</w:t>
       </w:r>
       <w:r>
@@ -2481,7 +2479,7 @@
     </w:p>
     <w:p>
       <w:pPr>
-        <w:pStyle w:val="Heading2"/>
+        <w:pStyle w:val="Ttulo2"/>
         <w:rPr>
           <w:rFonts w:cstheme="majorHAnsi"/>
         </w:rPr>
@@ -2501,7 +2499,6 @@
         <w:t xml:space="preserve">Create appropriate indices for your entities, if required.  </w:t>
       </w:r>
     </w:p>
-    <w:permStart w:id="1415324222" w:edGrp="everyone"/>
     <w:p>
       <w:pPr>
         <w:pStyle w:val="Comment-Grader"/>
@@ -2516,20 +2513,20 @@
           <w15:appearance w15:val="hidden"/>
           <w:text/>
         </w:sdtPr>
+        <w:sdtEndPr/>
         <w:sdtContent>
           <w:r>
             <w:t xml:space="preserve">    </w:t>
           </w:r>
         </w:sdtContent>
       </w:sdt>
-      <w:permEnd w:id="1415324222"/>
       <w:r>
         <w:t xml:space="preserve">   </w:t>
       </w:r>
     </w:p>
     <w:p>
       <w:pPr>
-        <w:pStyle w:val="Heading2"/>
+        <w:pStyle w:val="Ttulo2"/>
         <w:rPr>
           <w:rFonts w:cstheme="majorHAnsi"/>
         </w:rPr>
@@ -2562,7 +2559,7 @@
     </w:p>
     <w:p>
       <w:pPr>
-        <w:pStyle w:val="Heading2"/>
+        <w:pStyle w:val="Ttulo2"/>
         <w:rPr>
           <w:rFonts w:cstheme="majorHAnsi"/>
         </w:rPr>
@@ -2595,7 +2592,7 @@
     </w:p>
     <w:p>
       <w:pPr>
-        <w:pStyle w:val="Heading2"/>
+        <w:pStyle w:val="Ttulo2"/>
         <w:rPr>
           <w:rFonts w:cstheme="majorHAnsi"/>
         </w:rPr>
@@ -2627,7 +2624,6 @@
         <w:t xml:space="preserve">.  </w:t>
       </w:r>
     </w:p>
-    <w:permStart w:id="973563344" w:edGrp="everyone"/>
     <w:p>
       <w:pPr>
         <w:pStyle w:val="Comment-Grader"/>
@@ -2641,20 +2637,20 @@
           </w:placeholder>
           <w:text/>
         </w:sdtPr>
+        <w:sdtEndPr/>
         <w:sdtContent>
           <w:r>
             <w:t xml:space="preserve">    </w:t>
           </w:r>
         </w:sdtContent>
       </w:sdt>
-      <w:permEnd w:id="973563344"/>
       <w:r>
         <w:t xml:space="preserve">   </w:t>
       </w:r>
     </w:p>
     <w:p>
       <w:pPr>
-        <w:pStyle w:val="Heading2"/>
+        <w:pStyle w:val="Ttulo2"/>
         <w:rPr>
           <w:rFonts w:cstheme="majorHAnsi"/>
         </w:rPr>
@@ -2677,7 +2673,6 @@
         <w:t xml:space="preserve">.  </w:t>
       </w:r>
     </w:p>
-    <w:permStart w:id="182535402" w:edGrp="everyone"/>
     <w:p>
       <w:pPr>
         <w:pStyle w:val="Comment-Grader"/>
@@ -2692,13 +2687,13 @@
           <w15:appearance w15:val="hidden"/>
           <w:text/>
         </w:sdtPr>
+        <w:sdtEndPr/>
         <w:sdtContent>
           <w:r>
             <w:t xml:space="preserve">    </w:t>
           </w:r>
         </w:sdtContent>
       </w:sdt>
-      <w:permEnd w:id="182535402"/>
       <w:r>
         <w:t xml:space="preserve">   </w:t>
       </w:r>
@@ -2714,7 +2709,6 @@
         <w:t xml:space="preserve">.  </w:t>
       </w:r>
     </w:p>
-    <w:permStart w:id="966666940" w:edGrp="everyone"/>
     <w:p>
       <w:pPr>
         <w:pStyle w:val="Comment-Grader"/>
@@ -2728,13 +2722,13 @@
           </w:placeholder>
           <w:text/>
         </w:sdtPr>
+        <w:sdtEndPr/>
         <w:sdtContent>
           <w:r>
             <w:t xml:space="preserve">    </w:t>
           </w:r>
         </w:sdtContent>
       </w:sdt>
-      <w:permEnd w:id="966666940"/>
       <w:r>
         <w:t xml:space="preserve">  </w:t>
       </w:r>
@@ -2755,7 +2749,7 @@
     </w:p>
     <w:p>
       <w:pPr>
-        <w:pStyle w:val="Heading1"/>
+        <w:pStyle w:val="Ttulo1"/>
         <w:spacing w:before="0"/>
         <w:rPr>
           <w:rFonts w:cstheme="majorHAnsi"/>
@@ -2765,7 +2759,6 @@
         <w:rPr>
           <w:rFonts w:cstheme="majorHAnsi"/>
         </w:rPr>
-        <w:lastRenderedPageBreak/>
         <w:t>SUPPLEMENTARY I</w:t>
       </w:r>
       <w:r>
@@ -2789,7 +2782,7 @@
     </w:p>
     <w:p>
       <w:pPr>
-        <w:pStyle w:val="Heading2"/>
+        <w:pStyle w:val="Ttulo2"/>
         <w:rPr>
           <w:rFonts w:cstheme="majorHAnsi"/>
         </w:rPr>
@@ -2825,7 +2818,7 @@
     </w:p>
     <w:p>
       <w:pPr>
-        <w:pStyle w:val="Heading2"/>
+        <w:pStyle w:val="Ttulo2"/>
         <w:rPr>
           <w:rFonts w:cstheme="majorHAnsi"/>
         </w:rPr>
@@ -2858,7 +2851,7 @@
     </w:p>
     <w:p>
       <w:pPr>
-        <w:pStyle w:val="Heading2"/>
+        <w:pStyle w:val="Ttulo2"/>
         <w:rPr>
           <w:rFonts w:cstheme="majorHAnsi"/>
         </w:rPr>
@@ -2891,7 +2884,7 @@
     </w:p>
     <w:p>
       <w:pPr>
-        <w:pStyle w:val="Heading2"/>
+        <w:pStyle w:val="Ttulo2"/>
         <w:rPr>
           <w:rFonts w:cstheme="majorHAnsi"/>
         </w:rPr>
@@ -2924,7 +2917,7 @@
     </w:p>
     <w:p>
       <w:pPr>
-        <w:pStyle w:val="Heading2"/>
+        <w:pStyle w:val="Ttulo2"/>
         <w:rPr>
           <w:rFonts w:cstheme="majorHAnsi"/>
         </w:rPr>
@@ -3001,7 +2994,7 @@
     </w:p>
     <w:p>
       <w:pPr>
-        <w:pStyle w:val="Heading1"/>
+        <w:pStyle w:val="Ttulo1"/>
         <w:tabs>
           <w:tab w:val="left" w:pos="284"/>
         </w:tabs>
@@ -3015,7 +3008,6 @@
         <w:rPr>
           <w:rFonts w:cstheme="majorHAnsi"/>
         </w:rPr>
-        <w:lastRenderedPageBreak/>
         <w:t>SUPPLEMENTARY I</w:t>
       </w:r>
       <w:r>
@@ -3042,7 +3034,7 @@
     </w:p>
     <w:p>
       <w:pPr>
-        <w:pStyle w:val="Heading2"/>
+        <w:pStyle w:val="Ttulo2"/>
         <w:rPr>
           <w:rFonts w:cstheme="majorHAnsi"/>
           <w:lang w:val="en-US"/>
@@ -3173,7 +3165,6 @@
         <w:t xml:space="preserve">. </w:t>
       </w:r>
     </w:p>
-    <w:permStart w:id="1220091073" w:edGrp="everyone"/>
     <w:p>
       <w:pPr>
         <w:pStyle w:val="Comment-Grader"/>
@@ -3194,6 +3185,7 @@
           <w15:appearance w15:val="hidden"/>
           <w:text/>
         </w:sdtPr>
+        <w:sdtEndPr/>
         <w:sdtContent>
           <w:r>
             <w:rPr>
@@ -3203,7 +3195,6 @@
           </w:r>
         </w:sdtContent>
       </w:sdt>
-      <w:permEnd w:id="1220091073"/>
       <w:r>
         <w:rPr>
           <w:lang w:val="en-US"/>
@@ -3213,7 +3204,7 @@
     </w:p>
     <w:p>
       <w:pPr>
-        <w:pStyle w:val="Heading2"/>
+        <w:pStyle w:val="Ttulo2"/>
         <w:rPr>
           <w:rFonts w:cstheme="majorHAnsi"/>
         </w:rPr>
@@ -3249,7 +3240,7 @@
     </w:p>
     <w:p>
       <w:pPr>
-        <w:pStyle w:val="Heading2"/>
+        <w:pStyle w:val="Ttulo2"/>
         <w:rPr>
           <w:rFonts w:cstheme="majorHAnsi"/>
         </w:rPr>
@@ -3285,7 +3276,7 @@
     </w:p>
     <w:p>
       <w:pPr>
-        <w:pStyle w:val="Heading2"/>
+        <w:pStyle w:val="Ttulo2"/>
         <w:rPr>
           <w:rFonts w:cstheme="majorHAnsi"/>
         </w:rPr>
@@ -3318,7 +3309,7 @@
     </w:p>
     <w:p>
       <w:pPr>
-        <w:pStyle w:val="Heading2"/>
+        <w:pStyle w:val="Ttulo2"/>
         <w:rPr>
           <w:rFonts w:cstheme="majorHAnsi"/>
         </w:rPr>
@@ -3338,7 +3329,6 @@
         <w:t xml:space="preserve">Produce a UML domain model regarding the information requirements in your project.  </w:t>
       </w:r>
     </w:p>
-    <w:permStart w:id="1053959848" w:edGrp="everyone"/>
     <w:p>
       <w:pPr>
         <w:pStyle w:val="Comment-Grader"/>
@@ -3353,20 +3343,20 @@
           <w15:appearance w15:val="hidden"/>
           <w:text/>
         </w:sdtPr>
+        <w:sdtEndPr/>
         <w:sdtContent>
           <w:r>
             <w:t xml:space="preserve">    </w:t>
           </w:r>
         </w:sdtContent>
       </w:sdt>
-      <w:permEnd w:id="1053959848"/>
       <w:r>
         <w:t xml:space="preserve">   </w:t>
       </w:r>
     </w:p>
     <w:p>
       <w:pPr>
-        <w:pStyle w:val="Heading1"/>
+        <w:pStyle w:val="Ttulo1"/>
         <w:pBdr>
           <w:top w:val="single" w:sz="8" w:space="1" w:color="auto"/>
           <w:left w:val="single" w:sz="8" w:space="4" w:color="auto"/>
@@ -3385,7 +3375,6 @@
         <w:rPr>
           <w:rFonts w:cstheme="majorHAnsi"/>
         </w:rPr>
-        <w:lastRenderedPageBreak/>
         <w:t>SUPPLEMENTARY I</w:t>
       </w:r>
       <w:r>
@@ -3409,7 +3398,7 @@
     </w:p>
     <w:p>
       <w:pPr>
-        <w:pStyle w:val="Heading2"/>
+        <w:pStyle w:val="Ttulo2"/>
         <w:rPr>
           <w:rFonts w:cstheme="majorHAnsi"/>
         </w:rPr>
@@ -3445,7 +3434,7 @@
     </w:p>
     <w:p>
       <w:pPr>
-        <w:pStyle w:val="Heading2"/>
+        <w:pStyle w:val="Ttulo2"/>
         <w:rPr>
           <w:rFonts w:cstheme="majorHAnsi"/>
         </w:rPr>
@@ -3505,7 +3494,6 @@
         <w:t xml:space="preserve">.  </w:t>
       </w:r>
     </w:p>
-    <w:permStart w:id="1469596324" w:edGrp="everyone"/>
     <w:p>
       <w:pPr>
         <w:pStyle w:val="Comment-Grader"/>
@@ -3520,13 +3508,13 @@
           <w15:appearance w15:val="hidden"/>
           <w:text/>
         </w:sdtPr>
+        <w:sdtEndPr/>
         <w:sdtContent>
           <w:r>
             <w:t xml:space="preserve">    </w:t>
           </w:r>
         </w:sdtContent>
       </w:sdt>
-      <w:permEnd w:id="1469596324"/>
       <w:r>
         <w:t xml:space="preserve">   </w:t>
       </w:r>
@@ -3573,7 +3561,6 @@
         <w:t xml:space="preserve">.  </w:t>
       </w:r>
     </w:p>
-    <w:permStart w:id="1111177414" w:edGrp="everyone"/>
     <w:p>
       <w:pPr>
         <w:pStyle w:val="Comment-Grader"/>
@@ -3588,13 +3575,13 @@
           <w15:appearance w15:val="hidden"/>
           <w:text/>
         </w:sdtPr>
+        <w:sdtEndPr/>
         <w:sdtContent>
           <w:r>
             <w:t xml:space="preserve">    </w:t>
           </w:r>
         </w:sdtContent>
       </w:sdt>
-      <w:permEnd w:id="1111177414"/>
       <w:r>
         <w:t xml:space="preserve">   </w:t>
       </w:r>
@@ -3649,7 +3636,6 @@
         <w:t xml:space="preserve">  </w:t>
       </w:r>
     </w:p>
-    <w:permStart w:id="303655226" w:edGrp="everyone"/>
     <w:p>
       <w:pPr>
         <w:pStyle w:val="Comment-Grader"/>
@@ -3664,13 +3650,13 @@
           <w15:appearance w15:val="hidden"/>
           <w:text/>
         </w:sdtPr>
+        <w:sdtEndPr/>
         <w:sdtContent>
           <w:r>
             <w:t xml:space="preserve">    </w:t>
           </w:r>
         </w:sdtContent>
       </w:sdt>
-      <w:permEnd w:id="303655226"/>
       <w:r>
         <w:t xml:space="preserve">    </w:t>
       </w:r>
@@ -3717,7 +3703,6 @@
         <w:t xml:space="preserve">.  </w:t>
       </w:r>
     </w:p>
-    <w:permStart w:id="911542006" w:edGrp="everyone"/>
     <w:p>
       <w:pPr>
         <w:pStyle w:val="Comment-Grader"/>
@@ -3732,20 +3717,20 @@
           <w15:appearance w15:val="hidden"/>
           <w:text/>
         </w:sdtPr>
+        <w:sdtEndPr/>
         <w:sdtContent>
           <w:r>
             <w:t xml:space="preserve">    </w:t>
           </w:r>
         </w:sdtContent>
       </w:sdt>
-      <w:permEnd w:id="911542006"/>
       <w:r>
         <w:t xml:space="preserve">    </w:t>
       </w:r>
     </w:p>
     <w:p>
       <w:pPr>
-        <w:pStyle w:val="Heading2"/>
+        <w:pStyle w:val="Ttulo2"/>
         <w:rPr>
           <w:rFonts w:cstheme="majorHAnsi"/>
         </w:rPr>
@@ -3781,7 +3766,7 @@
     </w:p>
     <w:p>
       <w:pPr>
-        <w:pStyle w:val="Heading2"/>
+        <w:pStyle w:val="Ttulo2"/>
         <w:rPr>
           <w:rFonts w:cstheme="majorHAnsi"/>
         </w:rPr>
@@ -3828,16 +3813,15 @@
     </w:p>
     <w:p>
       <w:pPr>
-        <w:pStyle w:val="Heading2"/>
-        <w:rPr>
-          <w:rFonts w:cstheme="majorHAnsi"/>
-        </w:rPr>
-      </w:pPr>
-      <w:r>
-        <w:rPr>
-          <w:rFonts w:cstheme="majorHAnsi"/>
-        </w:rPr>
-        <w:lastRenderedPageBreak/>
+        <w:pStyle w:val="Ttulo2"/>
+        <w:rPr>
+          <w:rFonts w:cstheme="majorHAnsi"/>
+        </w:rPr>
+      </w:pPr>
+      <w:r>
+        <w:rPr>
+          <w:rFonts w:cstheme="majorHAnsi"/>
+        </w:rPr>
         <w:t>Managerial requirements</w:t>
       </w:r>
     </w:p>
@@ -3852,7 +3836,6 @@
         <w:t xml:space="preserve">  </w:t>
       </w:r>
     </w:p>
-    <w:permStart w:id="553716983" w:edGrp="everyone"/>
     <w:p>
       <w:pPr>
         <w:pStyle w:val="Comment-Grader"/>
@@ -3866,20 +3849,20 @@
           </w:placeholder>
           <w:text/>
         </w:sdtPr>
+        <w:sdtEndPr/>
         <w:sdtContent>
           <w:r>
             <w:t xml:space="preserve">    </w:t>
           </w:r>
         </w:sdtContent>
       </w:sdt>
-      <w:permEnd w:id="553716983"/>
       <w:r>
         <w:t xml:space="preserve">   </w:t>
       </w:r>
     </w:p>
     <w:p>
       <w:pPr>
-        <w:pStyle w:val="Heading1"/>
+        <w:pStyle w:val="Ttulo1"/>
         <w:tabs>
           <w:tab w:val="left" w:pos="284"/>
         </w:tabs>
@@ -3892,7 +3875,6 @@
         <w:rPr>
           <w:rFonts w:cstheme="majorHAnsi"/>
         </w:rPr>
-        <w:lastRenderedPageBreak/>
         <w:t>SUPPLEMENTARY I</w:t>
       </w:r>
       <w:r>
@@ -3916,7 +3898,7 @@
     </w:p>
     <w:p>
       <w:pPr>
-        <w:pStyle w:val="Heading2"/>
+        <w:pStyle w:val="Ttulo2"/>
         <w:rPr>
           <w:rFonts w:cstheme="majorHAnsi"/>
         </w:rPr>
@@ -3949,7 +3931,7 @@
     </w:p>
     <w:p>
       <w:pPr>
-        <w:pStyle w:val="Heading2"/>
+        <w:pStyle w:val="Ttulo2"/>
         <w:rPr>
           <w:rFonts w:cstheme="majorHAnsi"/>
         </w:rPr>
@@ -3982,7 +3964,7 @@
     </w:p>
     <w:p>
       <w:pPr>
-        <w:pStyle w:val="Heading2"/>
+        <w:pStyle w:val="Ttulo2"/>
         <w:rPr>
           <w:rFonts w:cstheme="majorHAnsi"/>
         </w:rPr>
@@ -4015,7 +3997,7 @@
     </w:p>
     <w:p>
       <w:pPr>
-        <w:pStyle w:val="Heading2"/>
+        <w:pStyle w:val="Ttulo2"/>
         <w:rPr>
           <w:rFonts w:cstheme="majorHAnsi"/>
         </w:rPr>
@@ -4050,7 +4032,6 @@
         <w:t xml:space="preserve">  </w:t>
       </w:r>
     </w:p>
-    <w:permStart w:id="968450766" w:edGrp="everyone"/>
     <w:p>
       <w:pPr>
         <w:pStyle w:val="Comment-Grader"/>
@@ -4065,20 +4046,20 @@
           <w15:appearance w15:val="hidden"/>
           <w:text/>
         </w:sdtPr>
+        <w:sdtEndPr/>
         <w:sdtContent>
           <w:r>
             <w:t xml:space="preserve">    </w:t>
           </w:r>
         </w:sdtContent>
       </w:sdt>
-      <w:permEnd w:id="968450766"/>
       <w:r>
         <w:t xml:space="preserve">  </w:t>
       </w:r>
     </w:p>
     <w:p>
       <w:pPr>
-        <w:pStyle w:val="Heading2"/>
+        <w:pStyle w:val="Ttulo2"/>
         <w:rPr>
           <w:rFonts w:cstheme="majorHAnsi"/>
         </w:rPr>
@@ -4101,7 +4082,6 @@
         <w:t xml:space="preserve">.  </w:t>
       </w:r>
     </w:p>
-    <w:permStart w:id="1311645159" w:edGrp="everyone"/>
     <w:p>
       <w:pPr>
         <w:pStyle w:val="Comment-Grader"/>
@@ -4116,13 +4096,13 @@
           <w15:appearance w15:val="hidden"/>
           <w:text/>
         </w:sdtPr>
+        <w:sdtEndPr/>
         <w:sdtContent>
           <w:r>
             <w:t xml:space="preserve">    </w:t>
           </w:r>
         </w:sdtContent>
       </w:sdt>
-      <w:permEnd w:id="1311645159"/>
       <w:r>
         <w:t xml:space="preserve">   </w:t>
       </w:r>
@@ -4143,7 +4123,7 @@
     </w:p>
     <w:p>
       <w:pPr>
-        <w:pStyle w:val="Heading1"/>
+        <w:pStyle w:val="Ttulo1"/>
         <w:spacing w:before="0"/>
         <w:rPr>
           <w:rFonts w:cstheme="majorHAnsi"/>
@@ -4153,7 +4133,6 @@
         <w:rPr>
           <w:rFonts w:cstheme="majorHAnsi"/>
         </w:rPr>
-        <w:lastRenderedPageBreak/>
         <w:t>SUPPLEMENTARY II</w:t>
       </w:r>
       <w:r>
@@ -4177,7 +4156,7 @@
     </w:p>
     <w:p>
       <w:pPr>
-        <w:pStyle w:val="Heading2"/>
+        <w:pStyle w:val="Ttulo2"/>
         <w:rPr>
           <w:rFonts w:cstheme="majorHAnsi"/>
         </w:rPr>
@@ -4213,7 +4192,7 @@
     </w:p>
     <w:p>
       <w:pPr>
-        <w:pStyle w:val="Heading2"/>
+        <w:pStyle w:val="Ttulo2"/>
         <w:rPr>
           <w:rFonts w:cstheme="majorHAnsi"/>
         </w:rPr>
@@ -4246,7 +4225,7 @@
     </w:p>
     <w:p>
       <w:pPr>
-        <w:pStyle w:val="Heading2"/>
+        <w:pStyle w:val="Ttulo2"/>
         <w:rPr>
           <w:rFonts w:cstheme="majorHAnsi"/>
         </w:rPr>
@@ -4279,7 +4258,7 @@
     </w:p>
     <w:p>
       <w:pPr>
-        <w:pStyle w:val="Heading2"/>
+        <w:pStyle w:val="Ttulo2"/>
         <w:rPr>
           <w:rFonts w:cstheme="majorHAnsi"/>
         </w:rPr>
@@ -4312,7 +4291,7 @@
     </w:p>
     <w:p>
       <w:pPr>
-        <w:pStyle w:val="Heading2"/>
+        <w:pStyle w:val="Ttulo2"/>
         <w:rPr>
           <w:rFonts w:cstheme="majorHAnsi"/>
         </w:rPr>
@@ -4335,7 +4314,6 @@
         <w:t xml:space="preserve">.  </w:t>
       </w:r>
     </w:p>
-    <w:permStart w:id="1179802484" w:edGrp="everyone"/>
     <w:p>
       <w:pPr>
         <w:pStyle w:val="Comment-Grader"/>
@@ -4350,13 +4328,13 @@
           <w15:appearance w15:val="hidden"/>
           <w:text/>
         </w:sdtPr>
+        <w:sdtEndPr/>
         <w:sdtContent>
           <w:r>
             <w:t xml:space="preserve">    </w:t>
           </w:r>
         </w:sdtContent>
       </w:sdt>
-      <w:permEnd w:id="1179802484"/>
       <w:r>
         <w:t xml:space="preserve">    </w:t>
       </w:r>
@@ -4372,7 +4350,6 @@
         <w:t xml:space="preserve">.  </w:t>
       </w:r>
     </w:p>
-    <w:permStart w:id="225733729" w:edGrp="everyone"/>
     <w:p>
       <w:pPr>
         <w:pStyle w:val="Comment-Grader"/>
@@ -4387,13 +4364,13 @@
           <w15:appearance w15:val="hidden"/>
           <w:text/>
         </w:sdtPr>
+        <w:sdtEndPr/>
         <w:sdtContent>
           <w:r>
             <w:t xml:space="preserve">    </w:t>
           </w:r>
         </w:sdtContent>
       </w:sdt>
-      <w:permEnd w:id="225733729"/>
       <w:r>
         <w:t xml:space="preserve">    </w:t>
       </w:r>
@@ -4451,7 +4428,7 @@
     </w:p>
     <w:p>
       <w:pPr>
-        <w:pStyle w:val="Heading1"/>
+        <w:pStyle w:val="Ttulo1"/>
         <w:tabs>
           <w:tab w:val="left" w:pos="284"/>
         </w:tabs>
@@ -4465,7 +4442,6 @@
         <w:rPr>
           <w:rFonts w:cstheme="majorHAnsi"/>
         </w:rPr>
-        <w:lastRenderedPageBreak/>
         <w:t>SUPPLEMENTARY II</w:t>
       </w:r>
       <w:r>
@@ -4492,7 +4468,7 @@
     </w:p>
     <w:p>
       <w:pPr>
-        <w:pStyle w:val="Heading2"/>
+        <w:pStyle w:val="Ttulo2"/>
         <w:rPr>
           <w:rFonts w:cstheme="majorHAnsi"/>
           <w:lang w:val="en-US"/>
@@ -4562,7 +4538,6 @@
         <w:t xml:space="preserve">  </w:t>
       </w:r>
     </w:p>
-    <w:permStart w:id="1142446247" w:edGrp="everyone"/>
     <w:p>
       <w:pPr>
         <w:pStyle w:val="Comment-Grader"/>
@@ -4583,6 +4558,7 @@
           <w15:appearance w15:val="hidden"/>
           <w:text/>
         </w:sdtPr>
+        <w:sdtEndPr/>
         <w:sdtContent>
           <w:r>
             <w:rPr>
@@ -4592,7 +4568,6 @@
           </w:r>
         </w:sdtContent>
       </w:sdt>
-      <w:permEnd w:id="1142446247"/>
       <w:r>
         <w:rPr>
           <w:lang w:val="en-US"/>
@@ -4602,7 +4577,7 @@
     </w:p>
     <w:p>
       <w:pPr>
-        <w:pStyle w:val="Heading2"/>
+        <w:pStyle w:val="Ttulo2"/>
         <w:rPr>
           <w:rFonts w:cstheme="majorHAnsi"/>
         </w:rPr>
@@ -4638,7 +4613,7 @@
     </w:p>
     <w:p>
       <w:pPr>
-        <w:pStyle w:val="Heading2"/>
+        <w:pStyle w:val="Ttulo2"/>
         <w:rPr>
           <w:rFonts w:cstheme="majorHAnsi"/>
         </w:rPr>
@@ -4674,7 +4649,7 @@
     </w:p>
     <w:p>
       <w:pPr>
-        <w:pStyle w:val="Heading2"/>
+        <w:pStyle w:val="Ttulo2"/>
         <w:rPr>
           <w:rFonts w:cstheme="majorHAnsi"/>
         </w:rPr>
@@ -4707,7 +4682,7 @@
     </w:p>
     <w:p>
       <w:pPr>
-        <w:pStyle w:val="Heading2"/>
+        <w:pStyle w:val="Ttulo2"/>
         <w:rPr>
           <w:rFonts w:cstheme="majorHAnsi"/>
         </w:rPr>
@@ -4730,7 +4705,6 @@
         <w:t xml:space="preserve">.  </w:t>
       </w:r>
     </w:p>
-    <w:permStart w:id="240787551" w:edGrp="everyone"/>
     <w:p>
       <w:pPr>
         <w:pStyle w:val="Comment-Grader"/>
@@ -4745,13 +4719,13 @@
           <w15:appearance w15:val="hidden"/>
           <w:text/>
         </w:sdtPr>
+        <w:sdtEndPr/>
         <w:sdtContent>
           <w:r>
             <w:t xml:space="preserve">    </w:t>
           </w:r>
         </w:sdtContent>
       </w:sdt>
-      <w:permEnd w:id="240787551"/>
       <w:r>
         <w:t xml:space="preserve">   </w:t>
       </w:r>
@@ -4767,7 +4741,6 @@
         <w:t xml:space="preserve">.  </w:t>
       </w:r>
     </w:p>
-    <w:permStart w:id="235090967" w:edGrp="everyone"/>
     <w:p>
       <w:pPr>
         <w:pStyle w:val="Comment-Grader"/>
@@ -4785,6 +4758,7 @@
           <w15:appearance w15:val="hidden"/>
           <w:text/>
         </w:sdtPr>
+        <w:sdtEndPr/>
         <w:sdtContent>
           <w:r>
             <w:rPr>
@@ -4794,7 +4768,6 @@
           </w:r>
         </w:sdtContent>
       </w:sdt>
-      <w:permEnd w:id="235090967"/>
       <w:r>
         <w:rPr>
           <w:lang w:val="en-US"/>
@@ -4804,7 +4777,7 @@
     </w:p>
     <w:p>
       <w:pPr>
-        <w:pStyle w:val="Heading1"/>
+        <w:pStyle w:val="Ttulo1"/>
         <w:pBdr>
           <w:top w:val="single" w:sz="8" w:space="1" w:color="auto"/>
           <w:left w:val="single" w:sz="8" w:space="4" w:color="auto"/>
@@ -4823,7 +4796,6 @@
         <w:rPr>
           <w:rFonts w:cstheme="majorHAnsi"/>
         </w:rPr>
-        <w:lastRenderedPageBreak/>
         <w:t>SUPPLEMENTARY II</w:t>
       </w:r>
       <w:r>
@@ -4847,7 +4819,7 @@
     </w:p>
     <w:p>
       <w:pPr>
-        <w:pStyle w:val="Heading2"/>
+        <w:pStyle w:val="Ttulo2"/>
         <w:rPr>
           <w:rFonts w:cstheme="majorHAnsi"/>
         </w:rPr>
@@ -4883,7 +4855,7 @@
     </w:p>
     <w:p>
       <w:pPr>
-        <w:pStyle w:val="Heading2"/>
+        <w:pStyle w:val="Ttulo2"/>
         <w:rPr>
           <w:rFonts w:cstheme="majorHAnsi"/>
         </w:rPr>
@@ -4963,7 +4935,6 @@
         <w:t xml:space="preserve">.  </w:t>
       </w:r>
     </w:p>
-    <w:permStart w:id="123285506" w:edGrp="everyone"/>
     <w:p>
       <w:pPr>
         <w:pStyle w:val="Comment-Grader"/>
@@ -4977,13 +4948,13 @@
           </w:placeholder>
           <w:text/>
         </w:sdtPr>
+        <w:sdtEndPr/>
         <w:sdtContent>
           <w:r>
             <w:t xml:space="preserve">    </w:t>
           </w:r>
         </w:sdtContent>
       </w:sdt>
-      <w:permEnd w:id="123285506"/>
       <w:r>
         <w:t xml:space="preserve">   </w:t>
       </w:r>
@@ -5047,7 +5018,6 @@
         <w:t xml:space="preserve">.  </w:t>
       </w:r>
     </w:p>
-    <w:permStart w:id="769398085" w:edGrp="everyone"/>
     <w:p>
       <w:pPr>
         <w:pStyle w:val="Comment-Grader"/>
@@ -5061,20 +5031,20 @@
           </w:placeholder>
           <w:text/>
         </w:sdtPr>
+        <w:sdtEndPr/>
         <w:sdtContent>
           <w:r>
             <w:t xml:space="preserve">    </w:t>
           </w:r>
         </w:sdtContent>
       </w:sdt>
-      <w:permEnd w:id="769398085"/>
       <w:r>
         <w:t xml:space="preserve">   </w:t>
       </w:r>
     </w:p>
     <w:p>
       <w:pPr>
-        <w:pStyle w:val="Heading2"/>
+        <w:pStyle w:val="Ttulo2"/>
         <w:rPr>
           <w:rFonts w:cstheme="majorHAnsi"/>
         </w:rPr>
@@ -5110,7 +5080,7 @@
     </w:p>
     <w:p>
       <w:pPr>
-        <w:pStyle w:val="Heading2"/>
+        <w:pStyle w:val="Ttulo2"/>
         <w:rPr>
           <w:rFonts w:cstheme="majorHAnsi"/>
         </w:rPr>
@@ -5143,7 +5113,7 @@
     </w:p>
     <w:p>
       <w:pPr>
-        <w:pStyle w:val="Heading2"/>
+        <w:pStyle w:val="Ttulo2"/>
         <w:rPr>
           <w:rFonts w:cstheme="majorHAnsi"/>
         </w:rPr>
@@ -5166,7 +5136,6 @@
         <w:t xml:space="preserve">.  </w:t>
       </w:r>
     </w:p>
-    <w:permStart w:id="1019937469" w:edGrp="everyone"/>
     <w:p>
       <w:pPr>
         <w:pStyle w:val="Comment-Grader"/>
@@ -5181,13 +5150,13 @@
           <w15:appearance w15:val="hidden"/>
           <w:text/>
         </w:sdtPr>
+        <w:sdtEndPr/>
         <w:sdtContent>
           <w:r>
             <w:t xml:space="preserve">    </w:t>
           </w:r>
         </w:sdtContent>
       </w:sdt>
-      <w:permEnd w:id="1019937469"/>
       <w:r>
         <w:t xml:space="preserve">    </w:t>
       </w:r>
@@ -5203,7 +5172,6 @@
         <w:t xml:space="preserve">.  </w:t>
       </w:r>
     </w:p>
-    <w:permStart w:id="1299214848" w:edGrp="everyone"/>
     <w:p>
       <w:pPr>
         <w:pStyle w:val="Comment-Grader"/>
@@ -5223,6 +5191,7 @@
           </w:placeholder>
           <w:text/>
         </w:sdtPr>
+        <w:sdtEndPr/>
         <w:sdtContent>
           <w:r>
             <w:rPr>
@@ -5232,7 +5201,6 @@
           </w:r>
         </w:sdtContent>
       </w:sdt>
-      <w:permEnd w:id="1299214848"/>
       <w:r>
         <w:rPr>
           <w:lang w:val="en-US"/>
@@ -5255,7 +5223,7 @@
     </w:p>
     <w:p>
       <w:pPr>
-        <w:pStyle w:val="Heading1"/>
+        <w:pStyle w:val="Ttulo1"/>
         <w:tabs>
           <w:tab w:val="left" w:pos="284"/>
         </w:tabs>
@@ -5268,7 +5236,6 @@
         <w:rPr>
           <w:rFonts w:cstheme="majorHAnsi"/>
         </w:rPr>
-        <w:lastRenderedPageBreak/>
         <w:t>SUPPLEMENTARY II</w:t>
       </w:r>
       <w:r>
@@ -5292,7 +5259,7 @@
     </w:p>
     <w:p>
       <w:pPr>
-        <w:pStyle w:val="Heading2"/>
+        <w:pStyle w:val="Ttulo2"/>
         <w:rPr>
           <w:rFonts w:cstheme="majorHAnsi"/>
         </w:rPr>
@@ -5325,7 +5292,7 @@
     </w:p>
     <w:p>
       <w:pPr>
-        <w:pStyle w:val="Heading2"/>
+        <w:pStyle w:val="Ttulo2"/>
         <w:rPr>
           <w:rFonts w:cstheme="majorHAnsi"/>
         </w:rPr>
@@ -5358,7 +5325,7 @@
     </w:p>
     <w:p>
       <w:pPr>
-        <w:pStyle w:val="Heading2"/>
+        <w:pStyle w:val="Ttulo2"/>
         <w:rPr>
           <w:rFonts w:cstheme="majorHAnsi"/>
         </w:rPr>
@@ -5391,7 +5358,7 @@
     </w:p>
     <w:p>
       <w:pPr>
-        <w:pStyle w:val="Heading2"/>
+        <w:pStyle w:val="Ttulo2"/>
         <w:rPr>
           <w:rFonts w:cstheme="majorHAnsi"/>
         </w:rPr>
@@ -5420,7 +5387,6 @@
         <w:t xml:space="preserve">.  </w:t>
       </w:r>
     </w:p>
-    <w:permStart w:id="1820658327" w:edGrp="everyone"/>
     <w:p>
       <w:pPr>
         <w:pStyle w:val="Comment-Grader"/>
@@ -5435,20 +5401,20 @@
           <w15:appearance w15:val="hidden"/>
           <w:text/>
         </w:sdtPr>
+        <w:sdtEndPr/>
         <w:sdtContent>
           <w:r>
             <w:t xml:space="preserve">    </w:t>
           </w:r>
         </w:sdtContent>
       </w:sdt>
-      <w:permEnd w:id="1820658327"/>
       <w:r>
         <w:t xml:space="preserve">  </w:t>
       </w:r>
     </w:p>
     <w:p>
       <w:pPr>
-        <w:pStyle w:val="Heading2"/>
+        <w:pStyle w:val="Ttulo2"/>
         <w:rPr>
           <w:rFonts w:cstheme="majorHAnsi"/>
         </w:rPr>
@@ -5471,7 +5437,6 @@
         <w:t xml:space="preserve">.  </w:t>
       </w:r>
     </w:p>
-    <w:permStart w:id="615213737" w:edGrp="everyone"/>
     <w:p>
       <w:pPr>
         <w:pStyle w:val="Comment-Grader"/>
@@ -5485,13 +5450,13 @@
           </w:placeholder>
           <w:text/>
         </w:sdtPr>
+        <w:sdtEndPr/>
         <w:sdtContent>
           <w:r>
             <w:t xml:space="preserve">    </w:t>
           </w:r>
         </w:sdtContent>
       </w:sdt>
-      <w:permEnd w:id="615213737"/>
       <w:r>
         <w:t xml:space="preserve">   </w:t>
       </w:r>
@@ -5507,7 +5472,6 @@
         <w:t xml:space="preserve">.  </w:t>
       </w:r>
     </w:p>
-    <w:permStart w:id="1595304318" w:edGrp="everyone"/>
     <w:p>
       <w:pPr>
         <w:pStyle w:val="Comment-Grader"/>
@@ -5521,13 +5485,13 @@
           </w:placeholder>
           <w:text/>
         </w:sdtPr>
+        <w:sdtEndPr/>
         <w:sdtContent>
           <w:r>
             <w:t xml:space="preserve">    </w:t>
           </w:r>
         </w:sdtContent>
       </w:sdt>
-      <w:permEnd w:id="1595304318"/>
       <w:r>
         <w:t xml:space="preserve">   </w:t>
       </w:r>
@@ -5582,7 +5546,7 @@
     <w:lvl w:ilvl="0">
       <w:start w:val="1"/>
       <w:numFmt w:val="decimal"/>
-      <w:pStyle w:val="ListNumber"/>
+      <w:pStyle w:val="Listaconnmeros"/>
       <w:lvlText w:val="%1."/>
       <w:lvlJc w:val="left"/>
       <w:pPr>
@@ -7161,7 +7125,7 @@
     <w:lvl w:ilvl="0" w:tplc="391EA46E">
       <w:start w:val="1"/>
       <w:numFmt w:val="decimal"/>
-      <w:pStyle w:val="ListParagraph"/>
+      <w:pStyle w:val="Prrafodelista"/>
       <w:lvlText w:val="%1)"/>
       <w:lvlJc w:val="left"/>
       <w:pPr>
@@ -8707,11 +8671,11 @@
       <w:lang w:val="en-GB"/>
     </w:rPr>
   </w:style>
-  <w:style w:type="paragraph" w:styleId="Heading1">
+  <w:style w:type="paragraph" w:styleId="Ttulo1">
     <w:name w:val="heading 1"/>
     <w:basedOn w:val="Normal"/>
     <w:next w:val="Normal"/>
-    <w:link w:val="Heading1Char"/>
+    <w:link w:val="Ttulo1Car"/>
     <w:uiPriority w:val="9"/>
     <w:qFormat/>
     <w:rsid w:val="00C74CD1"/>
@@ -8739,11 +8703,11 @@
       <w14:ligatures w14:val="none"/>
     </w:rPr>
   </w:style>
-  <w:style w:type="paragraph" w:styleId="Heading2">
+  <w:style w:type="paragraph" w:styleId="Ttulo2">
     <w:name w:val="heading 2"/>
     <w:basedOn w:val="Normal"/>
     <w:next w:val="Normal"/>
-    <w:link w:val="Heading2Char"/>
+    <w:link w:val="Ttulo2Car"/>
     <w:uiPriority w:val="9"/>
     <w:unhideWhenUsed/>
     <w:qFormat/>
@@ -8767,11 +8731,11 @@
       <w14:ligatures w14:val="none"/>
     </w:rPr>
   </w:style>
-  <w:style w:type="paragraph" w:styleId="Heading3">
+  <w:style w:type="paragraph" w:styleId="Ttulo3">
     <w:name w:val="heading 3"/>
     <w:basedOn w:val="Normal"/>
     <w:next w:val="Normal"/>
-    <w:link w:val="Heading3Char"/>
+    <w:link w:val="Ttulo3Car"/>
     <w:uiPriority w:val="9"/>
     <w:unhideWhenUsed/>
     <w:rsid w:val="00C74CD1"/>
@@ -8786,13 +8750,13 @@
       <w:color w:val="1F3763" w:themeColor="accent1" w:themeShade="7F"/>
     </w:rPr>
   </w:style>
-  <w:style w:type="character" w:default="1" w:styleId="DefaultParagraphFont">
+  <w:style w:type="character" w:default="1" w:styleId="Fuentedeprrafopredeter">
     <w:name w:val="Default Paragraph Font"/>
     <w:uiPriority w:val="1"/>
     <w:semiHidden/>
     <w:unhideWhenUsed/>
   </w:style>
-  <w:style w:type="table" w:default="1" w:styleId="TableNormal">
+  <w:style w:type="table" w:default="1" w:styleId="Tablanormal">
     <w:name w:val="Normal Table"/>
     <w:uiPriority w:val="99"/>
     <w:semiHidden/>
@@ -8807,16 +8771,16 @@
       </w:tblCellMar>
     </w:tblPr>
   </w:style>
-  <w:style w:type="numbering" w:default="1" w:styleId="NoList">
+  <w:style w:type="numbering" w:default="1" w:styleId="Sinlista">
     <w:name w:val="No List"/>
     <w:uiPriority w:val="99"/>
     <w:semiHidden/>
     <w:unhideWhenUsed/>
   </w:style>
-  <w:style w:type="character" w:customStyle="1" w:styleId="Heading1Char">
-    <w:name w:val="Heading 1 Char"/>
-    <w:basedOn w:val="DefaultParagraphFont"/>
-    <w:link w:val="Heading1"/>
+  <w:style w:type="character" w:customStyle="1" w:styleId="Ttulo1Car">
+    <w:name w:val="Título 1 Car"/>
+    <w:basedOn w:val="Fuentedeprrafopredeter"/>
+    <w:link w:val="Ttulo1"/>
     <w:uiPriority w:val="9"/>
     <w:rsid w:val="00C74CD1"/>
     <w:rPr>
@@ -8830,10 +8794,10 @@
       <w14:ligatures w14:val="none"/>
     </w:rPr>
   </w:style>
-  <w:style w:type="character" w:customStyle="1" w:styleId="Heading2Char">
-    <w:name w:val="Heading 2 Char"/>
-    <w:basedOn w:val="DefaultParagraphFont"/>
-    <w:link w:val="Heading2"/>
+  <w:style w:type="character" w:customStyle="1" w:styleId="Ttulo2Car">
+    <w:name w:val="Título 2 Car"/>
+    <w:basedOn w:val="Fuentedeprrafopredeter"/>
+    <w:link w:val="Ttulo2"/>
     <w:uiPriority w:val="9"/>
     <w:rsid w:val="00C74CD1"/>
     <w:rPr>
@@ -8847,9 +8811,9 @@
       <w14:ligatures w14:val="none"/>
     </w:rPr>
   </w:style>
-  <w:style w:type="paragraph" w:styleId="ListParagraph">
+  <w:style w:type="paragraph" w:styleId="Prrafodelista">
     <w:name w:val="List Paragraph"/>
-    <w:basedOn w:val="ListNumber"/>
+    <w:basedOn w:val="Listaconnmeros"/>
     <w:uiPriority w:val="34"/>
     <w:rsid w:val="00C74CD1"/>
     <w:pPr>
@@ -8868,7 +8832,7 @@
   </w:style>
   <w:style w:type="paragraph" w:customStyle="1" w:styleId="Prrafodesublista">
     <w:name w:val="Párrafo de sublista"/>
-    <w:basedOn w:val="ListParagraph"/>
+    <w:basedOn w:val="Prrafodelista"/>
     <w:qFormat/>
     <w:rsid w:val="00A6534D"/>
     <w:pPr>
@@ -8878,7 +8842,7 @@
       <w:rFonts w:eastAsia="Courier New" w:cs="Courier New"/>
     </w:rPr>
   </w:style>
-  <w:style w:type="paragraph" w:styleId="NoSpacing">
+  <w:style w:type="paragraph" w:styleId="Sinespaciado">
     <w:name w:val="No Spacing"/>
     <w:uiPriority w:val="1"/>
     <w:rsid w:val="00C74CD1"/>
@@ -8892,9 +8856,9 @@
       <w14:ligatures w14:val="none"/>
     </w:rPr>
   </w:style>
-  <w:style w:type="character" w:styleId="CommentReference">
+  <w:style w:type="character" w:styleId="Refdecomentario">
     <w:name w:val="annotation reference"/>
-    <w:basedOn w:val="DefaultParagraphFont"/>
+    <w:basedOn w:val="Fuentedeprrafopredeter"/>
     <w:uiPriority w:val="99"/>
     <w:semiHidden/>
     <w:unhideWhenUsed/>
@@ -8904,10 +8868,10 @@
       <w:szCs w:val="16"/>
     </w:rPr>
   </w:style>
-  <w:style w:type="paragraph" w:styleId="CommentText">
+  <w:style w:type="paragraph" w:styleId="Textocomentario">
     <w:name w:val="annotation text"/>
     <w:basedOn w:val="Normal"/>
-    <w:link w:val="CommentTextChar"/>
+    <w:link w:val="TextocomentarioCar"/>
     <w:uiPriority w:val="99"/>
     <w:unhideWhenUsed/>
     <w:rsid w:val="00C74CD1"/>
@@ -8916,10 +8880,10 @@
       <w:szCs w:val="20"/>
     </w:rPr>
   </w:style>
-  <w:style w:type="character" w:customStyle="1" w:styleId="CommentTextChar">
-    <w:name w:val="Comment Text Char"/>
-    <w:basedOn w:val="DefaultParagraphFont"/>
-    <w:link w:val="CommentText"/>
+  <w:style w:type="character" w:customStyle="1" w:styleId="TextocomentarioCar">
+    <w:name w:val="Texto comentario Car"/>
+    <w:basedOn w:val="Fuentedeprrafopredeter"/>
+    <w:link w:val="Textocomentario"/>
     <w:uiPriority w:val="99"/>
     <w:rsid w:val="00C74CD1"/>
     <w:rPr>
@@ -8928,11 +8892,11 @@
       <w:lang w:val="en-GB"/>
     </w:rPr>
   </w:style>
-  <w:style w:type="paragraph" w:styleId="CommentSubject">
+  <w:style w:type="paragraph" w:styleId="Asuntodelcomentario">
     <w:name w:val="annotation subject"/>
     <w:basedOn w:val="Normal"/>
     <w:next w:val="Normal"/>
-    <w:link w:val="CommentSubjectChar"/>
+    <w:link w:val="AsuntodelcomentarioCar"/>
     <w:uiPriority w:val="99"/>
     <w:semiHidden/>
     <w:unhideWhenUsed/>
@@ -8944,10 +8908,10 @@
       <w:szCs w:val="20"/>
     </w:rPr>
   </w:style>
-  <w:style w:type="character" w:customStyle="1" w:styleId="CommentSubjectChar">
-    <w:name w:val="Comment Subject Char"/>
-    <w:basedOn w:val="DefaultParagraphFont"/>
-    <w:link w:val="CommentSubject"/>
+  <w:style w:type="character" w:customStyle="1" w:styleId="AsuntodelcomentarioCar">
+    <w:name w:val="Asunto del comentario Car"/>
+    <w:basedOn w:val="Fuentedeprrafopredeter"/>
+    <w:link w:val="Asuntodelcomentario"/>
     <w:uiPriority w:val="99"/>
     <w:semiHidden/>
     <w:rsid w:val="00C74CD1"/>
@@ -8959,9 +8923,9 @@
       <w:lang w:val="en-GB"/>
     </w:rPr>
   </w:style>
-  <w:style w:type="character" w:styleId="Strong">
+  <w:style w:type="character" w:styleId="Textoennegrita">
     <w:name w:val="Strong"/>
-    <w:basedOn w:val="DefaultParagraphFont"/>
+    <w:basedOn w:val="Fuentedeprrafopredeter"/>
     <w:uiPriority w:val="22"/>
     <w:qFormat/>
     <w:rsid w:val="00C74CD1"/>
@@ -8985,9 +8949,9 @@
       <w:lang w:eastAsia="en-GB"/>
     </w:rPr>
   </w:style>
-  <w:style w:type="character" w:styleId="Hyperlink">
+  <w:style w:type="character" w:styleId="Hipervnculo">
     <w:name w:val="Hyperlink"/>
-    <w:basedOn w:val="DefaultParagraphFont"/>
+    <w:basedOn w:val="Fuentedeprrafopredeter"/>
     <w:uiPriority w:val="99"/>
     <w:unhideWhenUsed/>
     <w:rsid w:val="00C74CD1"/>
@@ -9031,10 +8995,10 @@
       <w:spacing w:before="240" w:after="240"/>
     </w:pPr>
   </w:style>
-  <w:style w:type="character" w:customStyle="1" w:styleId="Heading3Char">
-    <w:name w:val="Heading 3 Char"/>
-    <w:basedOn w:val="DefaultParagraphFont"/>
-    <w:link w:val="Heading3"/>
+  <w:style w:type="character" w:customStyle="1" w:styleId="Ttulo3Car">
+    <w:name w:val="Título 3 Car"/>
+    <w:basedOn w:val="Fuentedeprrafopredeter"/>
+    <w:link w:val="Ttulo3"/>
     <w:uiPriority w:val="9"/>
     <w:rsid w:val="00C74CD1"/>
     <w:rPr>
@@ -9045,7 +9009,7 @@
       <w:lang w:val="en-GB"/>
     </w:rPr>
   </w:style>
-  <w:style w:type="paragraph" w:styleId="List">
+  <w:style w:type="paragraph" w:styleId="Lista">
     <w:name w:val="List"/>
     <w:basedOn w:val="Normal"/>
     <w:uiPriority w:val="99"/>
@@ -9057,7 +9021,7 @@
       <w:contextualSpacing/>
     </w:pPr>
   </w:style>
-  <w:style w:type="paragraph" w:styleId="ListNumber">
+  <w:style w:type="paragraph" w:styleId="Listaconnmeros">
     <w:name w:val="List Number"/>
     <w:basedOn w:val="Normal"/>
     <w:uiPriority w:val="99"/>
@@ -9071,9 +9035,9 @@
       <w:contextualSpacing/>
     </w:pPr>
   </w:style>
-  <w:style w:type="character" w:styleId="PlaceholderText">
+  <w:style w:type="character" w:styleId="Textodelmarcadordeposicin">
     <w:name w:val="Placeholder Text"/>
-    <w:basedOn w:val="DefaultParagraphFont"/>
+    <w:basedOn w:val="Fuentedeprrafopredeter"/>
     <w:uiPriority w:val="99"/>
     <w:semiHidden/>
     <w:rsid w:val="00C74CD1"/>
@@ -9083,7 +9047,7 @@
   </w:style>
   <w:style w:type="paragraph" w:customStyle="1" w:styleId="Requirement-Body">
     <w:name w:val="Requirement - Body"/>
-    <w:basedOn w:val="List"/>
+    <w:basedOn w:val="Lista"/>
     <w:qFormat/>
     <w:rsid w:val="00C74CD1"/>
     <w:pPr>
@@ -9095,7 +9059,7 @@
   </w:style>
   <w:style w:type="paragraph" w:customStyle="1" w:styleId="Requirement-Header">
     <w:name w:val="Requirement - Header"/>
-    <w:basedOn w:val="List"/>
+    <w:basedOn w:val="Lista"/>
     <w:next w:val="Requirement-Body"/>
     <w:qFormat/>
     <w:rsid w:val="001A2F01"/>
@@ -9106,11 +9070,11 @@
       <w:ind w:left="567" w:hanging="567"/>
     </w:pPr>
   </w:style>
-  <w:style w:type="paragraph" w:styleId="Title">
+  <w:style w:type="paragraph" w:styleId="Ttulo">
     <w:name w:val="Title"/>
     <w:basedOn w:val="Normal"/>
     <w:next w:val="Normal"/>
-    <w:link w:val="TitleChar"/>
+    <w:link w:val="TtuloCar"/>
     <w:uiPriority w:val="10"/>
     <w:qFormat/>
     <w:rsid w:val="00C74CD1"/>
@@ -9131,10 +9095,10 @@
       <w:szCs w:val="56"/>
     </w:rPr>
   </w:style>
-  <w:style w:type="character" w:customStyle="1" w:styleId="TitleChar">
-    <w:name w:val="Title Char"/>
-    <w:basedOn w:val="DefaultParagraphFont"/>
-    <w:link w:val="Title"/>
+  <w:style w:type="character" w:customStyle="1" w:styleId="TtuloCar">
+    <w:name w:val="Título Car"/>
+    <w:basedOn w:val="Fuentedeprrafopredeter"/>
+    <w:link w:val="Ttulo"/>
     <w:uiPriority w:val="10"/>
     <w:rsid w:val="00C74CD1"/>
     <w:rPr>
@@ -9146,9 +9110,9 @@
       <w:lang w:val="en-GB"/>
     </w:rPr>
   </w:style>
-  <w:style w:type="character" w:styleId="Mention">
+  <w:style w:type="character" w:styleId="Mencionar">
     <w:name w:val="Mention"/>
-    <w:basedOn w:val="DefaultParagraphFont"/>
+    <w:basedOn w:val="Fuentedeprrafopredeter"/>
     <w:uiPriority w:val="99"/>
     <w:unhideWhenUsed/>
     <w:rsid w:val="00C74CD1"/>
@@ -9185,7 +9149,7 @@
           </w:pPr>
           <w:r>
             <w:rPr>
-              <w:rStyle w:val="PlaceholderText"/>
+              <w:rStyle w:val="Textodelmarcadordeposicin"/>
             </w:rPr>
             <w:t>Haga clic o pulse aquí para escribir texto.</w:t>
           </w:r>
@@ -9214,7 +9178,7 @@
           </w:pPr>
           <w:r>
             <w:rPr>
-              <w:rStyle w:val="PlaceholderText"/>
+              <w:rStyle w:val="Textodelmarcadordeposicin"/>
             </w:rPr>
             <w:t>Haga clic o pulse aquí para escribir texto.</w:t>
           </w:r>
@@ -9243,7 +9207,7 @@
           </w:pPr>
           <w:r>
             <w:rPr>
-              <w:rStyle w:val="PlaceholderText"/>
+              <w:rStyle w:val="Textodelmarcadordeposicin"/>
             </w:rPr>
             <w:t>Haga clic o pulse aquí para escribir texto.</w:t>
           </w:r>
@@ -9272,7 +9236,7 @@
           </w:pPr>
           <w:r>
             <w:rPr>
-              <w:rStyle w:val="PlaceholderText"/>
+              <w:rStyle w:val="Textodelmarcadordeposicin"/>
             </w:rPr>
             <w:t>Haga clic o pulse aquí para escribir texto.</w:t>
           </w:r>
@@ -9301,7 +9265,7 @@
           </w:pPr>
           <w:r>
             <w:rPr>
-              <w:rStyle w:val="PlaceholderText"/>
+              <w:rStyle w:val="Textodelmarcadordeposicin"/>
             </w:rPr>
             <w:t>Haga clic o pulse aquí para escribir texto.</w:t>
           </w:r>
@@ -9330,7 +9294,7 @@
           </w:pPr>
           <w:r>
             <w:rPr>
-              <w:rStyle w:val="PlaceholderText"/>
+              <w:rStyle w:val="Textodelmarcadordeposicin"/>
             </w:rPr>
             <w:t>Haga clic o pulse aquí para escribir texto.</w:t>
           </w:r>
@@ -9359,7 +9323,7 @@
           </w:pPr>
           <w:r>
             <w:rPr>
-              <w:rStyle w:val="PlaceholderText"/>
+              <w:rStyle w:val="Textodelmarcadordeposicin"/>
             </w:rPr>
             <w:t>Haga clic o pulse aquí para escribir texto.</w:t>
           </w:r>
@@ -9388,7 +9352,7 @@
           </w:pPr>
           <w:r>
             <w:rPr>
-              <w:rStyle w:val="PlaceholderText"/>
+              <w:rStyle w:val="Textodelmarcadordeposicin"/>
             </w:rPr>
             <w:t>Haga clic o pulse aquí para escribir texto.</w:t>
           </w:r>
@@ -9417,7 +9381,7 @@
           </w:pPr>
           <w:r>
             <w:rPr>
-              <w:rStyle w:val="PlaceholderText"/>
+              <w:rStyle w:val="Textodelmarcadordeposicin"/>
             </w:rPr>
             <w:t>Haga clic o pulse aquí para escribir texto.</w:t>
           </w:r>
@@ -9446,7 +9410,7 @@
           </w:pPr>
           <w:r>
             <w:rPr>
-              <w:rStyle w:val="PlaceholderText"/>
+              <w:rStyle w:val="Textodelmarcadordeposicin"/>
             </w:rPr>
             <w:t>Haga clic o pulse aquí para escribir texto.</w:t>
           </w:r>
@@ -9475,7 +9439,7 @@
           </w:pPr>
           <w:r>
             <w:rPr>
-              <w:rStyle w:val="PlaceholderText"/>
+              <w:rStyle w:val="Textodelmarcadordeposicin"/>
             </w:rPr>
             <w:t>Haga clic o pulse aquí para escribir texto.</w:t>
           </w:r>
@@ -9504,7 +9468,7 @@
           </w:pPr>
           <w:r>
             <w:rPr>
-              <w:rStyle w:val="PlaceholderText"/>
+              <w:rStyle w:val="Textodelmarcadordeposicin"/>
             </w:rPr>
             <w:t>Haga clic o pulse aquí para escribir texto.</w:t>
           </w:r>
@@ -9533,7 +9497,7 @@
           </w:pPr>
           <w:r>
             <w:rPr>
-              <w:rStyle w:val="PlaceholderText"/>
+              <w:rStyle w:val="Textodelmarcadordeposicin"/>
             </w:rPr>
             <w:t>Haga clic o pulse aquí para escribir texto.</w:t>
           </w:r>
@@ -9562,7 +9526,7 @@
           </w:pPr>
           <w:r>
             <w:rPr>
-              <w:rStyle w:val="PlaceholderText"/>
+              <w:rStyle w:val="Textodelmarcadordeposicin"/>
             </w:rPr>
             <w:t>Haga clic o pulse aquí para escribir texto.</w:t>
           </w:r>
@@ -9591,7 +9555,7 @@
           </w:pPr>
           <w:r>
             <w:rPr>
-              <w:rStyle w:val="PlaceholderText"/>
+              <w:rStyle w:val="Textodelmarcadordeposicin"/>
             </w:rPr>
             <w:t>Haga clic o pulse aquí para escribir texto.</w:t>
           </w:r>
@@ -9620,7 +9584,7 @@
           </w:pPr>
           <w:r>
             <w:rPr>
-              <w:rStyle w:val="PlaceholderText"/>
+              <w:rStyle w:val="Textodelmarcadordeposicin"/>
             </w:rPr>
             <w:t>Haga clic o pulse aquí para escribir texto.</w:t>
           </w:r>
@@ -9649,7 +9613,7 @@
           </w:pPr>
           <w:r>
             <w:rPr>
-              <w:rStyle w:val="PlaceholderText"/>
+              <w:rStyle w:val="Textodelmarcadordeposicin"/>
             </w:rPr>
             <w:t>Haga clic o pulse aquí para escribir texto.</w:t>
           </w:r>
@@ -9678,7 +9642,7 @@
           </w:pPr>
           <w:r>
             <w:rPr>
-              <w:rStyle w:val="PlaceholderText"/>
+              <w:rStyle w:val="Textodelmarcadordeposicin"/>
             </w:rPr>
             <w:t>Haga clic o pulse aquí para escribir texto.</w:t>
           </w:r>
@@ -9707,7 +9671,7 @@
           </w:pPr>
           <w:r>
             <w:rPr>
-              <w:rStyle w:val="PlaceholderText"/>
+              <w:rStyle w:val="Textodelmarcadordeposicin"/>
             </w:rPr>
             <w:t>Haga clic o pulse aquí para escribir texto.</w:t>
           </w:r>
@@ -9736,7 +9700,7 @@
           </w:pPr>
           <w:r>
             <w:rPr>
-              <w:rStyle w:val="PlaceholderText"/>
+              <w:rStyle w:val="Textodelmarcadordeposicin"/>
             </w:rPr>
             <w:t>Haga clic o pulse aquí para escribir texto.</w:t>
           </w:r>
@@ -9765,7 +9729,7 @@
           </w:pPr>
           <w:r>
             <w:rPr>
-              <w:rStyle w:val="PlaceholderText"/>
+              <w:rStyle w:val="Textodelmarcadordeposicin"/>
             </w:rPr>
             <w:t>Haga clic o pulse aquí para escribir texto.</w:t>
           </w:r>
@@ -9794,7 +9758,7 @@
           </w:pPr>
           <w:r>
             <w:rPr>
-              <w:rStyle w:val="PlaceholderText"/>
+              <w:rStyle w:val="Textodelmarcadordeposicin"/>
             </w:rPr>
             <w:t>Haga clic o pulse aquí para escribir texto.</w:t>
           </w:r>
@@ -9823,7 +9787,7 @@
           </w:pPr>
           <w:r>
             <w:rPr>
-              <w:rStyle w:val="PlaceholderText"/>
+              <w:rStyle w:val="Textodelmarcadordeposicin"/>
             </w:rPr>
             <w:t>Haga clic o pulse aquí para escribir texto.</w:t>
           </w:r>
@@ -9852,7 +9816,7 @@
           </w:pPr>
           <w:r>
             <w:rPr>
-              <w:rStyle w:val="PlaceholderText"/>
+              <w:rStyle w:val="Textodelmarcadordeposicin"/>
             </w:rPr>
             <w:t>Haga clic o pulse aquí para escribir texto.</w:t>
           </w:r>
@@ -9881,7 +9845,7 @@
           </w:pPr>
           <w:r>
             <w:rPr>
-              <w:rStyle w:val="PlaceholderText"/>
+              <w:rStyle w:val="Textodelmarcadordeposicin"/>
             </w:rPr>
             <w:t>Haga clic o pulse aquí para escribir texto.</w:t>
           </w:r>
@@ -9910,7 +9874,7 @@
           </w:pPr>
           <w:r>
             <w:rPr>
-              <w:rStyle w:val="PlaceholderText"/>
+              <w:rStyle w:val="Textodelmarcadordeposicin"/>
             </w:rPr>
             <w:t>Haga clic o pulse aquí para escribir texto.</w:t>
           </w:r>
@@ -9939,7 +9903,7 @@
           </w:pPr>
           <w:r>
             <w:rPr>
-              <w:rStyle w:val="PlaceholderText"/>
+              <w:rStyle w:val="Textodelmarcadordeposicin"/>
             </w:rPr>
             <w:t>Haga clic o pulse aquí para escribir texto.</w:t>
           </w:r>
@@ -9968,7 +9932,7 @@
           </w:pPr>
           <w:r>
             <w:rPr>
-              <w:rStyle w:val="PlaceholderText"/>
+              <w:rStyle w:val="Textodelmarcadordeposicin"/>
             </w:rPr>
             <w:t>Haga clic o pulse aquí para escribir texto.</w:t>
           </w:r>
@@ -9997,7 +9961,7 @@
           </w:pPr>
           <w:r>
             <w:rPr>
-              <w:rStyle w:val="PlaceholderText"/>
+              <w:rStyle w:val="Textodelmarcadordeposicin"/>
             </w:rPr>
             <w:t>Haga clic o pulse aquí para escribir texto.</w:t>
           </w:r>
@@ -10026,7 +9990,7 @@
           </w:pPr>
           <w:r>
             <w:rPr>
-              <w:rStyle w:val="PlaceholderText"/>
+              <w:rStyle w:val="Textodelmarcadordeposicin"/>
             </w:rPr>
             <w:t>Haga clic o pulse aquí para escribir texto.</w:t>
           </w:r>
@@ -10055,7 +10019,7 @@
           </w:pPr>
           <w:r>
             <w:rPr>
-              <w:rStyle w:val="PlaceholderText"/>
+              <w:rStyle w:val="Textodelmarcadordeposicin"/>
             </w:rPr>
             <w:t>Haga clic o pulse aquí para escribir texto.</w:t>
           </w:r>
@@ -10084,7 +10048,7 @@
           </w:pPr>
           <w:r>
             <w:rPr>
-              <w:rStyle w:val="PlaceholderText"/>
+              <w:rStyle w:val="Textodelmarcadordeposicin"/>
             </w:rPr>
             <w:t>Haga clic o pulse aquí para escribir texto.</w:t>
           </w:r>
@@ -10113,7 +10077,7 @@
           </w:pPr>
           <w:r>
             <w:rPr>
-              <w:rStyle w:val="PlaceholderText"/>
+              <w:rStyle w:val="Textodelmarcadordeposicin"/>
             </w:rPr>
             <w:t>Haga clic o pulse aquí para escribir texto.</w:t>
           </w:r>
@@ -10142,7 +10106,7 @@
           </w:pPr>
           <w:r>
             <w:rPr>
-              <w:rStyle w:val="PlaceholderText"/>
+              <w:rStyle w:val="Textodelmarcadordeposicin"/>
             </w:rPr>
             <w:t>Haga clic o pulse aquí para escribir texto.</w:t>
           </w:r>
@@ -10171,7 +10135,7 @@
           </w:pPr>
           <w:r>
             <w:rPr>
-              <w:rStyle w:val="PlaceholderText"/>
+              <w:rStyle w:val="Textodelmarcadordeposicin"/>
             </w:rPr>
             <w:t>Haga clic o pulse aquí para escribir texto.</w:t>
           </w:r>
@@ -10200,7 +10164,7 @@
           </w:pPr>
           <w:r>
             <w:rPr>
-              <w:rStyle w:val="PlaceholderText"/>
+              <w:rStyle w:val="Textodelmarcadordeposicin"/>
             </w:rPr>
             <w:t>Haga clic o pulse aquí para escribir texto.</w:t>
           </w:r>
@@ -10229,7 +10193,7 @@
           </w:pPr>
           <w:r>
             <w:rPr>
-              <w:rStyle w:val="PlaceholderText"/>
+              <w:rStyle w:val="Textodelmarcadordeposicin"/>
             </w:rPr>
             <w:t>Haga clic o pulse aquí para escribir texto.</w:t>
           </w:r>
@@ -10258,7 +10222,7 @@
           </w:pPr>
           <w:r>
             <w:rPr>
-              <w:rStyle w:val="PlaceholderText"/>
+              <w:rStyle w:val="Textodelmarcadordeposicin"/>
             </w:rPr>
             <w:t>Haga clic o pulse aquí para escribir texto.</w:t>
           </w:r>
@@ -10287,7 +10251,7 @@
           </w:pPr>
           <w:r>
             <w:rPr>
-              <w:rStyle w:val="PlaceholderText"/>
+              <w:rStyle w:val="Textodelmarcadordeposicin"/>
             </w:rPr>
             <w:t>Haga clic o pulse aquí para escribir texto.</w:t>
           </w:r>
@@ -10316,7 +10280,7 @@
           </w:pPr>
           <w:r>
             <w:rPr>
-              <w:rStyle w:val="PlaceholderText"/>
+              <w:rStyle w:val="Textodelmarcadordeposicin"/>
             </w:rPr>
             <w:t>Haga clic o pulse aquí para escribir texto.</w:t>
           </w:r>
@@ -10345,7 +10309,7 @@
           </w:pPr>
           <w:r>
             <w:rPr>
-              <w:rStyle w:val="PlaceholderText"/>
+              <w:rStyle w:val="Textodelmarcadordeposicin"/>
             </w:rPr>
             <w:t>Haga clic o pulse aquí para escribir texto.</w:t>
           </w:r>
@@ -10391,7 +10355,7 @@
     <w:charset w:val="00"/>
     <w:family w:val="swiss"/>
     <w:pitch w:val="variable"/>
-    <w:sig w:usb0="E4002EFF" w:usb1="C000247B" w:usb2="00000009" w:usb3="00000000" w:csb0="000001FF" w:csb1="00000000"/>
+    <w:sig w:usb0="E4002EFF" w:usb1="C200247B" w:usb2="00000009" w:usb3="00000000" w:csb0="000001FF" w:csb1="00000000"/>
   </w:font>
   <w:font w:name="Arial">
     <w:panose1 w:val="020B0604020202020204"/>
@@ -10405,7 +10369,7 @@
     <w:charset w:val="00"/>
     <w:family w:val="swiss"/>
     <w:pitch w:val="variable"/>
-    <w:sig w:usb0="E4002EFF" w:usb1="C000247B" w:usb2="00000009" w:usb3="00000000" w:csb0="000001FF" w:csb1="00000000"/>
+    <w:sig w:usb0="E4002EFF" w:usb1="C200247B" w:usb2="00000009" w:usb3="00000000" w:csb0="000001FF" w:csb1="00000000"/>
   </w:font>
   <w:font w:name="Yu Gothic Light">
     <w:altName w:val="游ゴシック Light"/>
@@ -10470,6 +10434,7 @@
   <w:rsids>
     <w:rsidRoot w:val="004D7778"/>
     <w:rsid w:val="00061CE8"/>
+    <w:rsid w:val="000E5D7E"/>
     <w:rsid w:val="000F7930"/>
     <w:rsid w:val="001221F0"/>
     <w:rsid w:val="001476FF"/>
@@ -10509,6 +10474,7 @@
     <w:rsid w:val="00EB3154"/>
     <w:rsid w:val="00EC1B20"/>
     <w:rsid w:val="00ED34A4"/>
+    <w:rsid w:val="00ED34E2"/>
     <w:rsid w:val="00F64E54"/>
     <w:rsid w:val="00FA7306"/>
     <w:rsid w:val="00FB072E"/>
@@ -10532,8 +10498,8 @@
   </m:mathPr>
   <w:themeFontLang w:val="es-ES" w:eastAsia="ja-JP" w:bidi="ar-SA"/>
   <w:clrSchemeMapping w:bg1="light1" w:t1="dark1" w:bg2="light2" w:t2="dark2" w:accent1="accent1" w:accent2="accent2" w:accent3="accent3" w:accent4="accent4" w:accent5="accent5" w:accent6="accent6" w:hyperlink="hyperlink" w:followedHyperlink="followedHyperlink"/>
-  <w:decimalSymbol w:val="."/>
-  <w:listSeparator w:val=","/>
+  <w:decimalSymbol w:val=","/>
+  <w:listSeparator w:val=";"/>
   <w15:chartTrackingRefBased/>
 </w:settings>
 </file>
@@ -10939,13 +10905,13 @@
     <w:name w:val="Normal"/>
     <w:qFormat/>
   </w:style>
-  <w:style w:type="character" w:default="1" w:styleId="DefaultParagraphFont">
+  <w:style w:type="character" w:default="1" w:styleId="Fuentedeprrafopredeter">
     <w:name w:val="Default Paragraph Font"/>
     <w:uiPriority w:val="1"/>
     <w:semiHidden/>
     <w:unhideWhenUsed/>
   </w:style>
-  <w:style w:type="table" w:default="1" w:styleId="TableNormal">
+  <w:style w:type="table" w:default="1" w:styleId="Tablanormal">
     <w:name w:val="Normal Table"/>
     <w:uiPriority w:val="99"/>
     <w:semiHidden/>
@@ -10960,15 +10926,15 @@
       </w:tblCellMar>
     </w:tblPr>
   </w:style>
-  <w:style w:type="numbering" w:default="1" w:styleId="NoList">
+  <w:style w:type="numbering" w:default="1" w:styleId="Sinlista">
     <w:name w:val="No List"/>
     <w:uiPriority w:val="99"/>
     <w:semiHidden/>
     <w:unhideWhenUsed/>
   </w:style>
-  <w:style w:type="character" w:styleId="PlaceholderText">
+  <w:style w:type="character" w:styleId="Textodelmarcadordeposicin">
     <w:name w:val="Placeholder Text"/>
-    <w:basedOn w:val="DefaultParagraphFont"/>
+    <w:basedOn w:val="Fuentedeprrafopredeter"/>
     <w:uiPriority w:val="99"/>
     <w:semiHidden/>
     <w:rsid w:val="00B078C0"/>

</xml_diff>

<commit_message>
Modified student 4 requirements
</commit_message>
<xml_diff>
--- a/reports/Student#4/04 - Requirements - Student #4.docx
+++ b/reports/Student#4/04 - Requirements - Student #4.docx
@@ -134,7 +134,6 @@
               </w:rPr>
               <w:tab/>
             </w:r>
-            <w:permStart w:id="379328249" w:edGrp="everyone"/>
             <w:sdt>
               <w:sdtPr>
                 <w:rPr>
@@ -148,6 +147,7 @@
                 <w15:appearance w15:val="hidden"/>
                 <w:text/>
               </w:sdtPr>
+              <w:sdtEndPr/>
               <w:sdtContent>
                 <w:r>
                   <w:rPr>
@@ -181,7 +181,6 @@
                 </w:r>
               </w:sdtContent>
             </w:sdt>
-            <w:permEnd w:id="379328249"/>
           </w:p>
         </w:tc>
       </w:tr>
@@ -227,7 +226,6 @@
               </w:rPr>
               <w:tab/>
             </w:r>
-            <w:permStart w:id="955522721" w:edGrp="everyone"/>
             <w:sdt>
               <w:sdtPr>
                 <w:rPr>
@@ -242,17 +240,31 @@
                 <w15:appearance w15:val="hidden"/>
                 <w:text/>
               </w:sdtPr>
+              <w:sdtEndPr/>
               <w:sdtContent>
                 <w:r>
                   <w:rPr>
                     <w:rFonts w:asciiTheme="majorHAnsi" w:hAnsiTheme="majorHAnsi" w:cstheme="majorBidi"/>
                     <w:lang w:val="pt-PT"/>
                   </w:rPr>
-                  <w:t xml:space="preserve"> https://github.com/pabniecor/Acme-ANS-D01  </w:t>
+                  <w:t xml:space="preserve"> https://github.com/pabniecor/Acme-ANS-D0</w:t>
+                </w:r>
+                <w:r>
+                  <w:rPr>
+                    <w:rFonts w:asciiTheme="majorHAnsi" w:hAnsiTheme="majorHAnsi" w:cstheme="majorBidi"/>
+                    <w:lang w:val="pt-PT"/>
+                  </w:rPr>
+                  <w:t>2</w:t>
+                </w:r>
+                <w:r>
+                  <w:rPr>
+                    <w:rFonts w:asciiTheme="majorHAnsi" w:hAnsiTheme="majorHAnsi" w:cstheme="majorBidi"/>
+                    <w:lang w:val="pt-PT"/>
+                  </w:rPr>
+                  <w:t xml:space="preserve">  </w:t>
                 </w:r>
               </w:sdtContent>
             </w:sdt>
-            <w:permEnd w:id="955522721"/>
           </w:p>
         </w:tc>
       </w:tr>
@@ -310,7 +322,6 @@
               </w:rPr>
               <w:tab/>
             </w:r>
-            <w:permStart w:id="1490430286" w:edGrp="everyone"/>
             <w:r>
               <w:rPr>
                 <w:rFonts w:asciiTheme="majorHAnsi" w:hAnsiTheme="majorHAnsi" w:cstheme="majorBidi"/>
@@ -330,6 +341,7 @@
                 <w15:appearance w15:val="hidden"/>
                 <w:text/>
               </w:sdtPr>
+              <w:sdtEndPr/>
               <w:sdtContent>
                 <w:r>
                   <w:rPr>
@@ -340,7 +352,6 @@
               </w:sdtContent>
             </w:sdt>
           </w:p>
-          <w:permEnd w:id="1490430286"/>
           <w:p>
             <w:pPr>
               <w:pStyle w:val="Sinespaciado"/>
@@ -370,7 +381,6 @@
               </w:rPr>
               <w:tab/>
             </w:r>
-            <w:permStart w:id="1588551831" w:edGrp="everyone"/>
             <w:sdt>
               <w:sdtPr>
                 <w:rPr>
@@ -384,6 +394,7 @@
                 <w15:appearance w15:val="hidden"/>
                 <w:text/>
               </w:sdtPr>
+              <w:sdtEndPr/>
               <w:sdtContent>
                 <w:r>
                   <w:rPr>
@@ -405,7 +416,6 @@
                 </w:r>
               </w:sdtContent>
             </w:sdt>
-            <w:permEnd w:id="1588551831"/>
           </w:p>
           <w:p>
             <w:pPr>
@@ -434,7 +444,6 @@
               </w:rPr>
               <w:tab/>
             </w:r>
-            <w:permStart w:id="441854091" w:edGrp="everyone"/>
             <w:sdt>
               <w:sdtPr>
                 <w:rPr>
@@ -448,6 +457,7 @@
                 <w15:appearance w15:val="hidden"/>
                 <w:text/>
               </w:sdtPr>
+              <w:sdtEndPr/>
               <w:sdtContent>
                 <w:r>
                   <w:rPr>
@@ -469,7 +479,6 @@
                 </w:r>
               </w:sdtContent>
             </w:sdt>
-            <w:permEnd w:id="441854091"/>
           </w:p>
           <w:p>
             <w:pPr>
@@ -498,7 +507,6 @@
               </w:rPr>
               <w:tab/>
             </w:r>
-            <w:permStart w:id="16126159" w:edGrp="everyone"/>
             <w:sdt>
               <w:sdtPr>
                 <w:rPr>
@@ -512,6 +520,7 @@
                 <w15:appearance w15:val="hidden"/>
                 <w:text/>
               </w:sdtPr>
+              <w:sdtEndPr/>
               <w:sdtContent>
                 <w:r>
                   <w:rPr>
@@ -533,7 +542,6 @@
                 </w:r>
               </w:sdtContent>
             </w:sdt>
-            <w:permEnd w:id="16126159"/>
           </w:p>
         </w:tc>
       </w:tr>
@@ -581,7 +589,6 @@
               </w:rPr>
               <w:tab/>
             </w:r>
-            <w:permStart w:id="925041655" w:edGrp="everyone"/>
             <w:sdt>
               <w:sdtPr>
                 <w:rPr>
@@ -595,6 +602,7 @@
                 <w15:appearance w15:val="hidden"/>
                 <w:text/>
               </w:sdtPr>
+              <w:sdtEndPr/>
               <w:sdtContent>
                 <w:r>
                   <w:rPr>
@@ -613,18 +621,29 @@
                   <w:rPr>
                     <w:rFonts w:asciiTheme="majorHAnsi" w:hAnsiTheme="majorHAnsi" w:cstheme="majorHAnsi"/>
                   </w:rPr>
-                  <w:t>febrero</w:t>
+                  <w:t>marzo</w:t>
                 </w:r>
                 <w:proofErr w:type="spellEnd"/>
                 <w:r>
                   <w:rPr>
                     <w:rFonts w:asciiTheme="majorHAnsi" w:hAnsiTheme="majorHAnsi" w:cstheme="majorHAnsi"/>
                   </w:rPr>
-                  <w:t xml:space="preserve"> 19, 2025  </w:t>
+                  <w:t xml:space="preserve"> </w:t>
+                </w:r>
+                <w:r>
+                  <w:rPr>
+                    <w:rFonts w:asciiTheme="majorHAnsi" w:hAnsiTheme="majorHAnsi" w:cstheme="majorHAnsi"/>
+                  </w:rPr>
+                  <w:t>13</w:t>
+                </w:r>
+                <w:r>
+                  <w:rPr>
+                    <w:rFonts w:asciiTheme="majorHAnsi" w:hAnsiTheme="majorHAnsi" w:cstheme="majorHAnsi"/>
+                  </w:rPr>
+                  <w:t xml:space="preserve">, 2025  </w:t>
                 </w:r>
               </w:sdtContent>
             </w:sdt>
-            <w:permEnd w:id="925041655"/>
           </w:p>
         </w:tc>
       </w:tr>
@@ -641,7 +660,6 @@
         <w:rPr>
           <w:rFonts w:cstheme="majorHAnsi"/>
         </w:rPr>
-        <w:lastRenderedPageBreak/>
         <w:t>MANDATORY</w:t>
       </w:r>
       <w:r>
@@ -838,7 +856,6 @@
         <w:t xml:space="preserve">.  </w:t>
       </w:r>
     </w:p>
-    <w:permStart w:id="1733719730" w:edGrp="everyone"/>
     <w:p>
       <w:pPr>
         <w:pStyle w:val="Comment-Grader"/>
@@ -853,6 +870,7 @@
           <w15:appearance w15:val="hidden"/>
           <w:text/>
         </w:sdtPr>
+        <w:sdtEndPr/>
         <w:sdtContent>
           <w:r>
             <w:t xml:space="preserve"> </w:t>
@@ -863,11 +881,7 @@
         </w:sdtContent>
       </w:sdt>
       <w:r>
-        <w:t xml:space="preserve"> </w:t>
-      </w:r>
-      <w:permEnd w:id="1733719730"/>
-      <w:r>
-        <w:t xml:space="preserve">   </w:t>
+        <w:t xml:space="preserve">    </w:t>
       </w:r>
     </w:p>
     <w:p>
@@ -961,7 +975,6 @@
         <w:t xml:space="preserve">.  </w:t>
       </w:r>
     </w:p>
-    <w:permStart w:id="244456920" w:edGrp="everyone"/>
     <w:p>
       <w:pPr>
         <w:pStyle w:val="Comment-Grader"/>
@@ -976,6 +989,7 @@
           <w15:appearance w15:val="hidden"/>
           <w:text/>
         </w:sdtPr>
+        <w:sdtEndPr/>
         <w:sdtContent>
           <w:r>
             <w:t xml:space="preserve"> </w:t>
@@ -988,7 +1002,6 @@
           </w:r>
         </w:sdtContent>
       </w:sdt>
-      <w:permEnd w:id="244456920"/>
       <w:r>
         <w:t xml:space="preserve">   </w:t>
       </w:r>
@@ -1067,7 +1080,6 @@
         <w:rPr>
           <w:rFonts w:cstheme="majorHAnsi"/>
         </w:rPr>
-        <w:lastRenderedPageBreak/>
         <w:t>MANDATORY</w:t>
       </w:r>
       <w:r>
@@ -1276,7 +1288,6 @@
         <w:t>.</w:t>
       </w:r>
     </w:p>
-    <w:permStart w:id="1580534963" w:edGrp="everyone"/>
     <w:p>
       <w:pPr>
         <w:pStyle w:val="Comment-Grader"/>
@@ -1291,13 +1302,19 @@
           <w15:appearance w15:val="hidden"/>
           <w:text/>
         </w:sdtPr>
+        <w:sdtEndPr/>
         <w:sdtContent>
           <w:r>
-            <w:t xml:space="preserve">    </w:t>
+            <w:t xml:space="preserve">  </w:t>
+          </w:r>
+          <w:r>
+            <w:t>X</w:t>
+          </w:r>
+          <w:r>
+            <w:t xml:space="preserve">  </w:t>
           </w:r>
         </w:sdtContent>
       </w:sdt>
-      <w:permEnd w:id="1580534963"/>
       <w:r>
         <w:t xml:space="preserve">  </w:t>
       </w:r>
@@ -1445,7 +1462,6 @@
       </w:r>
       <w:bookmarkEnd w:id="0"/>
     </w:p>
-    <w:permStart w:id="1685676958" w:edGrp="everyone"/>
     <w:p>
       <w:pPr>
         <w:pStyle w:val="Comment-Grader"/>
@@ -1460,13 +1476,19 @@
           <w15:appearance w15:val="hidden"/>
           <w:text/>
         </w:sdtPr>
+        <w:sdtEndPr/>
         <w:sdtContent>
           <w:r>
-            <w:t xml:space="preserve">    </w:t>
+            <w:t xml:space="preserve">  </w:t>
+          </w:r>
+          <w:r>
+            <w:t>X</w:t>
+          </w:r>
+          <w:r>
+            <w:t xml:space="preserve">  </w:t>
           </w:r>
         </w:sdtContent>
       </w:sdt>
-      <w:permEnd w:id="1685676958"/>
       <w:r>
         <w:t xml:space="preserve"> </w:t>
       </w:r>
@@ -1652,7 +1674,6 @@
       </w:r>
     </w:p>
     <w:bookmarkStart w:id="1" w:name="_Hlk157677981"/>
-    <w:permStart w:id="339812661" w:edGrp="everyone"/>
     <w:p>
       <w:pPr>
         <w:pStyle w:val="Comment-Grader"/>
@@ -1666,13 +1687,19 @@
           </w:placeholder>
           <w:text/>
         </w:sdtPr>
+        <w:sdtEndPr/>
         <w:sdtContent>
           <w:r>
-            <w:t xml:space="preserve">    </w:t>
+            <w:t xml:space="preserve">  </w:t>
+          </w:r>
+          <w:r>
+            <w:t>X</w:t>
+          </w:r>
+          <w:r>
+            <w:t xml:space="preserve">  </w:t>
           </w:r>
         </w:sdtContent>
       </w:sdt>
-      <w:permEnd w:id="339812661"/>
       <w:r>
         <w:t xml:space="preserve">   </w:t>
       </w:r>
@@ -1761,7 +1788,6 @@
         <w:rPr>
           <w:rFonts w:cstheme="majorHAnsi"/>
         </w:rPr>
-        <w:lastRenderedPageBreak/>
         <w:t>Testing requirements</w:t>
       </w:r>
     </w:p>
@@ -1855,7 +1881,6 @@
         <w:t xml:space="preserve">.  </w:t>
       </w:r>
     </w:p>
-    <w:permStart w:id="891315281" w:edGrp="everyone"/>
     <w:p>
       <w:pPr>
         <w:pStyle w:val="Comment-Grader"/>
@@ -1870,13 +1895,19 @@
           <w15:appearance w15:val="hidden"/>
           <w:text/>
         </w:sdtPr>
+        <w:sdtEndPr/>
         <w:sdtContent>
           <w:r>
-            <w:t xml:space="preserve">    </w:t>
+            <w:t xml:space="preserve">  </w:t>
+          </w:r>
+          <w:r>
+            <w:t>X</w:t>
+          </w:r>
+          <w:r>
+            <w:t xml:space="preserve">  </w:t>
           </w:r>
         </w:sdtContent>
       </w:sdt>
-      <w:permEnd w:id="891315281"/>
     </w:p>
     <w:p>
       <w:pPr>
@@ -1906,7 +1937,6 @@
         <w:t xml:space="preserve">.  </w:t>
       </w:r>
     </w:p>
-    <w:permStart w:id="338698352" w:edGrp="everyone"/>
     <w:p>
       <w:pPr>
         <w:pStyle w:val="Comment-Grader"/>
@@ -1921,13 +1951,19 @@
           <w15:appearance w15:val="hidden"/>
           <w:text/>
         </w:sdtPr>
+        <w:sdtEndPr/>
         <w:sdtContent>
           <w:r>
-            <w:t xml:space="preserve">    </w:t>
+            <w:t xml:space="preserve">  </w:t>
+          </w:r>
+          <w:r>
+            <w:t>X</w:t>
+          </w:r>
+          <w:r>
+            <w:t xml:space="preserve">  </w:t>
           </w:r>
         </w:sdtContent>
       </w:sdt>
-      <w:permEnd w:id="338698352"/>
       <w:r>
         <w:t xml:space="preserve">   </w:t>
       </w:r>
@@ -1960,7 +1996,6 @@
         <w:rPr>
           <w:rFonts w:cstheme="majorHAnsi"/>
         </w:rPr>
-        <w:lastRenderedPageBreak/>
         <w:t>MANDATORY</w:t>
       </w:r>
       <w:r>
@@ -2196,7 +2231,6 @@
         <w:t>.</w:t>
       </w:r>
     </w:p>
-    <w:permStart w:id="8470091" w:edGrp="everyone"/>
     <w:p>
       <w:pPr>
         <w:pStyle w:val="Comment-Grader"/>
@@ -2211,13 +2245,13 @@
           <w15:appearance w15:val="hidden"/>
           <w:text/>
         </w:sdtPr>
+        <w:sdtEndPr/>
         <w:sdtContent>
           <w:r>
             <w:t xml:space="preserve">    </w:t>
           </w:r>
         </w:sdtContent>
       </w:sdt>
-      <w:permEnd w:id="8470091"/>
       <w:r>
         <w:t xml:space="preserve">    </w:t>
       </w:r>
@@ -2339,7 +2373,6 @@
         <w:t>.</w:t>
       </w:r>
     </w:p>
-    <w:permStart w:id="66585966" w:edGrp="everyone"/>
     <w:p>
       <w:pPr>
         <w:pStyle w:val="Comment-Grader"/>
@@ -2354,13 +2387,13 @@
           <w15:appearance w15:val="hidden"/>
           <w:text/>
         </w:sdtPr>
+        <w:sdtEndPr/>
         <w:sdtContent>
           <w:r>
             <w:t xml:space="preserve">    </w:t>
           </w:r>
         </w:sdtContent>
       </w:sdt>
-      <w:permEnd w:id="66585966"/>
       <w:r>
         <w:t xml:space="preserve">    </w:t>
       </w:r>
@@ -2452,7 +2485,6 @@
         <w:rPr>
           <w:rFonts w:cstheme="majorHAnsi"/>
         </w:rPr>
-        <w:lastRenderedPageBreak/>
         <w:t>Managerial requirements</w:t>
       </w:r>
     </w:p>
@@ -2467,7 +2499,6 @@
         <w:t xml:space="preserve">.  </w:t>
       </w:r>
     </w:p>
-    <w:permStart w:id="1123494185" w:edGrp="everyone"/>
     <w:p>
       <w:pPr>
         <w:pStyle w:val="Comment-Grader"/>
@@ -2482,13 +2513,13 @@
           <w15:appearance w15:val="hidden"/>
           <w:text/>
         </w:sdtPr>
+        <w:sdtEndPr/>
         <w:sdtContent>
           <w:r>
             <w:t xml:space="preserve">    </w:t>
           </w:r>
         </w:sdtContent>
       </w:sdt>
-      <w:permEnd w:id="1123494185"/>
       <w:r>
         <w:t xml:space="preserve">   </w:t>
       </w:r>
@@ -2508,7 +2539,6 @@
         <w:rPr>
           <w:rFonts w:cstheme="majorHAnsi"/>
         </w:rPr>
-        <w:lastRenderedPageBreak/>
         <w:t>MANDATORY</w:t>
       </w:r>
       <w:r>
@@ -2552,7 +2582,6 @@
         <w:t xml:space="preserve">Create appropriate indices for your entities, if required.  </w:t>
       </w:r>
     </w:p>
-    <w:permStart w:id="1415324222" w:edGrp="everyone"/>
     <w:p>
       <w:pPr>
         <w:pStyle w:val="Comment-Grader"/>
@@ -2567,13 +2596,13 @@
           <w15:appearance w15:val="hidden"/>
           <w:text/>
         </w:sdtPr>
+        <w:sdtEndPr/>
         <w:sdtContent>
           <w:r>
             <w:t xml:space="preserve">    </w:t>
           </w:r>
         </w:sdtContent>
       </w:sdt>
-      <w:permEnd w:id="1415324222"/>
       <w:r>
         <w:t xml:space="preserve">   </w:t>
       </w:r>
@@ -2678,7 +2707,6 @@
         <w:t xml:space="preserve">.  </w:t>
       </w:r>
     </w:p>
-    <w:permStart w:id="973563344" w:edGrp="everyone"/>
     <w:p>
       <w:pPr>
         <w:pStyle w:val="Comment-Grader"/>
@@ -2692,13 +2720,13 @@
           </w:placeholder>
           <w:text/>
         </w:sdtPr>
+        <w:sdtEndPr/>
         <w:sdtContent>
           <w:r>
             <w:t xml:space="preserve">    </w:t>
           </w:r>
         </w:sdtContent>
       </w:sdt>
-      <w:permEnd w:id="973563344"/>
       <w:r>
         <w:t xml:space="preserve">   </w:t>
       </w:r>
@@ -2728,7 +2756,6 @@
         <w:t xml:space="preserve">.  </w:t>
       </w:r>
     </w:p>
-    <w:permStart w:id="182535402" w:edGrp="everyone"/>
     <w:p>
       <w:pPr>
         <w:pStyle w:val="Comment-Grader"/>
@@ -2743,13 +2770,13 @@
           <w15:appearance w15:val="hidden"/>
           <w:text/>
         </w:sdtPr>
+        <w:sdtEndPr/>
         <w:sdtContent>
           <w:r>
             <w:t xml:space="preserve">    </w:t>
           </w:r>
         </w:sdtContent>
       </w:sdt>
-      <w:permEnd w:id="182535402"/>
       <w:r>
         <w:t xml:space="preserve">   </w:t>
       </w:r>
@@ -2765,7 +2792,6 @@
         <w:t xml:space="preserve">.  </w:t>
       </w:r>
     </w:p>
-    <w:permStart w:id="966666940" w:edGrp="everyone"/>
     <w:p>
       <w:pPr>
         <w:pStyle w:val="Comment-Grader"/>
@@ -2779,13 +2805,13 @@
           </w:placeholder>
           <w:text/>
         </w:sdtPr>
+        <w:sdtEndPr/>
         <w:sdtContent>
           <w:r>
             <w:t xml:space="preserve">    </w:t>
           </w:r>
         </w:sdtContent>
       </w:sdt>
-      <w:permEnd w:id="966666940"/>
       <w:r>
         <w:t xml:space="preserve">  </w:t>
       </w:r>
@@ -2816,7 +2842,6 @@
         <w:rPr>
           <w:rFonts w:cstheme="majorHAnsi"/>
         </w:rPr>
-        <w:lastRenderedPageBreak/>
         <w:t>SUPPLEMENTARY I</w:t>
       </w:r>
       <w:r>
@@ -3066,7 +3091,6 @@
         <w:rPr>
           <w:rFonts w:cstheme="majorHAnsi"/>
         </w:rPr>
-        <w:lastRenderedPageBreak/>
         <w:t>SUPPLEMENTARY I</w:t>
       </w:r>
       <w:r>
@@ -3224,7 +3248,6 @@
         <w:t xml:space="preserve">. </w:t>
       </w:r>
     </w:p>
-    <w:permStart w:id="1220091073" w:edGrp="everyone"/>
     <w:p>
       <w:pPr>
         <w:pStyle w:val="Comment-Grader"/>
@@ -3245,6 +3268,7 @@
           <w15:appearance w15:val="hidden"/>
           <w:text/>
         </w:sdtPr>
+        <w:sdtEndPr/>
         <w:sdtContent>
           <w:r>
             <w:rPr>
@@ -3254,7 +3278,6 @@
           </w:r>
         </w:sdtContent>
       </w:sdt>
-      <w:permEnd w:id="1220091073"/>
       <w:r>
         <w:rPr>
           <w:lang w:val="en-US"/>
@@ -3389,7 +3412,6 @@
         <w:t xml:space="preserve">Produce a UML domain model regarding the information requirements in your project.  </w:t>
       </w:r>
     </w:p>
-    <w:permStart w:id="1053959848" w:edGrp="everyone"/>
     <w:p>
       <w:pPr>
         <w:pStyle w:val="Comment-Grader"/>
@@ -3404,13 +3426,13 @@
           <w15:appearance w15:val="hidden"/>
           <w:text/>
         </w:sdtPr>
+        <w:sdtEndPr/>
         <w:sdtContent>
           <w:r>
             <w:t xml:space="preserve">    </w:t>
           </w:r>
         </w:sdtContent>
       </w:sdt>
-      <w:permEnd w:id="1053959848"/>
       <w:r>
         <w:t xml:space="preserve">   </w:t>
       </w:r>
@@ -3436,7 +3458,6 @@
         <w:rPr>
           <w:rFonts w:cstheme="majorHAnsi"/>
         </w:rPr>
-        <w:lastRenderedPageBreak/>
         <w:t>SUPPLEMENTARY I</w:t>
       </w:r>
       <w:r>
@@ -3556,7 +3577,6 @@
         <w:t xml:space="preserve">.  </w:t>
       </w:r>
     </w:p>
-    <w:permStart w:id="1469596324" w:edGrp="everyone"/>
     <w:p>
       <w:pPr>
         <w:pStyle w:val="Comment-Grader"/>
@@ -3571,13 +3591,13 @@
           <w15:appearance w15:val="hidden"/>
           <w:text/>
         </w:sdtPr>
+        <w:sdtEndPr/>
         <w:sdtContent>
           <w:r>
             <w:t xml:space="preserve">    </w:t>
           </w:r>
         </w:sdtContent>
       </w:sdt>
-      <w:permEnd w:id="1469596324"/>
       <w:r>
         <w:t xml:space="preserve">   </w:t>
       </w:r>
@@ -3624,7 +3644,6 @@
         <w:t xml:space="preserve">.  </w:t>
       </w:r>
     </w:p>
-    <w:permStart w:id="1111177414" w:edGrp="everyone"/>
     <w:p>
       <w:pPr>
         <w:pStyle w:val="Comment-Grader"/>
@@ -3639,13 +3658,13 @@
           <w15:appearance w15:val="hidden"/>
           <w:text/>
         </w:sdtPr>
+        <w:sdtEndPr/>
         <w:sdtContent>
           <w:r>
             <w:t xml:space="preserve">    </w:t>
           </w:r>
         </w:sdtContent>
       </w:sdt>
-      <w:permEnd w:id="1111177414"/>
       <w:r>
         <w:t xml:space="preserve">   </w:t>
       </w:r>
@@ -3700,7 +3719,6 @@
         <w:t xml:space="preserve">  </w:t>
       </w:r>
     </w:p>
-    <w:permStart w:id="303655226" w:edGrp="everyone"/>
     <w:p>
       <w:pPr>
         <w:pStyle w:val="Comment-Grader"/>
@@ -3715,13 +3733,13 @@
           <w15:appearance w15:val="hidden"/>
           <w:text/>
         </w:sdtPr>
+        <w:sdtEndPr/>
         <w:sdtContent>
           <w:r>
             <w:t xml:space="preserve">    </w:t>
           </w:r>
         </w:sdtContent>
       </w:sdt>
-      <w:permEnd w:id="303655226"/>
       <w:r>
         <w:t xml:space="preserve">    </w:t>
       </w:r>
@@ -3768,7 +3786,6 @@
         <w:t xml:space="preserve">.  </w:t>
       </w:r>
     </w:p>
-    <w:permStart w:id="911542006" w:edGrp="everyone"/>
     <w:p>
       <w:pPr>
         <w:pStyle w:val="Comment-Grader"/>
@@ -3783,13 +3800,13 @@
           <w15:appearance w15:val="hidden"/>
           <w:text/>
         </w:sdtPr>
+        <w:sdtEndPr/>
         <w:sdtContent>
           <w:r>
             <w:t xml:space="preserve">    </w:t>
           </w:r>
         </w:sdtContent>
       </w:sdt>
-      <w:permEnd w:id="911542006"/>
       <w:r>
         <w:t xml:space="preserve">    </w:t>
       </w:r>
@@ -3888,7 +3905,6 @@
         <w:rPr>
           <w:rFonts w:cstheme="majorHAnsi"/>
         </w:rPr>
-        <w:lastRenderedPageBreak/>
         <w:t>Managerial requirements</w:t>
       </w:r>
     </w:p>
@@ -3903,7 +3919,6 @@
         <w:t xml:space="preserve">  </w:t>
       </w:r>
     </w:p>
-    <w:permStart w:id="553716983" w:edGrp="everyone"/>
     <w:p>
       <w:pPr>
         <w:pStyle w:val="Comment-Grader"/>
@@ -3917,13 +3932,13 @@
           </w:placeholder>
           <w:text/>
         </w:sdtPr>
+        <w:sdtEndPr/>
         <w:sdtContent>
           <w:r>
             <w:t xml:space="preserve">    </w:t>
           </w:r>
         </w:sdtContent>
       </w:sdt>
-      <w:permEnd w:id="553716983"/>
       <w:r>
         <w:t xml:space="preserve">   </w:t>
       </w:r>
@@ -3943,7 +3958,6 @@
         <w:rPr>
           <w:rFonts w:cstheme="majorHAnsi"/>
         </w:rPr>
-        <w:lastRenderedPageBreak/>
         <w:t>SUPPLEMENTARY I</w:t>
       </w:r>
       <w:r>
@@ -4101,7 +4115,6 @@
         <w:t xml:space="preserve">  </w:t>
       </w:r>
     </w:p>
-    <w:permStart w:id="968450766" w:edGrp="everyone"/>
     <w:p>
       <w:pPr>
         <w:pStyle w:val="Comment-Grader"/>
@@ -4116,13 +4129,13 @@
           <w15:appearance w15:val="hidden"/>
           <w:text/>
         </w:sdtPr>
+        <w:sdtEndPr/>
         <w:sdtContent>
           <w:r>
             <w:t xml:space="preserve">    </w:t>
           </w:r>
         </w:sdtContent>
       </w:sdt>
-      <w:permEnd w:id="968450766"/>
       <w:r>
         <w:t xml:space="preserve">  </w:t>
       </w:r>
@@ -4152,7 +4165,6 @@
         <w:t xml:space="preserve">.  </w:t>
       </w:r>
     </w:p>
-    <w:permStart w:id="1311645159" w:edGrp="everyone"/>
     <w:p>
       <w:pPr>
         <w:pStyle w:val="Comment-Grader"/>
@@ -4167,13 +4179,13 @@
           <w15:appearance w15:val="hidden"/>
           <w:text/>
         </w:sdtPr>
+        <w:sdtEndPr/>
         <w:sdtContent>
           <w:r>
             <w:t xml:space="preserve">    </w:t>
           </w:r>
         </w:sdtContent>
       </w:sdt>
-      <w:permEnd w:id="1311645159"/>
       <w:r>
         <w:t xml:space="preserve">   </w:t>
       </w:r>
@@ -4204,7 +4216,6 @@
         <w:rPr>
           <w:rFonts w:cstheme="majorHAnsi"/>
         </w:rPr>
-        <w:lastRenderedPageBreak/>
         <w:t>SUPPLEMENTARY II</w:t>
       </w:r>
       <w:r>
@@ -4386,7 +4397,6 @@
         <w:t xml:space="preserve">.  </w:t>
       </w:r>
     </w:p>
-    <w:permStart w:id="1179802484" w:edGrp="everyone"/>
     <w:p>
       <w:pPr>
         <w:pStyle w:val="Comment-Grader"/>
@@ -4401,13 +4411,13 @@
           <w15:appearance w15:val="hidden"/>
           <w:text/>
         </w:sdtPr>
+        <w:sdtEndPr/>
         <w:sdtContent>
           <w:r>
             <w:t xml:space="preserve">    </w:t>
           </w:r>
         </w:sdtContent>
       </w:sdt>
-      <w:permEnd w:id="1179802484"/>
       <w:r>
         <w:t xml:space="preserve">    </w:t>
       </w:r>
@@ -4423,7 +4433,6 @@
         <w:t xml:space="preserve">.  </w:t>
       </w:r>
     </w:p>
-    <w:permStart w:id="225733729" w:edGrp="everyone"/>
     <w:p>
       <w:pPr>
         <w:pStyle w:val="Comment-Grader"/>
@@ -4438,13 +4447,13 @@
           <w15:appearance w15:val="hidden"/>
           <w:text/>
         </w:sdtPr>
+        <w:sdtEndPr/>
         <w:sdtContent>
           <w:r>
             <w:t xml:space="preserve">    </w:t>
           </w:r>
         </w:sdtContent>
       </w:sdt>
-      <w:permEnd w:id="225733729"/>
       <w:r>
         <w:t xml:space="preserve">    </w:t>
       </w:r>
@@ -4516,7 +4525,6 @@
         <w:rPr>
           <w:rFonts w:cstheme="majorHAnsi"/>
         </w:rPr>
-        <w:lastRenderedPageBreak/>
         <w:t>SUPPLEMENTARY II</w:t>
       </w:r>
       <w:r>
@@ -4613,7 +4621,6 @@
         <w:t xml:space="preserve">  </w:t>
       </w:r>
     </w:p>
-    <w:permStart w:id="1142446247" w:edGrp="everyone"/>
     <w:p>
       <w:pPr>
         <w:pStyle w:val="Comment-Grader"/>
@@ -4634,6 +4641,7 @@
           <w15:appearance w15:val="hidden"/>
           <w:text/>
         </w:sdtPr>
+        <w:sdtEndPr/>
         <w:sdtContent>
           <w:r>
             <w:rPr>
@@ -4643,7 +4651,6 @@
           </w:r>
         </w:sdtContent>
       </w:sdt>
-      <w:permEnd w:id="1142446247"/>
       <w:r>
         <w:rPr>
           <w:lang w:val="en-US"/>
@@ -4781,7 +4788,6 @@
         <w:t xml:space="preserve">.  </w:t>
       </w:r>
     </w:p>
-    <w:permStart w:id="240787551" w:edGrp="everyone"/>
     <w:p>
       <w:pPr>
         <w:pStyle w:val="Comment-Grader"/>
@@ -4796,13 +4802,13 @@
           <w15:appearance w15:val="hidden"/>
           <w:text/>
         </w:sdtPr>
+        <w:sdtEndPr/>
         <w:sdtContent>
           <w:r>
             <w:t xml:space="preserve">    </w:t>
           </w:r>
         </w:sdtContent>
       </w:sdt>
-      <w:permEnd w:id="240787551"/>
       <w:r>
         <w:t xml:space="preserve">   </w:t>
       </w:r>
@@ -4818,7 +4824,6 @@
         <w:t xml:space="preserve">.  </w:t>
       </w:r>
     </w:p>
-    <w:permStart w:id="235090967" w:edGrp="everyone"/>
     <w:p>
       <w:pPr>
         <w:pStyle w:val="Comment-Grader"/>
@@ -4836,6 +4841,7 @@
           <w15:appearance w15:val="hidden"/>
           <w:text/>
         </w:sdtPr>
+        <w:sdtEndPr/>
         <w:sdtContent>
           <w:r>
             <w:rPr>
@@ -4845,7 +4851,6 @@
           </w:r>
         </w:sdtContent>
       </w:sdt>
-      <w:permEnd w:id="235090967"/>
       <w:r>
         <w:rPr>
           <w:lang w:val="en-US"/>
@@ -4874,7 +4879,6 @@
         <w:rPr>
           <w:rFonts w:cstheme="majorHAnsi"/>
         </w:rPr>
-        <w:lastRenderedPageBreak/>
         <w:t>SUPPLEMENTARY II</w:t>
       </w:r>
       <w:r>
@@ -5014,7 +5018,6 @@
         <w:t xml:space="preserve">.  </w:t>
       </w:r>
     </w:p>
-    <w:permStart w:id="123285506" w:edGrp="everyone"/>
     <w:p>
       <w:pPr>
         <w:pStyle w:val="Comment-Grader"/>
@@ -5028,13 +5031,13 @@
           </w:placeholder>
           <w:text/>
         </w:sdtPr>
+        <w:sdtEndPr/>
         <w:sdtContent>
           <w:r>
             <w:t xml:space="preserve">    </w:t>
           </w:r>
         </w:sdtContent>
       </w:sdt>
-      <w:permEnd w:id="123285506"/>
       <w:r>
         <w:t xml:space="preserve">   </w:t>
       </w:r>
@@ -5098,7 +5101,6 @@
         <w:t xml:space="preserve">.  </w:t>
       </w:r>
     </w:p>
-    <w:permStart w:id="769398085" w:edGrp="everyone"/>
     <w:p>
       <w:pPr>
         <w:pStyle w:val="Comment-Grader"/>
@@ -5112,13 +5114,13 @@
           </w:placeholder>
           <w:text/>
         </w:sdtPr>
+        <w:sdtEndPr/>
         <w:sdtContent>
           <w:r>
             <w:t xml:space="preserve">    </w:t>
           </w:r>
         </w:sdtContent>
       </w:sdt>
-      <w:permEnd w:id="769398085"/>
       <w:r>
         <w:t xml:space="preserve">   </w:t>
       </w:r>
@@ -5217,7 +5219,6 @@
         <w:t xml:space="preserve">.  </w:t>
       </w:r>
     </w:p>
-    <w:permStart w:id="1019937469" w:edGrp="everyone"/>
     <w:p>
       <w:pPr>
         <w:pStyle w:val="Comment-Grader"/>
@@ -5232,13 +5233,13 @@
           <w15:appearance w15:val="hidden"/>
           <w:text/>
         </w:sdtPr>
+        <w:sdtEndPr/>
         <w:sdtContent>
           <w:r>
             <w:t xml:space="preserve">    </w:t>
           </w:r>
         </w:sdtContent>
       </w:sdt>
-      <w:permEnd w:id="1019937469"/>
       <w:r>
         <w:t xml:space="preserve">    </w:t>
       </w:r>
@@ -5254,7 +5255,6 @@
         <w:t xml:space="preserve">.  </w:t>
       </w:r>
     </w:p>
-    <w:permStart w:id="1299214848" w:edGrp="everyone"/>
     <w:p>
       <w:pPr>
         <w:pStyle w:val="Comment-Grader"/>
@@ -5274,6 +5274,7 @@
           </w:placeholder>
           <w:text/>
         </w:sdtPr>
+        <w:sdtEndPr/>
         <w:sdtContent>
           <w:r>
             <w:rPr>
@@ -5283,7 +5284,6 @@
           </w:r>
         </w:sdtContent>
       </w:sdt>
-      <w:permEnd w:id="1299214848"/>
       <w:r>
         <w:rPr>
           <w:lang w:val="en-US"/>
@@ -5319,7 +5319,6 @@
         <w:rPr>
           <w:rFonts w:cstheme="majorHAnsi"/>
         </w:rPr>
-        <w:lastRenderedPageBreak/>
         <w:t>SUPPLEMENTARY II</w:t>
       </w:r>
       <w:r>
@@ -5471,7 +5470,6 @@
         <w:t xml:space="preserve">.  </w:t>
       </w:r>
     </w:p>
-    <w:permStart w:id="1820658327" w:edGrp="everyone"/>
     <w:p>
       <w:pPr>
         <w:pStyle w:val="Comment-Grader"/>
@@ -5486,13 +5484,13 @@
           <w15:appearance w15:val="hidden"/>
           <w:text/>
         </w:sdtPr>
+        <w:sdtEndPr/>
         <w:sdtContent>
           <w:r>
             <w:t xml:space="preserve">    </w:t>
           </w:r>
         </w:sdtContent>
       </w:sdt>
-      <w:permEnd w:id="1820658327"/>
       <w:r>
         <w:t xml:space="preserve">  </w:t>
       </w:r>
@@ -5522,7 +5520,6 @@
         <w:t xml:space="preserve">.  </w:t>
       </w:r>
     </w:p>
-    <w:permStart w:id="615213737" w:edGrp="everyone"/>
     <w:p>
       <w:pPr>
         <w:pStyle w:val="Comment-Grader"/>
@@ -5536,13 +5533,13 @@
           </w:placeholder>
           <w:text/>
         </w:sdtPr>
+        <w:sdtEndPr/>
         <w:sdtContent>
           <w:r>
             <w:t xml:space="preserve">    </w:t>
           </w:r>
         </w:sdtContent>
       </w:sdt>
-      <w:permEnd w:id="615213737"/>
       <w:r>
         <w:t xml:space="preserve">   </w:t>
       </w:r>
@@ -5558,7 +5555,6 @@
         <w:t xml:space="preserve">.  </w:t>
       </w:r>
     </w:p>
-    <w:permStart w:id="1595304318" w:edGrp="everyone"/>
     <w:p>
       <w:pPr>
         <w:pStyle w:val="Comment-Grader"/>
@@ -5572,13 +5568,13 @@
           </w:placeholder>
           <w:text/>
         </w:sdtPr>
+        <w:sdtEndPr/>
         <w:sdtContent>
           <w:r>
             <w:t xml:space="preserve">    </w:t>
           </w:r>
         </w:sdtContent>
       </w:sdt>
-      <w:permEnd w:id="1595304318"/>
       <w:r>
         <w:t xml:space="preserve">   </w:t>
       </w:r>
@@ -10530,8 +10526,10 @@
     <w:rsid w:val="00187F92"/>
     <w:rsid w:val="001942D6"/>
     <w:rsid w:val="001B7228"/>
+    <w:rsid w:val="002C6DCF"/>
     <w:rsid w:val="00362E40"/>
     <w:rsid w:val="003936CA"/>
+    <w:rsid w:val="003B6614"/>
     <w:rsid w:val="004C7734"/>
     <w:rsid w:val="004D7778"/>
     <w:rsid w:val="004F2A33"/>

</xml_diff>

<commit_message>
Updated doc Student 4
</commit_message>
<xml_diff>
--- a/reports/Student#4/04 - Requirements - Student #4.docx
+++ b/reports/Student#4/04 - Requirements - Student #4.docx
@@ -159,25 +159,7 @@
                   <w:rPr>
                     <w:rFonts w:asciiTheme="majorHAnsi" w:hAnsiTheme="majorHAnsi" w:cstheme="majorBidi"/>
                   </w:rPr>
-                  <w:t>1</w:t>
-                </w:r>
-                <w:r>
-                  <w:rPr>
-                    <w:rFonts w:asciiTheme="majorHAnsi" w:hAnsiTheme="majorHAnsi" w:cstheme="majorBidi"/>
-                  </w:rPr>
-                  <w:t xml:space="preserve">. </w:t>
-                </w:r>
-                <w:r>
-                  <w:rPr>
-                    <w:rFonts w:asciiTheme="majorHAnsi" w:hAnsiTheme="majorHAnsi" w:cstheme="majorBidi"/>
-                  </w:rPr>
-                  <w:t>008</w:t>
-                </w:r>
-                <w:r>
-                  <w:rPr>
-                    <w:rFonts w:asciiTheme="majorHAnsi" w:hAnsiTheme="majorHAnsi" w:cstheme="majorBidi"/>
-                  </w:rPr>
-                  <w:t xml:space="preserve">  </w:t>
+                  <w:t xml:space="preserve">1. 008 </w:t>
                 </w:r>
               </w:sdtContent>
             </w:sdt>
@@ -247,21 +229,7 @@
                     <w:rFonts w:asciiTheme="majorHAnsi" w:hAnsiTheme="majorHAnsi" w:cstheme="majorBidi"/>
                     <w:lang w:val="pt-PT"/>
                   </w:rPr>
-                  <w:t xml:space="preserve"> https://github.com/pabniecor/Acme-ANS-D0</w:t>
-                </w:r>
-                <w:r>
-                  <w:rPr>
-                    <w:rFonts w:asciiTheme="majorHAnsi" w:hAnsiTheme="majorHAnsi" w:cstheme="majorBidi"/>
-                    <w:lang w:val="pt-PT"/>
-                  </w:rPr>
-                  <w:t>2</w:t>
-                </w:r>
-                <w:r>
-                  <w:rPr>
-                    <w:rFonts w:asciiTheme="majorHAnsi" w:hAnsiTheme="majorHAnsi" w:cstheme="majorBidi"/>
-                    <w:lang w:val="pt-PT"/>
-                  </w:rPr>
-                  <w:t xml:space="preserve">  </w:t>
+                  <w:t xml:space="preserve"> https://github.com/pabniecor/Acme-ANS-D03  </w:t>
                 </w:r>
               </w:sdtContent>
             </w:sdt>
@@ -347,7 +315,7 @@
                   <w:rPr>
                     <w:rFonts w:asciiTheme="majorHAnsi" w:hAnsiTheme="majorHAnsi" w:cstheme="majorBidi"/>
                   </w:rPr>
-                  <w:t>4913*****</w:t>
+                  <w:t>4913******</w:t>
                 </w:r>
               </w:sdtContent>
             </w:sdt>
@@ -526,13 +494,7 @@
                   <w:rPr>
                     <w:rFonts w:asciiTheme="majorHAnsi" w:hAnsiTheme="majorHAnsi" w:cstheme="majorHAnsi"/>
                   </w:rPr>
-                  <w:t xml:space="preserve"> </w:t>
-                </w:r>
-                <w:r>
-                  <w:rPr>
-                    <w:rFonts w:asciiTheme="majorHAnsi" w:hAnsiTheme="majorHAnsi" w:cstheme="majorHAnsi"/>
-                  </w:rPr>
-                  <w:t>developer, tester</w:t>
+                  <w:t xml:space="preserve"> developer, tester</w:t>
                 </w:r>
                 <w:r>
                   <w:rPr>
@@ -614,33 +576,13 @@
                   <w:rPr>
                     <w:rFonts w:asciiTheme="majorHAnsi" w:hAnsiTheme="majorHAnsi" w:cstheme="majorHAnsi"/>
                   </w:rPr>
-                  <w:t xml:space="preserve">Sevilla </w:t>
+                  <w:t xml:space="preserve">Sevilla abril 03, 2025 </w:t>
                 </w:r>
-                <w:proofErr w:type="spellStart"/>
-                <w:r>
-                  <w:rPr>
-                    <w:rFonts w:asciiTheme="majorHAnsi" w:hAnsiTheme="majorHAnsi" w:cstheme="majorHAnsi"/>
-                  </w:rPr>
-                  <w:t>marzo</w:t>
-                </w:r>
-                <w:proofErr w:type="spellEnd"/>
                 <w:r>
                   <w:rPr>
                     <w:rFonts w:asciiTheme="majorHAnsi" w:hAnsiTheme="majorHAnsi" w:cstheme="majorHAnsi"/>
                   </w:rPr>
                   <w:t xml:space="preserve"> </w:t>
-                </w:r>
-                <w:r>
-                  <w:rPr>
-                    <w:rFonts w:asciiTheme="majorHAnsi" w:hAnsiTheme="majorHAnsi" w:cstheme="majorHAnsi"/>
-                  </w:rPr>
-                  <w:t>13</w:t>
-                </w:r>
-                <w:r>
-                  <w:rPr>
-                    <w:rFonts w:asciiTheme="majorHAnsi" w:hAnsiTheme="majorHAnsi" w:cstheme="majorHAnsi"/>
-                  </w:rPr>
-                  <w:t xml:space="preserve">, 2025  </w:t>
                 </w:r>
               </w:sdtContent>
             </w:sdt>
@@ -873,10 +815,13 @@
         <w:sdtEndPr/>
         <w:sdtContent>
           <w:r>
-            <w:t xml:space="preserve"> </w:t>
+            <w:t xml:space="preserve">  </w:t>
           </w:r>
           <w:r>
-            <w:t xml:space="preserve">X </w:t>
+            <w:t>X</w:t>
+          </w:r>
+          <w:r>
+            <w:t xml:space="preserve"> </w:t>
           </w:r>
         </w:sdtContent>
       </w:sdt>
@@ -992,7 +937,7 @@
         <w:sdtEndPr/>
         <w:sdtContent>
           <w:r>
-            <w:t xml:space="preserve"> </w:t>
+            <w:t xml:space="preserve">  </w:t>
           </w:r>
           <w:r>
             <w:t>X</w:t>
@@ -2248,7 +2193,13 @@
         <w:sdtEndPr/>
         <w:sdtContent>
           <w:r>
-            <w:t xml:space="preserve">    </w:t>
+            <w:t xml:space="preserve">  </w:t>
+          </w:r>
+          <w:r>
+            <w:t>X</w:t>
+          </w:r>
+          <w:r>
+            <w:t xml:space="preserve">  </w:t>
           </w:r>
         </w:sdtContent>
       </w:sdt>
@@ -2390,7 +2341,13 @@
         <w:sdtEndPr/>
         <w:sdtContent>
           <w:r>
-            <w:t xml:space="preserve">    </w:t>
+            <w:t xml:space="preserve">  </w:t>
+          </w:r>
+          <w:r>
+            <w:t>X</w:t>
+          </w:r>
+          <w:r>
+            <w:t xml:space="preserve">  </w:t>
           </w:r>
         </w:sdtContent>
       </w:sdt>
@@ -2516,7 +2473,13 @@
         <w:sdtEndPr/>
         <w:sdtContent>
           <w:r>
-            <w:t xml:space="preserve">    </w:t>
+            <w:t xml:space="preserve">  </w:t>
+          </w:r>
+          <w:r>
+            <w:t>X</w:t>
+          </w:r>
+          <w:r>
+            <w:t xml:space="preserve">  </w:t>
           </w:r>
         </w:sdtContent>
       </w:sdt>
@@ -10526,19 +10489,18 @@
     <w:rsid w:val="00187F92"/>
     <w:rsid w:val="001942D6"/>
     <w:rsid w:val="001B7228"/>
-    <w:rsid w:val="002C6DCF"/>
     <w:rsid w:val="00362E40"/>
     <w:rsid w:val="003936CA"/>
-    <w:rsid w:val="003B6614"/>
     <w:rsid w:val="004C7734"/>
     <w:rsid w:val="004D7778"/>
     <w:rsid w:val="004F2A33"/>
     <w:rsid w:val="005E7E6F"/>
     <w:rsid w:val="00635F6F"/>
     <w:rsid w:val="0073694E"/>
-    <w:rsid w:val="00766CEE"/>
+    <w:rsid w:val="00892755"/>
     <w:rsid w:val="008B1087"/>
     <w:rsid w:val="008D6165"/>
+    <w:rsid w:val="00946135"/>
     <w:rsid w:val="00953D97"/>
     <w:rsid w:val="00993521"/>
     <w:rsid w:val="009F68FD"/>
@@ -10552,15 +10514,16 @@
     <w:rsid w:val="00C85C89"/>
     <w:rsid w:val="00D00085"/>
     <w:rsid w:val="00D04804"/>
+    <w:rsid w:val="00D34D36"/>
     <w:rsid w:val="00D72CB9"/>
     <w:rsid w:val="00E25325"/>
     <w:rsid w:val="00E92EF0"/>
     <w:rsid w:val="00E955A7"/>
     <w:rsid w:val="00EB3154"/>
     <w:rsid w:val="00EC1B20"/>
+    <w:rsid w:val="00EC2296"/>
     <w:rsid w:val="00ED34A4"/>
     <w:rsid w:val="00F64E54"/>
-    <w:rsid w:val="00F807AE"/>
     <w:rsid w:val="00FA7306"/>
     <w:rsid w:val="00FB072E"/>
     <w:rsid w:val="00FC6CD0"/>

</xml_diff>

<commit_message>
doc: Student 4 Doc Updated
</commit_message>
<xml_diff>
--- a/reports/Student#4/04 - Requirements - Student #4.docx
+++ b/reports/Student#4/04 - Requirements - Student #4.docx
@@ -4,7 +4,7 @@
   <w:body>
     <w:p>
       <w:pPr>
-        <w:pStyle w:val="Ttulo1"/>
+        <w:pStyle w:val="Heading1"/>
         <w:spacing w:before="0"/>
         <w:rPr>
           <w:rFonts w:cstheme="majorHAnsi"/>
@@ -103,7 +103,7 @@
           </w:tcPr>
           <w:p>
             <w:pPr>
-              <w:pStyle w:val="Sinespaciado"/>
+              <w:pStyle w:val="NoSpacing"/>
               <w:rPr>
                 <w:rFonts w:asciiTheme="majorHAnsi" w:hAnsiTheme="majorHAnsi" w:cstheme="majorBidi"/>
               </w:rPr>
@@ -134,6 +134,7 @@
               </w:rPr>
               <w:tab/>
             </w:r>
+            <w:permStart w:id="379328249" w:edGrp="everyone"/>
             <w:sdt>
               <w:sdtPr>
                 <w:rPr>
@@ -147,22 +148,22 @@
                 <w15:appearance w15:val="hidden"/>
                 <w:text/>
               </w:sdtPr>
-              <w:sdtEndPr/>
               <w:sdtContent>
                 <w:r>
                   <w:rPr>
                     <w:rFonts w:asciiTheme="majorHAnsi" w:hAnsiTheme="majorHAnsi" w:cstheme="majorBidi"/>
                   </w:rPr>
-                  <w:t xml:space="preserve"> C</w:t>
+                  <w:t xml:space="preserve"> </w:t>
                 </w:r>
                 <w:r>
                   <w:rPr>
                     <w:rFonts w:asciiTheme="majorHAnsi" w:hAnsiTheme="majorHAnsi" w:cstheme="majorBidi"/>
                   </w:rPr>
-                  <w:t xml:space="preserve">1. 008 </w:t>
+                  <w:t>C1. 008</w:t>
                 </w:r>
               </w:sdtContent>
             </w:sdt>
+            <w:permEnd w:id="379328249"/>
           </w:p>
         </w:tc>
       </w:tr>
@@ -179,7 +180,7 @@
           </w:tcPr>
           <w:p>
             <w:pPr>
-              <w:pStyle w:val="Sinespaciado"/>
+              <w:pStyle w:val="NoSpacing"/>
               <w:rPr>
                 <w:rFonts w:asciiTheme="majorHAnsi" w:hAnsiTheme="majorHAnsi" w:cstheme="majorBidi"/>
                 <w:lang w:val="pt-PT"/>
@@ -208,6 +209,7 @@
               </w:rPr>
               <w:tab/>
             </w:r>
+            <w:permStart w:id="955522721" w:edGrp="everyone"/>
             <w:sdt>
               <w:sdtPr>
                 <w:rPr>
@@ -222,17 +224,24 @@
                 <w15:appearance w15:val="hidden"/>
                 <w:text/>
               </w:sdtPr>
-              <w:sdtEndPr/>
               <w:sdtContent>
                 <w:r>
                   <w:rPr>
                     <w:rFonts w:asciiTheme="majorHAnsi" w:hAnsiTheme="majorHAnsi" w:cstheme="majorBidi"/>
                     <w:lang w:val="pt-PT"/>
                   </w:rPr>
-                  <w:t xml:space="preserve"> https://github.com/pabniecor/Acme-ANS-D03  </w:t>
+                  <w:t xml:space="preserve"> </w:t>
+                </w:r>
+                <w:r>
+                  <w:rPr>
+                    <w:rFonts w:asciiTheme="majorHAnsi" w:hAnsiTheme="majorHAnsi" w:cstheme="majorBidi"/>
+                    <w:lang w:val="pt-PT"/>
+                  </w:rPr>
+                  <w:t xml:space="preserve">https://github.com/pabniecor/Acme-ANS-D03  </w:t>
                 </w:r>
               </w:sdtContent>
             </w:sdt>
+            <w:permEnd w:id="955522721"/>
           </w:p>
         </w:tc>
       </w:tr>
@@ -269,7 +278,7 @@
           </w:p>
           <w:p>
             <w:pPr>
-              <w:pStyle w:val="Sinespaciado"/>
+              <w:pStyle w:val="NoSpacing"/>
               <w:rPr>
                 <w:rFonts w:asciiTheme="majorHAnsi" w:hAnsiTheme="majorHAnsi" w:cstheme="majorBidi"/>
                 <w:b/>
@@ -290,6 +299,7 @@
               </w:rPr>
               <w:tab/>
             </w:r>
+            <w:permStart w:id="1490430286" w:edGrp="everyone"/>
             <w:r>
               <w:rPr>
                 <w:rFonts w:asciiTheme="majorHAnsi" w:hAnsiTheme="majorHAnsi" w:cstheme="majorBidi"/>
@@ -309,7 +319,6 @@
                 <w15:appearance w15:val="hidden"/>
                 <w:text/>
               </w:sdtPr>
-              <w:sdtEndPr/>
               <w:sdtContent>
                 <w:r>
                   <w:rPr>
@@ -320,9 +329,10 @@
               </w:sdtContent>
             </w:sdt>
           </w:p>
+          <w:permEnd w:id="1490430286"/>
           <w:p>
             <w:pPr>
-              <w:pStyle w:val="Sinespaciado"/>
+              <w:pStyle w:val="NoSpacing"/>
               <w:rPr>
                 <w:rFonts w:asciiTheme="majorHAnsi" w:hAnsiTheme="majorHAnsi" w:cstheme="majorHAnsi"/>
                 <w:b/>
@@ -349,6 +359,7 @@
               </w:rPr>
               <w:tab/>
             </w:r>
+            <w:permStart w:id="1588551831" w:edGrp="everyone"/>
             <w:sdt>
               <w:sdtPr>
                 <w:rPr>
@@ -362,7 +373,6 @@
                 <w15:appearance w15:val="hidden"/>
                 <w:text/>
               </w:sdtPr>
-              <w:sdtEndPr/>
               <w:sdtContent>
                 <w:r>
                   <w:rPr>
@@ -374,7 +384,7 @@
                   <w:rPr>
                     <w:rFonts w:asciiTheme="majorHAnsi" w:hAnsiTheme="majorHAnsi" w:cstheme="majorHAnsi"/>
                   </w:rPr>
-                  <w:t>MBV3877</w:t>
+                  <w:t xml:space="preserve">MBV3877  </w:t>
                 </w:r>
                 <w:r>
                   <w:rPr>
@@ -384,10 +394,11 @@
                 </w:r>
               </w:sdtContent>
             </w:sdt>
+            <w:permEnd w:id="1588551831"/>
           </w:p>
           <w:p>
             <w:pPr>
-              <w:pStyle w:val="Sinespaciado"/>
+              <w:pStyle w:val="NoSpacing"/>
               <w:rPr>
                 <w:rFonts w:asciiTheme="majorHAnsi" w:hAnsiTheme="majorHAnsi" w:cstheme="majorHAnsi"/>
               </w:rPr>
@@ -412,6 +423,7 @@
               </w:rPr>
               <w:tab/>
             </w:r>
+            <w:permStart w:id="441854091" w:edGrp="everyone"/>
             <w:sdt>
               <w:sdtPr>
                 <w:rPr>
@@ -425,32 +437,20 @@
                 <w15:appearance w15:val="hidden"/>
                 <w:text/>
               </w:sdtPr>
-              <w:sdtEndPr/>
               <w:sdtContent>
                 <w:r>
                   <w:rPr>
                     <w:rFonts w:asciiTheme="majorHAnsi" w:hAnsiTheme="majorHAnsi" w:cstheme="majorHAnsi"/>
                   </w:rPr>
-                  <w:t xml:space="preserve"> </w:t>
-                </w:r>
-                <w:r>
-                  <w:rPr>
-                    <w:rFonts w:asciiTheme="majorHAnsi" w:hAnsiTheme="majorHAnsi" w:cstheme="majorHAnsi"/>
-                  </w:rPr>
-                  <w:t>Román Jiménez, Darío</w:t>
-                </w:r>
-                <w:r>
-                  <w:rPr>
-                    <w:rFonts w:asciiTheme="majorHAnsi" w:hAnsiTheme="majorHAnsi" w:cstheme="majorHAnsi"/>
-                  </w:rPr>
-                  <w:t xml:space="preserve">  </w:t>
+                  <w:t xml:space="preserve">Román Jiménez, Darío  </w:t>
                 </w:r>
               </w:sdtContent>
             </w:sdt>
+            <w:permEnd w:id="441854091"/>
           </w:p>
           <w:p>
             <w:pPr>
-              <w:pStyle w:val="Sinespaciado"/>
+              <w:pStyle w:val="NoSpacing"/>
               <w:rPr>
                 <w:rFonts w:asciiTheme="majorHAnsi" w:hAnsiTheme="majorHAnsi" w:cstheme="majorHAnsi"/>
               </w:rPr>
@@ -475,6 +475,7 @@
               </w:rPr>
               <w:tab/>
             </w:r>
+            <w:permStart w:id="16126159" w:edGrp="everyone"/>
             <w:sdt>
               <w:sdtPr>
                 <w:rPr>
@@ -488,22 +489,22 @@
                 <w15:appearance w15:val="hidden"/>
                 <w:text/>
               </w:sdtPr>
-              <w:sdtEndPr/>
               <w:sdtContent>
                 <w:r>
                   <w:rPr>
                     <w:rFonts w:asciiTheme="majorHAnsi" w:hAnsiTheme="majorHAnsi" w:cstheme="majorHAnsi"/>
                   </w:rPr>
-                  <w:t xml:space="preserve"> developer, tester</w:t>
+                  <w:t xml:space="preserve"> </w:t>
                 </w:r>
                 <w:r>
                   <w:rPr>
                     <w:rFonts w:asciiTheme="majorHAnsi" w:hAnsiTheme="majorHAnsi" w:cstheme="majorHAnsi"/>
                   </w:rPr>
-                  <w:t xml:space="preserve">  </w:t>
+                  <w:t xml:space="preserve">developer, tester  </w:t>
                 </w:r>
               </w:sdtContent>
             </w:sdt>
+            <w:permEnd w:id="16126159"/>
           </w:p>
         </w:tc>
       </w:tr>
@@ -520,7 +521,7 @@
           </w:tcPr>
           <w:p>
             <w:pPr>
-              <w:pStyle w:val="Sinespaciado"/>
+              <w:pStyle w:val="NoSpacing"/>
               <w:rPr>
                 <w:rFonts w:asciiTheme="majorHAnsi" w:hAnsiTheme="majorHAnsi" w:cstheme="majorHAnsi"/>
               </w:rPr>
@@ -551,6 +552,7 @@
               </w:rPr>
               <w:tab/>
             </w:r>
+            <w:permStart w:id="925041655" w:edGrp="everyone"/>
             <w:sdt>
               <w:sdtPr>
                 <w:rPr>
@@ -564,7 +566,6 @@
                 <w15:appearance w15:val="hidden"/>
                 <w:text/>
               </w:sdtPr>
-              <w:sdtEndPr/>
               <w:sdtContent>
                 <w:r>
                   <w:rPr>
@@ -576,7 +577,13 @@
                   <w:rPr>
                     <w:rFonts w:asciiTheme="majorHAnsi" w:hAnsiTheme="majorHAnsi" w:cstheme="majorHAnsi"/>
                   </w:rPr>
-                  <w:t xml:space="preserve">Sevilla abril 03, 2025 </w:t>
+                  <w:t xml:space="preserve">Sevilla </w:t>
+                </w:r>
+                <w:r>
+                  <w:rPr>
+                    <w:rFonts w:asciiTheme="majorHAnsi" w:hAnsiTheme="majorHAnsi" w:cstheme="majorHAnsi"/>
+                  </w:rPr>
+                  <w:t>mayo</w:t>
                 </w:r>
                 <w:r>
                   <w:rPr>
@@ -584,15 +591,28 @@
                   </w:rPr>
                   <w:t xml:space="preserve"> </w:t>
                 </w:r>
+                <w:r>
+                  <w:rPr>
+                    <w:rFonts w:asciiTheme="majorHAnsi" w:hAnsiTheme="majorHAnsi" w:cstheme="majorHAnsi"/>
+                  </w:rPr>
+                  <w:t>26</w:t>
+                </w:r>
+                <w:r>
+                  <w:rPr>
+                    <w:rFonts w:asciiTheme="majorHAnsi" w:hAnsiTheme="majorHAnsi" w:cstheme="majorHAnsi"/>
+                  </w:rPr>
+                  <w:t xml:space="preserve">, 2025  </w:t>
+                </w:r>
               </w:sdtContent>
             </w:sdt>
+            <w:permEnd w:id="925041655"/>
           </w:p>
         </w:tc>
       </w:tr>
     </w:tbl>
     <w:p>
       <w:pPr>
-        <w:pStyle w:val="Ttulo1"/>
+        <w:pStyle w:val="Heading1"/>
         <w:spacing w:before="0"/>
         <w:rPr>
           <w:rFonts w:cstheme="majorHAnsi"/>
@@ -602,6 +622,7 @@
         <w:rPr>
           <w:rFonts w:cstheme="majorHAnsi"/>
         </w:rPr>
+        <w:lastRenderedPageBreak/>
         <w:t>MANDATORY</w:t>
       </w:r>
       <w:r>
@@ -625,7 +646,7 @@
     </w:p>
     <w:p>
       <w:pPr>
-        <w:pStyle w:val="Ttulo2"/>
+        <w:pStyle w:val="Heading2"/>
         <w:rPr>
           <w:rFonts w:cstheme="majorHAnsi"/>
         </w:rPr>
@@ -661,7 +682,7 @@
     </w:p>
     <w:p>
       <w:pPr>
-        <w:pStyle w:val="Ttulo2"/>
+        <w:pStyle w:val="Heading2"/>
         <w:rPr>
           <w:rFonts w:cstheme="majorHAnsi"/>
         </w:rPr>
@@ -798,6 +819,7 @@
         <w:t xml:space="preserve">.  </w:t>
       </w:r>
     </w:p>
+    <w:permStart w:id="1733719730" w:edGrp="everyone"/>
     <w:p>
       <w:pPr>
         <w:pStyle w:val="Comment-Grader"/>
@@ -812,7 +834,6 @@
           <w15:appearance w15:val="hidden"/>
           <w:text/>
         </w:sdtPr>
-        <w:sdtEndPr/>
         <w:sdtContent>
           <w:r>
             <w:t xml:space="preserve">  </w:t>
@@ -826,12 +847,16 @@
         </w:sdtContent>
       </w:sdt>
       <w:r>
-        <w:t xml:space="preserve">    </w:t>
-      </w:r>
-    </w:p>
-    <w:p>
-      <w:pPr>
-        <w:pStyle w:val="Ttulo2"/>
+        <w:t xml:space="preserve"> </w:t>
+      </w:r>
+      <w:permEnd w:id="1733719730"/>
+      <w:r>
+        <w:t xml:space="preserve">   </w:t>
+      </w:r>
+    </w:p>
+    <w:p>
+      <w:pPr>
+        <w:pStyle w:val="Heading2"/>
         <w:rPr>
           <w:rFonts w:cstheme="majorHAnsi"/>
         </w:rPr>
@@ -864,7 +889,7 @@
     </w:p>
     <w:p>
       <w:pPr>
-        <w:pStyle w:val="Ttulo2"/>
+        <w:pStyle w:val="Heading2"/>
         <w:rPr>
           <w:rFonts w:cstheme="majorHAnsi"/>
         </w:rPr>
@@ -897,7 +922,7 @@
     </w:p>
     <w:p>
       <w:pPr>
-        <w:pStyle w:val="Ttulo2"/>
+        <w:pStyle w:val="Heading2"/>
         <w:rPr>
           <w:rFonts w:cstheme="majorHAnsi"/>
         </w:rPr>
@@ -920,6 +945,7 @@
         <w:t xml:space="preserve">.  </w:t>
       </w:r>
     </w:p>
+    <w:permStart w:id="244456920" w:edGrp="everyone"/>
     <w:p>
       <w:pPr>
         <w:pStyle w:val="Comment-Grader"/>
@@ -934,7 +960,6 @@
           <w15:appearance w15:val="hidden"/>
           <w:text/>
         </w:sdtPr>
-        <w:sdtEndPr/>
         <w:sdtContent>
           <w:r>
             <w:t xml:space="preserve">  </w:t>
@@ -947,6 +972,7 @@
           </w:r>
         </w:sdtContent>
       </w:sdt>
+      <w:permEnd w:id="244456920"/>
       <w:r>
         <w:t xml:space="preserve">   </w:t>
       </w:r>
@@ -1011,7 +1037,7 @@
     </w:p>
     <w:p>
       <w:pPr>
-        <w:pStyle w:val="Ttulo1"/>
+        <w:pStyle w:val="Heading1"/>
         <w:tabs>
           <w:tab w:val="left" w:pos="284"/>
         </w:tabs>
@@ -1025,6 +1051,7 @@
         <w:rPr>
           <w:rFonts w:cstheme="majorHAnsi"/>
         </w:rPr>
+        <w:lastRenderedPageBreak/>
         <w:t>MANDATORY</w:t>
       </w:r>
       <w:r>
@@ -1049,7 +1076,7 @@
     </w:p>
     <w:p>
       <w:pPr>
-        <w:pStyle w:val="Ttulo2"/>
+        <w:pStyle w:val="Heading2"/>
         <w:rPr>
           <w:rFonts w:cstheme="majorHAnsi"/>
           <w:lang w:val="en-US"/>
@@ -1204,7 +1231,7 @@
       </w:r>
       <w:r>
         <w:rPr>
-          <w:rStyle w:val="Textoennegrita"/>
+          <w:rStyle w:val="Strong"/>
         </w:rPr>
         <w:t>salary</w:t>
       </w:r>
@@ -1233,6 +1260,7 @@
         <w:t>.</w:t>
       </w:r>
     </w:p>
+    <w:permStart w:id="1580534963" w:edGrp="everyone"/>
     <w:p>
       <w:pPr>
         <w:pStyle w:val="Comment-Grader"/>
@@ -1247,7 +1275,6 @@
           <w15:appearance w15:val="hidden"/>
           <w:text/>
         </w:sdtPr>
-        <w:sdtEndPr/>
         <w:sdtContent>
           <w:r>
             <w:t xml:space="preserve">  </w:t>
@@ -1260,6 +1287,7 @@
           </w:r>
         </w:sdtContent>
       </w:sdt>
+      <w:permEnd w:id="1580534963"/>
       <w:r>
         <w:t xml:space="preserve">  </w:t>
       </w:r>
@@ -1407,6 +1435,7 @@
       </w:r>
       <w:bookmarkEnd w:id="0"/>
     </w:p>
+    <w:permStart w:id="1685676958" w:edGrp="everyone"/>
     <w:p>
       <w:pPr>
         <w:pStyle w:val="Comment-Grader"/>
@@ -1421,7 +1450,6 @@
           <w15:appearance w15:val="hidden"/>
           <w:text/>
         </w:sdtPr>
-        <w:sdtEndPr/>
         <w:sdtContent>
           <w:r>
             <w:t xml:space="preserve">  </w:t>
@@ -1434,6 +1462,7 @@
           </w:r>
         </w:sdtContent>
       </w:sdt>
+      <w:permEnd w:id="1685676958"/>
       <w:r>
         <w:t xml:space="preserve"> </w:t>
       </w:r>
@@ -1619,6 +1648,7 @@
       </w:r>
     </w:p>
     <w:bookmarkStart w:id="1" w:name="_Hlk157677981"/>
+    <w:permStart w:id="339812661" w:edGrp="everyone"/>
     <w:p>
       <w:pPr>
         <w:pStyle w:val="Comment-Grader"/>
@@ -1632,7 +1662,6 @@
           </w:placeholder>
           <w:text/>
         </w:sdtPr>
-        <w:sdtEndPr/>
         <w:sdtContent>
           <w:r>
             <w:t xml:space="preserve">  </w:t>
@@ -1645,6 +1674,7 @@
           </w:r>
         </w:sdtContent>
       </w:sdt>
+      <w:permEnd w:id="339812661"/>
       <w:r>
         <w:t xml:space="preserve">   </w:t>
       </w:r>
@@ -1652,7 +1682,7 @@
     </w:p>
     <w:p>
       <w:pPr>
-        <w:pStyle w:val="Ttulo2"/>
+        <w:pStyle w:val="Heading2"/>
         <w:rPr>
           <w:rFonts w:cstheme="majorHAnsi"/>
         </w:rPr>
@@ -1688,7 +1718,7 @@
     </w:p>
     <w:p>
       <w:pPr>
-        <w:pStyle w:val="Ttulo2"/>
+        <w:pStyle w:val="Heading2"/>
         <w:rPr>
           <w:rFonts w:cstheme="majorHAnsi"/>
         </w:rPr>
@@ -1724,15 +1754,16 @@
     </w:p>
     <w:p>
       <w:pPr>
-        <w:pStyle w:val="Ttulo2"/>
-        <w:rPr>
-          <w:rFonts w:cstheme="majorHAnsi"/>
-        </w:rPr>
-      </w:pPr>
-      <w:r>
-        <w:rPr>
-          <w:rFonts w:cstheme="majorHAnsi"/>
-        </w:rPr>
+        <w:pStyle w:val="Heading2"/>
+        <w:rPr>
+          <w:rFonts w:cstheme="majorHAnsi"/>
+        </w:rPr>
+      </w:pPr>
+      <w:r>
+        <w:rPr>
+          <w:rFonts w:cstheme="majorHAnsi"/>
+        </w:rPr>
+        <w:lastRenderedPageBreak/>
         <w:t>Testing requirements</w:t>
       </w:r>
     </w:p>
@@ -1826,6 +1857,7 @@
         <w:t xml:space="preserve">.  </w:t>
       </w:r>
     </w:p>
+    <w:permStart w:id="891315281" w:edGrp="everyone"/>
     <w:p>
       <w:pPr>
         <w:pStyle w:val="Comment-Grader"/>
@@ -1840,7 +1872,6 @@
           <w15:appearance w15:val="hidden"/>
           <w:text/>
         </w:sdtPr>
-        <w:sdtEndPr/>
         <w:sdtContent>
           <w:r>
             <w:t xml:space="preserve">  </w:t>
@@ -1853,10 +1884,11 @@
           </w:r>
         </w:sdtContent>
       </w:sdt>
-    </w:p>
-    <w:p>
-      <w:pPr>
-        <w:pStyle w:val="Ttulo2"/>
+      <w:permEnd w:id="891315281"/>
+    </w:p>
+    <w:p>
+      <w:pPr>
+        <w:pStyle w:val="Heading2"/>
         <w:rPr>
           <w:rFonts w:cstheme="majorHAnsi"/>
         </w:rPr>
@@ -1882,6 +1914,7 @@
         <w:t xml:space="preserve">.  </w:t>
       </w:r>
     </w:p>
+    <w:permStart w:id="338698352" w:edGrp="everyone"/>
     <w:p>
       <w:pPr>
         <w:pStyle w:val="Comment-Grader"/>
@@ -1896,7 +1929,6 @@
           <w15:appearance w15:val="hidden"/>
           <w:text/>
         </w:sdtPr>
-        <w:sdtEndPr/>
         <w:sdtContent>
           <w:r>
             <w:t xml:space="preserve">  </w:t>
@@ -1909,6 +1941,7 @@
           </w:r>
         </w:sdtContent>
       </w:sdt>
+      <w:permEnd w:id="338698352"/>
       <w:r>
         <w:t xml:space="preserve">   </w:t>
       </w:r>
@@ -1922,7 +1955,7 @@
     </w:p>
     <w:p>
       <w:pPr>
-        <w:pStyle w:val="Ttulo1"/>
+        <w:pStyle w:val="Heading1"/>
         <w:pBdr>
           <w:top w:val="single" w:sz="8" w:space="1" w:color="auto"/>
           <w:left w:val="single" w:sz="8" w:space="4" w:color="auto"/>
@@ -1941,6 +1974,7 @@
         <w:rPr>
           <w:rFonts w:cstheme="majorHAnsi"/>
         </w:rPr>
+        <w:lastRenderedPageBreak/>
         <w:t>MANDATORY</w:t>
       </w:r>
       <w:r>
@@ -1964,7 +1998,7 @@
     </w:p>
     <w:p>
       <w:pPr>
-        <w:pStyle w:val="Ttulo2"/>
+        <w:pStyle w:val="Heading2"/>
         <w:rPr>
           <w:rFonts w:cstheme="majorHAnsi"/>
         </w:rPr>
@@ -2000,7 +2034,7 @@
     </w:p>
     <w:p>
       <w:pPr>
-        <w:pStyle w:val="Ttulo2"/>
+        <w:pStyle w:val="Heading2"/>
         <w:rPr>
           <w:rFonts w:cstheme="majorHAnsi"/>
         </w:rPr>
@@ -2176,6 +2210,7 @@
         <w:t>.</w:t>
       </w:r>
     </w:p>
+    <w:permStart w:id="8470091" w:edGrp="everyone"/>
     <w:p>
       <w:pPr>
         <w:pStyle w:val="Comment-Grader"/>
@@ -2190,7 +2225,6 @@
           <w15:appearance w15:val="hidden"/>
           <w:text/>
         </w:sdtPr>
-        <w:sdtEndPr/>
         <w:sdtContent>
           <w:r>
             <w:t xml:space="preserve">  </w:t>
@@ -2203,6 +2237,7 @@
           </w:r>
         </w:sdtContent>
       </w:sdt>
+      <w:permEnd w:id="8470091"/>
       <w:r>
         <w:t xml:space="preserve">    </w:t>
       </w:r>
@@ -2219,7 +2254,7 @@
       </w:r>
       <w:r>
         <w:rPr>
-          <w:rStyle w:val="Textoennegrita"/>
+          <w:rStyle w:val="Strong"/>
         </w:rPr>
         <w:t>assistance agents</w:t>
       </w:r>
@@ -2228,7 +2263,7 @@
       </w:r>
       <w:r>
         <w:rPr>
-          <w:rStyle w:val="Textoennegrita"/>
+          <w:rStyle w:val="Strong"/>
         </w:rPr>
         <w:t>tracking logs</w:t>
       </w:r>
@@ -2324,6 +2359,7 @@
         <w:t>.</w:t>
       </w:r>
     </w:p>
+    <w:permStart w:id="66585966" w:edGrp="everyone"/>
     <w:p>
       <w:pPr>
         <w:pStyle w:val="Comment-Grader"/>
@@ -2338,7 +2374,6 @@
           <w15:appearance w15:val="hidden"/>
           <w:text/>
         </w:sdtPr>
-        <w:sdtEndPr/>
         <w:sdtContent>
           <w:r>
             <w:t xml:space="preserve">  </w:t>
@@ -2351,13 +2386,14 @@
           </w:r>
         </w:sdtContent>
       </w:sdt>
+      <w:permEnd w:id="66585966"/>
       <w:r>
         <w:t xml:space="preserve">    </w:t>
       </w:r>
     </w:p>
     <w:p>
       <w:pPr>
-        <w:pStyle w:val="Ttulo2"/>
+        <w:pStyle w:val="Heading2"/>
         <w:rPr>
           <w:rFonts w:cstheme="majorHAnsi"/>
         </w:rPr>
@@ -2393,7 +2429,7 @@
     </w:p>
     <w:p>
       <w:pPr>
-        <w:pStyle w:val="Ttulo2"/>
+        <w:pStyle w:val="Heading2"/>
         <w:rPr>
           <w:rFonts w:cstheme="majorHAnsi"/>
         </w:rPr>
@@ -2433,15 +2469,16 @@
     </w:p>
     <w:p>
       <w:pPr>
-        <w:pStyle w:val="Ttulo2"/>
-        <w:rPr>
-          <w:rFonts w:cstheme="majorHAnsi"/>
-        </w:rPr>
-      </w:pPr>
-      <w:r>
-        <w:rPr>
-          <w:rFonts w:cstheme="majorHAnsi"/>
-        </w:rPr>
+        <w:pStyle w:val="Heading2"/>
+        <w:rPr>
+          <w:rFonts w:cstheme="majorHAnsi"/>
+        </w:rPr>
+      </w:pPr>
+      <w:r>
+        <w:rPr>
+          <w:rFonts w:cstheme="majorHAnsi"/>
+        </w:rPr>
+        <w:lastRenderedPageBreak/>
         <w:t>Managerial requirements</w:t>
       </w:r>
     </w:p>
@@ -2456,6 +2493,7 @@
         <w:t xml:space="preserve">.  </w:t>
       </w:r>
     </w:p>
+    <w:permStart w:id="1123494185" w:edGrp="everyone"/>
     <w:p>
       <w:pPr>
         <w:pStyle w:val="Comment-Grader"/>
@@ -2470,7 +2508,6 @@
           <w15:appearance w15:val="hidden"/>
           <w:text/>
         </w:sdtPr>
-        <w:sdtEndPr/>
         <w:sdtContent>
           <w:r>
             <w:t xml:space="preserve">  </w:t>
@@ -2483,13 +2520,14 @@
           </w:r>
         </w:sdtContent>
       </w:sdt>
+      <w:permEnd w:id="1123494185"/>
       <w:r>
         <w:t xml:space="preserve">   </w:t>
       </w:r>
     </w:p>
     <w:p>
       <w:pPr>
-        <w:pStyle w:val="Ttulo1"/>
+        <w:pStyle w:val="Heading1"/>
         <w:tabs>
           <w:tab w:val="left" w:pos="284"/>
         </w:tabs>
@@ -2502,6 +2540,7 @@
         <w:rPr>
           <w:rFonts w:cstheme="majorHAnsi"/>
         </w:rPr>
+        <w:lastRenderedPageBreak/>
         <w:t>MANDATORY</w:t>
       </w:r>
       <w:r>
@@ -2525,7 +2564,7 @@
     </w:p>
     <w:p>
       <w:pPr>
-        <w:pStyle w:val="Ttulo2"/>
+        <w:pStyle w:val="Heading2"/>
         <w:rPr>
           <w:rFonts w:cstheme="majorHAnsi"/>
         </w:rPr>
@@ -2545,6 +2584,7 @@
         <w:t xml:space="preserve">Create appropriate indices for your entities, if required.  </w:t>
       </w:r>
     </w:p>
+    <w:permStart w:id="1415324222" w:edGrp="everyone"/>
     <w:p>
       <w:pPr>
         <w:pStyle w:val="Comment-Grader"/>
@@ -2559,20 +2599,26 @@
           <w15:appearance w15:val="hidden"/>
           <w:text/>
         </w:sdtPr>
-        <w:sdtEndPr/>
         <w:sdtContent>
           <w:r>
-            <w:t xml:space="preserve">    </w:t>
+            <w:t xml:space="preserve">  </w:t>
+          </w:r>
+          <w:r>
+            <w:t>X</w:t>
+          </w:r>
+          <w:r>
+            <w:t xml:space="preserve">  </w:t>
           </w:r>
         </w:sdtContent>
       </w:sdt>
+      <w:permEnd w:id="1415324222"/>
       <w:r>
         <w:t xml:space="preserve">   </w:t>
       </w:r>
     </w:p>
     <w:p>
       <w:pPr>
-        <w:pStyle w:val="Ttulo2"/>
+        <w:pStyle w:val="Heading2"/>
         <w:rPr>
           <w:rFonts w:cstheme="majorHAnsi"/>
         </w:rPr>
@@ -2605,7 +2651,7 @@
     </w:p>
     <w:p>
       <w:pPr>
-        <w:pStyle w:val="Ttulo2"/>
+        <w:pStyle w:val="Heading2"/>
         <w:rPr>
           <w:rFonts w:cstheme="majorHAnsi"/>
         </w:rPr>
@@ -2638,7 +2684,7 @@
     </w:p>
     <w:p>
       <w:pPr>
-        <w:pStyle w:val="Ttulo2"/>
+        <w:pStyle w:val="Heading2"/>
         <w:rPr>
           <w:rFonts w:cstheme="majorHAnsi"/>
         </w:rPr>
@@ -2670,6 +2716,7 @@
         <w:t xml:space="preserve">.  </w:t>
       </w:r>
     </w:p>
+    <w:permStart w:id="973563344" w:edGrp="everyone"/>
     <w:p>
       <w:pPr>
         <w:pStyle w:val="Comment-Grader"/>
@@ -2683,20 +2730,26 @@
           </w:placeholder>
           <w:text/>
         </w:sdtPr>
-        <w:sdtEndPr/>
         <w:sdtContent>
           <w:r>
-            <w:t xml:space="preserve">    </w:t>
+            <w:t xml:space="preserve">  </w:t>
+          </w:r>
+          <w:r>
+            <w:t>X</w:t>
+          </w:r>
+          <w:r>
+            <w:t xml:space="preserve">  </w:t>
           </w:r>
         </w:sdtContent>
       </w:sdt>
+      <w:permEnd w:id="973563344"/>
       <w:r>
         <w:t xml:space="preserve">   </w:t>
       </w:r>
     </w:p>
     <w:p>
       <w:pPr>
-        <w:pStyle w:val="Ttulo2"/>
+        <w:pStyle w:val="Heading2"/>
         <w:rPr>
           <w:rFonts w:cstheme="majorHAnsi"/>
         </w:rPr>
@@ -2719,6 +2772,7 @@
         <w:t xml:space="preserve">.  </w:t>
       </w:r>
     </w:p>
+    <w:permStart w:id="182535402" w:edGrp="everyone"/>
     <w:p>
       <w:pPr>
         <w:pStyle w:val="Comment-Grader"/>
@@ -2733,13 +2787,19 @@
           <w15:appearance w15:val="hidden"/>
           <w:text/>
         </w:sdtPr>
-        <w:sdtEndPr/>
         <w:sdtContent>
           <w:r>
-            <w:t xml:space="preserve">    </w:t>
+            <w:t xml:space="preserve">  </w:t>
+          </w:r>
+          <w:r>
+            <w:t>X</w:t>
+          </w:r>
+          <w:r>
+            <w:t xml:space="preserve">  </w:t>
           </w:r>
         </w:sdtContent>
       </w:sdt>
+      <w:permEnd w:id="182535402"/>
       <w:r>
         <w:t xml:space="preserve">   </w:t>
       </w:r>
@@ -2755,6 +2815,7 @@
         <w:t xml:space="preserve">.  </w:t>
       </w:r>
     </w:p>
+    <w:permStart w:id="966666940" w:edGrp="everyone"/>
     <w:p>
       <w:pPr>
         <w:pStyle w:val="Comment-Grader"/>
@@ -2768,13 +2829,19 @@
           </w:placeholder>
           <w:text/>
         </w:sdtPr>
-        <w:sdtEndPr/>
         <w:sdtContent>
           <w:r>
-            <w:t xml:space="preserve">    </w:t>
+            <w:t xml:space="preserve">  </w:t>
+          </w:r>
+          <w:r>
+            <w:t>X</w:t>
+          </w:r>
+          <w:r>
+            <w:t xml:space="preserve">  </w:t>
           </w:r>
         </w:sdtContent>
       </w:sdt>
+      <w:permEnd w:id="966666940"/>
       <w:r>
         <w:t xml:space="preserve">  </w:t>
       </w:r>
@@ -2795,7 +2862,7 @@
     </w:p>
     <w:p>
       <w:pPr>
-        <w:pStyle w:val="Ttulo1"/>
+        <w:pStyle w:val="Heading1"/>
         <w:spacing w:before="0"/>
         <w:rPr>
           <w:rFonts w:cstheme="majorHAnsi"/>
@@ -2805,6 +2872,7 @@
         <w:rPr>
           <w:rFonts w:cstheme="majorHAnsi"/>
         </w:rPr>
+        <w:lastRenderedPageBreak/>
         <w:t>SUPPLEMENTARY I</w:t>
       </w:r>
       <w:r>
@@ -2828,7 +2896,7 @@
     </w:p>
     <w:p>
       <w:pPr>
-        <w:pStyle w:val="Ttulo2"/>
+        <w:pStyle w:val="Heading2"/>
         <w:rPr>
           <w:rFonts w:cstheme="majorHAnsi"/>
         </w:rPr>
@@ -2864,7 +2932,7 @@
     </w:p>
     <w:p>
       <w:pPr>
-        <w:pStyle w:val="Ttulo2"/>
+        <w:pStyle w:val="Heading2"/>
         <w:rPr>
           <w:rFonts w:cstheme="majorHAnsi"/>
         </w:rPr>
@@ -2897,7 +2965,7 @@
     </w:p>
     <w:p>
       <w:pPr>
-        <w:pStyle w:val="Ttulo2"/>
+        <w:pStyle w:val="Heading2"/>
         <w:rPr>
           <w:rFonts w:cstheme="majorHAnsi"/>
         </w:rPr>
@@ -2930,7 +2998,7 @@
     </w:p>
     <w:p>
       <w:pPr>
-        <w:pStyle w:val="Ttulo2"/>
+        <w:pStyle w:val="Heading2"/>
         <w:rPr>
           <w:rFonts w:cstheme="majorHAnsi"/>
         </w:rPr>
@@ -2963,7 +3031,7 @@
     </w:p>
     <w:p>
       <w:pPr>
-        <w:pStyle w:val="Ttulo2"/>
+        <w:pStyle w:val="Heading2"/>
         <w:rPr>
           <w:rFonts w:cstheme="majorHAnsi"/>
         </w:rPr>
@@ -3040,7 +3108,7 @@
     </w:p>
     <w:p>
       <w:pPr>
-        <w:pStyle w:val="Ttulo1"/>
+        <w:pStyle w:val="Heading1"/>
         <w:tabs>
           <w:tab w:val="left" w:pos="284"/>
         </w:tabs>
@@ -3054,6 +3122,7 @@
         <w:rPr>
           <w:rFonts w:cstheme="majorHAnsi"/>
         </w:rPr>
+        <w:lastRenderedPageBreak/>
         <w:t>SUPPLEMENTARY I</w:t>
       </w:r>
       <w:r>
@@ -3080,7 +3149,7 @@
     </w:p>
     <w:p>
       <w:pPr>
-        <w:pStyle w:val="Ttulo2"/>
+        <w:pStyle w:val="Heading2"/>
         <w:rPr>
           <w:rFonts w:cstheme="majorHAnsi"/>
           <w:lang w:val="en-US"/>
@@ -3211,6 +3280,7 @@
         <w:t xml:space="preserve">. </w:t>
       </w:r>
     </w:p>
+    <w:permStart w:id="1220091073" w:edGrp="everyone"/>
     <w:p>
       <w:pPr>
         <w:pStyle w:val="Comment-Grader"/>
@@ -3231,7 +3301,6 @@
           <w15:appearance w15:val="hidden"/>
           <w:text/>
         </w:sdtPr>
-        <w:sdtEndPr/>
         <w:sdtContent>
           <w:r>
             <w:rPr>
@@ -3241,6 +3310,7 @@
           </w:r>
         </w:sdtContent>
       </w:sdt>
+      <w:permEnd w:id="1220091073"/>
       <w:r>
         <w:rPr>
           <w:lang w:val="en-US"/>
@@ -3250,7 +3320,7 @@
     </w:p>
     <w:p>
       <w:pPr>
-        <w:pStyle w:val="Ttulo2"/>
+        <w:pStyle w:val="Heading2"/>
         <w:rPr>
           <w:rFonts w:cstheme="majorHAnsi"/>
         </w:rPr>
@@ -3286,7 +3356,7 @@
     </w:p>
     <w:p>
       <w:pPr>
-        <w:pStyle w:val="Ttulo2"/>
+        <w:pStyle w:val="Heading2"/>
         <w:rPr>
           <w:rFonts w:cstheme="majorHAnsi"/>
         </w:rPr>
@@ -3322,7 +3392,7 @@
     </w:p>
     <w:p>
       <w:pPr>
-        <w:pStyle w:val="Ttulo2"/>
+        <w:pStyle w:val="Heading2"/>
         <w:rPr>
           <w:rFonts w:cstheme="majorHAnsi"/>
         </w:rPr>
@@ -3355,7 +3425,7 @@
     </w:p>
     <w:p>
       <w:pPr>
-        <w:pStyle w:val="Ttulo2"/>
+        <w:pStyle w:val="Heading2"/>
         <w:rPr>
           <w:rFonts w:cstheme="majorHAnsi"/>
         </w:rPr>
@@ -3375,6 +3445,7 @@
         <w:t xml:space="preserve">Produce a UML domain model regarding the information requirements in your project.  </w:t>
       </w:r>
     </w:p>
+    <w:permStart w:id="1053959848" w:edGrp="everyone"/>
     <w:p>
       <w:pPr>
         <w:pStyle w:val="Comment-Grader"/>
@@ -3389,20 +3460,20 @@
           <w15:appearance w15:val="hidden"/>
           <w:text/>
         </w:sdtPr>
-        <w:sdtEndPr/>
         <w:sdtContent>
           <w:r>
             <w:t xml:space="preserve">    </w:t>
           </w:r>
         </w:sdtContent>
       </w:sdt>
+      <w:permEnd w:id="1053959848"/>
       <w:r>
         <w:t xml:space="preserve">   </w:t>
       </w:r>
     </w:p>
     <w:p>
       <w:pPr>
-        <w:pStyle w:val="Ttulo1"/>
+        <w:pStyle w:val="Heading1"/>
         <w:pBdr>
           <w:top w:val="single" w:sz="8" w:space="1" w:color="auto"/>
           <w:left w:val="single" w:sz="8" w:space="4" w:color="auto"/>
@@ -3421,6 +3492,7 @@
         <w:rPr>
           <w:rFonts w:cstheme="majorHAnsi"/>
         </w:rPr>
+        <w:lastRenderedPageBreak/>
         <w:t>SUPPLEMENTARY I</w:t>
       </w:r>
       <w:r>
@@ -3444,7 +3516,7 @@
     </w:p>
     <w:p>
       <w:pPr>
-        <w:pStyle w:val="Ttulo2"/>
+        <w:pStyle w:val="Heading2"/>
         <w:rPr>
           <w:rFonts w:cstheme="majorHAnsi"/>
         </w:rPr>
@@ -3480,7 +3552,7 @@
     </w:p>
     <w:p>
       <w:pPr>
-        <w:pStyle w:val="Ttulo2"/>
+        <w:pStyle w:val="Heading2"/>
         <w:rPr>
           <w:rFonts w:cstheme="majorHAnsi"/>
         </w:rPr>
@@ -3540,6 +3612,7 @@
         <w:t xml:space="preserve">.  </w:t>
       </w:r>
     </w:p>
+    <w:permStart w:id="1469596324" w:edGrp="everyone"/>
     <w:p>
       <w:pPr>
         <w:pStyle w:val="Comment-Grader"/>
@@ -3554,13 +3627,13 @@
           <w15:appearance w15:val="hidden"/>
           <w:text/>
         </w:sdtPr>
-        <w:sdtEndPr/>
         <w:sdtContent>
           <w:r>
             <w:t xml:space="preserve">    </w:t>
           </w:r>
         </w:sdtContent>
       </w:sdt>
+      <w:permEnd w:id="1469596324"/>
       <w:r>
         <w:t xml:space="preserve">   </w:t>
       </w:r>
@@ -3607,6 +3680,7 @@
         <w:t xml:space="preserve">.  </w:t>
       </w:r>
     </w:p>
+    <w:permStart w:id="1111177414" w:edGrp="everyone"/>
     <w:p>
       <w:pPr>
         <w:pStyle w:val="Comment-Grader"/>
@@ -3621,13 +3695,13 @@
           <w15:appearance w15:val="hidden"/>
           <w:text/>
         </w:sdtPr>
-        <w:sdtEndPr/>
         <w:sdtContent>
           <w:r>
             <w:t xml:space="preserve">    </w:t>
           </w:r>
         </w:sdtContent>
       </w:sdt>
+      <w:permEnd w:id="1111177414"/>
       <w:r>
         <w:t xml:space="preserve">   </w:t>
       </w:r>
@@ -3682,6 +3756,7 @@
         <w:t xml:space="preserve">  </w:t>
       </w:r>
     </w:p>
+    <w:permStart w:id="303655226" w:edGrp="everyone"/>
     <w:p>
       <w:pPr>
         <w:pStyle w:val="Comment-Grader"/>
@@ -3696,13 +3771,13 @@
           <w15:appearance w15:val="hidden"/>
           <w:text/>
         </w:sdtPr>
-        <w:sdtEndPr/>
         <w:sdtContent>
           <w:r>
             <w:t xml:space="preserve">    </w:t>
           </w:r>
         </w:sdtContent>
       </w:sdt>
+      <w:permEnd w:id="303655226"/>
       <w:r>
         <w:t xml:space="preserve">    </w:t>
       </w:r>
@@ -3749,6 +3824,7 @@
         <w:t xml:space="preserve">.  </w:t>
       </w:r>
     </w:p>
+    <w:permStart w:id="911542006" w:edGrp="everyone"/>
     <w:p>
       <w:pPr>
         <w:pStyle w:val="Comment-Grader"/>
@@ -3763,20 +3839,20 @@
           <w15:appearance w15:val="hidden"/>
           <w:text/>
         </w:sdtPr>
-        <w:sdtEndPr/>
         <w:sdtContent>
           <w:r>
             <w:t xml:space="preserve">    </w:t>
           </w:r>
         </w:sdtContent>
       </w:sdt>
+      <w:permEnd w:id="911542006"/>
       <w:r>
         <w:t xml:space="preserve">    </w:t>
       </w:r>
     </w:p>
     <w:p>
       <w:pPr>
-        <w:pStyle w:val="Ttulo2"/>
+        <w:pStyle w:val="Heading2"/>
         <w:rPr>
           <w:rFonts w:cstheme="majorHAnsi"/>
         </w:rPr>
@@ -3812,7 +3888,7 @@
     </w:p>
     <w:p>
       <w:pPr>
-        <w:pStyle w:val="Ttulo2"/>
+        <w:pStyle w:val="Heading2"/>
         <w:rPr>
           <w:rFonts w:cstheme="majorHAnsi"/>
         </w:rPr>
@@ -3859,15 +3935,16 @@
     </w:p>
     <w:p>
       <w:pPr>
-        <w:pStyle w:val="Ttulo2"/>
-        <w:rPr>
-          <w:rFonts w:cstheme="majorHAnsi"/>
-        </w:rPr>
-      </w:pPr>
-      <w:r>
-        <w:rPr>
-          <w:rFonts w:cstheme="majorHAnsi"/>
-        </w:rPr>
+        <w:pStyle w:val="Heading2"/>
+        <w:rPr>
+          <w:rFonts w:cstheme="majorHAnsi"/>
+        </w:rPr>
+      </w:pPr>
+      <w:r>
+        <w:rPr>
+          <w:rFonts w:cstheme="majorHAnsi"/>
+        </w:rPr>
+        <w:lastRenderedPageBreak/>
         <w:t>Managerial requirements</w:t>
       </w:r>
     </w:p>
@@ -3882,6 +3959,7 @@
         <w:t xml:space="preserve">  </w:t>
       </w:r>
     </w:p>
+    <w:permStart w:id="553716983" w:edGrp="everyone"/>
     <w:p>
       <w:pPr>
         <w:pStyle w:val="Comment-Grader"/>
@@ -3895,20 +3973,20 @@
           </w:placeholder>
           <w:text/>
         </w:sdtPr>
-        <w:sdtEndPr/>
         <w:sdtContent>
           <w:r>
             <w:t xml:space="preserve">    </w:t>
           </w:r>
         </w:sdtContent>
       </w:sdt>
+      <w:permEnd w:id="553716983"/>
       <w:r>
         <w:t xml:space="preserve">   </w:t>
       </w:r>
     </w:p>
     <w:p>
       <w:pPr>
-        <w:pStyle w:val="Ttulo1"/>
+        <w:pStyle w:val="Heading1"/>
         <w:tabs>
           <w:tab w:val="left" w:pos="284"/>
         </w:tabs>
@@ -3921,6 +3999,7 @@
         <w:rPr>
           <w:rFonts w:cstheme="majorHAnsi"/>
         </w:rPr>
+        <w:lastRenderedPageBreak/>
         <w:t>SUPPLEMENTARY I</w:t>
       </w:r>
       <w:r>
@@ -3944,7 +4023,7 @@
     </w:p>
     <w:p>
       <w:pPr>
-        <w:pStyle w:val="Ttulo2"/>
+        <w:pStyle w:val="Heading2"/>
         <w:rPr>
           <w:rFonts w:cstheme="majorHAnsi"/>
         </w:rPr>
@@ -3977,7 +4056,7 @@
     </w:p>
     <w:p>
       <w:pPr>
-        <w:pStyle w:val="Ttulo2"/>
+        <w:pStyle w:val="Heading2"/>
         <w:rPr>
           <w:rFonts w:cstheme="majorHAnsi"/>
         </w:rPr>
@@ -4010,7 +4089,7 @@
     </w:p>
     <w:p>
       <w:pPr>
-        <w:pStyle w:val="Ttulo2"/>
+        <w:pStyle w:val="Heading2"/>
         <w:rPr>
           <w:rFonts w:cstheme="majorHAnsi"/>
         </w:rPr>
@@ -4043,7 +4122,7 @@
     </w:p>
     <w:p>
       <w:pPr>
-        <w:pStyle w:val="Ttulo2"/>
+        <w:pStyle w:val="Heading2"/>
         <w:rPr>
           <w:rFonts w:cstheme="majorHAnsi"/>
         </w:rPr>
@@ -4078,6 +4157,7 @@
         <w:t xml:space="preserve">  </w:t>
       </w:r>
     </w:p>
+    <w:permStart w:id="968450766" w:edGrp="everyone"/>
     <w:p>
       <w:pPr>
         <w:pStyle w:val="Comment-Grader"/>
@@ -4092,20 +4172,20 @@
           <w15:appearance w15:val="hidden"/>
           <w:text/>
         </w:sdtPr>
-        <w:sdtEndPr/>
         <w:sdtContent>
           <w:r>
             <w:t xml:space="preserve">    </w:t>
           </w:r>
         </w:sdtContent>
       </w:sdt>
+      <w:permEnd w:id="968450766"/>
       <w:r>
         <w:t xml:space="preserve">  </w:t>
       </w:r>
     </w:p>
     <w:p>
       <w:pPr>
-        <w:pStyle w:val="Ttulo2"/>
+        <w:pStyle w:val="Heading2"/>
         <w:rPr>
           <w:rFonts w:cstheme="majorHAnsi"/>
         </w:rPr>
@@ -4128,6 +4208,7 @@
         <w:t xml:space="preserve">.  </w:t>
       </w:r>
     </w:p>
+    <w:permStart w:id="1311645159" w:edGrp="everyone"/>
     <w:p>
       <w:pPr>
         <w:pStyle w:val="Comment-Grader"/>
@@ -4142,13 +4223,13 @@
           <w15:appearance w15:val="hidden"/>
           <w:text/>
         </w:sdtPr>
-        <w:sdtEndPr/>
         <w:sdtContent>
           <w:r>
             <w:t xml:space="preserve">    </w:t>
           </w:r>
         </w:sdtContent>
       </w:sdt>
+      <w:permEnd w:id="1311645159"/>
       <w:r>
         <w:t xml:space="preserve">   </w:t>
       </w:r>
@@ -4169,7 +4250,7 @@
     </w:p>
     <w:p>
       <w:pPr>
-        <w:pStyle w:val="Ttulo1"/>
+        <w:pStyle w:val="Heading1"/>
         <w:spacing w:before="0"/>
         <w:rPr>
           <w:rFonts w:cstheme="majorHAnsi"/>
@@ -4179,6 +4260,7 @@
         <w:rPr>
           <w:rFonts w:cstheme="majorHAnsi"/>
         </w:rPr>
+        <w:lastRenderedPageBreak/>
         <w:t>SUPPLEMENTARY II</w:t>
       </w:r>
       <w:r>
@@ -4202,7 +4284,7 @@
     </w:p>
     <w:p>
       <w:pPr>
-        <w:pStyle w:val="Ttulo2"/>
+        <w:pStyle w:val="Heading2"/>
         <w:rPr>
           <w:rFonts w:cstheme="majorHAnsi"/>
         </w:rPr>
@@ -4238,7 +4320,7 @@
     </w:p>
     <w:p>
       <w:pPr>
-        <w:pStyle w:val="Ttulo2"/>
+        <w:pStyle w:val="Heading2"/>
         <w:rPr>
           <w:rFonts w:cstheme="majorHAnsi"/>
         </w:rPr>
@@ -4271,7 +4353,7 @@
     </w:p>
     <w:p>
       <w:pPr>
-        <w:pStyle w:val="Ttulo2"/>
+        <w:pStyle w:val="Heading2"/>
         <w:rPr>
           <w:rFonts w:cstheme="majorHAnsi"/>
         </w:rPr>
@@ -4304,7 +4386,7 @@
     </w:p>
     <w:p>
       <w:pPr>
-        <w:pStyle w:val="Ttulo2"/>
+        <w:pStyle w:val="Heading2"/>
         <w:rPr>
           <w:rFonts w:cstheme="majorHAnsi"/>
         </w:rPr>
@@ -4337,7 +4419,7 @@
     </w:p>
     <w:p>
       <w:pPr>
-        <w:pStyle w:val="Ttulo2"/>
+        <w:pStyle w:val="Heading2"/>
         <w:rPr>
           <w:rFonts w:cstheme="majorHAnsi"/>
         </w:rPr>
@@ -4360,6 +4442,7 @@
         <w:t xml:space="preserve">.  </w:t>
       </w:r>
     </w:p>
+    <w:permStart w:id="1179802484" w:edGrp="everyone"/>
     <w:p>
       <w:pPr>
         <w:pStyle w:val="Comment-Grader"/>
@@ -4374,13 +4457,13 @@
           <w15:appearance w15:val="hidden"/>
           <w:text/>
         </w:sdtPr>
-        <w:sdtEndPr/>
         <w:sdtContent>
           <w:r>
             <w:t xml:space="preserve">    </w:t>
           </w:r>
         </w:sdtContent>
       </w:sdt>
+      <w:permEnd w:id="1179802484"/>
       <w:r>
         <w:t xml:space="preserve">    </w:t>
       </w:r>
@@ -4396,6 +4479,7 @@
         <w:t xml:space="preserve">.  </w:t>
       </w:r>
     </w:p>
+    <w:permStart w:id="225733729" w:edGrp="everyone"/>
     <w:p>
       <w:pPr>
         <w:pStyle w:val="Comment-Grader"/>
@@ -4410,13 +4494,13 @@
           <w15:appearance w15:val="hidden"/>
           <w:text/>
         </w:sdtPr>
-        <w:sdtEndPr/>
         <w:sdtContent>
           <w:r>
             <w:t xml:space="preserve">    </w:t>
           </w:r>
         </w:sdtContent>
       </w:sdt>
+      <w:permEnd w:id="225733729"/>
       <w:r>
         <w:t xml:space="preserve">    </w:t>
       </w:r>
@@ -4474,7 +4558,7 @@
     </w:p>
     <w:p>
       <w:pPr>
-        <w:pStyle w:val="Ttulo1"/>
+        <w:pStyle w:val="Heading1"/>
         <w:tabs>
           <w:tab w:val="left" w:pos="284"/>
         </w:tabs>
@@ -4488,6 +4572,7 @@
         <w:rPr>
           <w:rFonts w:cstheme="majorHAnsi"/>
         </w:rPr>
+        <w:lastRenderedPageBreak/>
         <w:t>SUPPLEMENTARY II</w:t>
       </w:r>
       <w:r>
@@ -4514,7 +4599,7 @@
     </w:p>
     <w:p>
       <w:pPr>
-        <w:pStyle w:val="Ttulo2"/>
+        <w:pStyle w:val="Heading2"/>
         <w:rPr>
           <w:rFonts w:cstheme="majorHAnsi"/>
           <w:lang w:val="en-US"/>
@@ -4584,6 +4669,7 @@
         <w:t xml:space="preserve">  </w:t>
       </w:r>
     </w:p>
+    <w:permStart w:id="1142446247" w:edGrp="everyone"/>
     <w:p>
       <w:pPr>
         <w:pStyle w:val="Comment-Grader"/>
@@ -4604,7 +4690,6 @@
           <w15:appearance w15:val="hidden"/>
           <w:text/>
         </w:sdtPr>
-        <w:sdtEndPr/>
         <w:sdtContent>
           <w:r>
             <w:rPr>
@@ -4614,6 +4699,7 @@
           </w:r>
         </w:sdtContent>
       </w:sdt>
+      <w:permEnd w:id="1142446247"/>
       <w:r>
         <w:rPr>
           <w:lang w:val="en-US"/>
@@ -4623,7 +4709,7 @@
     </w:p>
     <w:p>
       <w:pPr>
-        <w:pStyle w:val="Ttulo2"/>
+        <w:pStyle w:val="Heading2"/>
         <w:rPr>
           <w:rFonts w:cstheme="majorHAnsi"/>
         </w:rPr>
@@ -4659,7 +4745,7 @@
     </w:p>
     <w:p>
       <w:pPr>
-        <w:pStyle w:val="Ttulo2"/>
+        <w:pStyle w:val="Heading2"/>
         <w:rPr>
           <w:rFonts w:cstheme="majorHAnsi"/>
         </w:rPr>
@@ -4695,7 +4781,7 @@
     </w:p>
     <w:p>
       <w:pPr>
-        <w:pStyle w:val="Ttulo2"/>
+        <w:pStyle w:val="Heading2"/>
         <w:rPr>
           <w:rFonts w:cstheme="majorHAnsi"/>
         </w:rPr>
@@ -4728,7 +4814,7 @@
     </w:p>
     <w:p>
       <w:pPr>
-        <w:pStyle w:val="Ttulo2"/>
+        <w:pStyle w:val="Heading2"/>
         <w:rPr>
           <w:rFonts w:cstheme="majorHAnsi"/>
         </w:rPr>
@@ -4751,6 +4837,7 @@
         <w:t xml:space="preserve">.  </w:t>
       </w:r>
     </w:p>
+    <w:permStart w:id="240787551" w:edGrp="everyone"/>
     <w:p>
       <w:pPr>
         <w:pStyle w:val="Comment-Grader"/>
@@ -4765,13 +4852,13 @@
           <w15:appearance w15:val="hidden"/>
           <w:text/>
         </w:sdtPr>
-        <w:sdtEndPr/>
         <w:sdtContent>
           <w:r>
             <w:t xml:space="preserve">    </w:t>
           </w:r>
         </w:sdtContent>
       </w:sdt>
+      <w:permEnd w:id="240787551"/>
       <w:r>
         <w:t xml:space="preserve">   </w:t>
       </w:r>
@@ -4787,6 +4874,7 @@
         <w:t xml:space="preserve">.  </w:t>
       </w:r>
     </w:p>
+    <w:permStart w:id="235090967" w:edGrp="everyone"/>
     <w:p>
       <w:pPr>
         <w:pStyle w:val="Comment-Grader"/>
@@ -4804,7 +4892,6 @@
           <w15:appearance w15:val="hidden"/>
           <w:text/>
         </w:sdtPr>
-        <w:sdtEndPr/>
         <w:sdtContent>
           <w:r>
             <w:rPr>
@@ -4814,6 +4901,7 @@
           </w:r>
         </w:sdtContent>
       </w:sdt>
+      <w:permEnd w:id="235090967"/>
       <w:r>
         <w:rPr>
           <w:lang w:val="en-US"/>
@@ -4823,7 +4911,7 @@
     </w:p>
     <w:p>
       <w:pPr>
-        <w:pStyle w:val="Ttulo1"/>
+        <w:pStyle w:val="Heading1"/>
         <w:pBdr>
           <w:top w:val="single" w:sz="8" w:space="1" w:color="auto"/>
           <w:left w:val="single" w:sz="8" w:space="4" w:color="auto"/>
@@ -4842,6 +4930,7 @@
         <w:rPr>
           <w:rFonts w:cstheme="majorHAnsi"/>
         </w:rPr>
+        <w:lastRenderedPageBreak/>
         <w:t>SUPPLEMENTARY II</w:t>
       </w:r>
       <w:r>
@@ -4865,7 +4954,7 @@
     </w:p>
     <w:p>
       <w:pPr>
-        <w:pStyle w:val="Ttulo2"/>
+        <w:pStyle w:val="Heading2"/>
         <w:rPr>
           <w:rFonts w:cstheme="majorHAnsi"/>
         </w:rPr>
@@ -4901,7 +4990,7 @@
     </w:p>
     <w:p>
       <w:pPr>
-        <w:pStyle w:val="Ttulo2"/>
+        <w:pStyle w:val="Heading2"/>
         <w:rPr>
           <w:rFonts w:cstheme="majorHAnsi"/>
         </w:rPr>
@@ -4981,6 +5070,7 @@
         <w:t xml:space="preserve">.  </w:t>
       </w:r>
     </w:p>
+    <w:permStart w:id="123285506" w:edGrp="everyone"/>
     <w:p>
       <w:pPr>
         <w:pStyle w:val="Comment-Grader"/>
@@ -4994,13 +5084,13 @@
           </w:placeholder>
           <w:text/>
         </w:sdtPr>
-        <w:sdtEndPr/>
         <w:sdtContent>
           <w:r>
             <w:t xml:space="preserve">    </w:t>
           </w:r>
         </w:sdtContent>
       </w:sdt>
+      <w:permEnd w:id="123285506"/>
       <w:r>
         <w:t xml:space="preserve">   </w:t>
       </w:r>
@@ -5064,6 +5154,7 @@
         <w:t xml:space="preserve">.  </w:t>
       </w:r>
     </w:p>
+    <w:permStart w:id="769398085" w:edGrp="everyone"/>
     <w:p>
       <w:pPr>
         <w:pStyle w:val="Comment-Grader"/>
@@ -5077,20 +5168,20 @@
           </w:placeholder>
           <w:text/>
         </w:sdtPr>
-        <w:sdtEndPr/>
         <w:sdtContent>
           <w:r>
             <w:t xml:space="preserve">    </w:t>
           </w:r>
         </w:sdtContent>
       </w:sdt>
+      <w:permEnd w:id="769398085"/>
       <w:r>
         <w:t xml:space="preserve">   </w:t>
       </w:r>
     </w:p>
     <w:p>
       <w:pPr>
-        <w:pStyle w:val="Ttulo2"/>
+        <w:pStyle w:val="Heading2"/>
         <w:rPr>
           <w:rFonts w:cstheme="majorHAnsi"/>
         </w:rPr>
@@ -5126,7 +5217,7 @@
     </w:p>
     <w:p>
       <w:pPr>
-        <w:pStyle w:val="Ttulo2"/>
+        <w:pStyle w:val="Heading2"/>
         <w:rPr>
           <w:rFonts w:cstheme="majorHAnsi"/>
         </w:rPr>
@@ -5159,7 +5250,7 @@
     </w:p>
     <w:p>
       <w:pPr>
-        <w:pStyle w:val="Ttulo2"/>
+        <w:pStyle w:val="Heading2"/>
         <w:rPr>
           <w:rFonts w:cstheme="majorHAnsi"/>
         </w:rPr>
@@ -5182,6 +5273,7 @@
         <w:t xml:space="preserve">.  </w:t>
       </w:r>
     </w:p>
+    <w:permStart w:id="1019937469" w:edGrp="everyone"/>
     <w:p>
       <w:pPr>
         <w:pStyle w:val="Comment-Grader"/>
@@ -5196,13 +5288,13 @@
           <w15:appearance w15:val="hidden"/>
           <w:text/>
         </w:sdtPr>
-        <w:sdtEndPr/>
         <w:sdtContent>
           <w:r>
             <w:t xml:space="preserve">    </w:t>
           </w:r>
         </w:sdtContent>
       </w:sdt>
+      <w:permEnd w:id="1019937469"/>
       <w:r>
         <w:t xml:space="preserve">    </w:t>
       </w:r>
@@ -5218,6 +5310,7 @@
         <w:t xml:space="preserve">.  </w:t>
       </w:r>
     </w:p>
+    <w:permStart w:id="1299214848" w:edGrp="everyone"/>
     <w:p>
       <w:pPr>
         <w:pStyle w:val="Comment-Grader"/>
@@ -5237,7 +5330,6 @@
           </w:placeholder>
           <w:text/>
         </w:sdtPr>
-        <w:sdtEndPr/>
         <w:sdtContent>
           <w:r>
             <w:rPr>
@@ -5247,6 +5339,7 @@
           </w:r>
         </w:sdtContent>
       </w:sdt>
+      <w:permEnd w:id="1299214848"/>
       <w:r>
         <w:rPr>
           <w:lang w:val="en-US"/>
@@ -5269,7 +5362,7 @@
     </w:p>
     <w:p>
       <w:pPr>
-        <w:pStyle w:val="Ttulo1"/>
+        <w:pStyle w:val="Heading1"/>
         <w:tabs>
           <w:tab w:val="left" w:pos="284"/>
         </w:tabs>
@@ -5282,6 +5375,7 @@
         <w:rPr>
           <w:rFonts w:cstheme="majorHAnsi"/>
         </w:rPr>
+        <w:lastRenderedPageBreak/>
         <w:t>SUPPLEMENTARY II</w:t>
       </w:r>
       <w:r>
@@ -5305,7 +5399,7 @@
     </w:p>
     <w:p>
       <w:pPr>
-        <w:pStyle w:val="Ttulo2"/>
+        <w:pStyle w:val="Heading2"/>
         <w:rPr>
           <w:rFonts w:cstheme="majorHAnsi"/>
         </w:rPr>
@@ -5338,7 +5432,7 @@
     </w:p>
     <w:p>
       <w:pPr>
-        <w:pStyle w:val="Ttulo2"/>
+        <w:pStyle w:val="Heading2"/>
         <w:rPr>
           <w:rFonts w:cstheme="majorHAnsi"/>
         </w:rPr>
@@ -5371,7 +5465,7 @@
     </w:p>
     <w:p>
       <w:pPr>
-        <w:pStyle w:val="Ttulo2"/>
+        <w:pStyle w:val="Heading2"/>
         <w:rPr>
           <w:rFonts w:cstheme="majorHAnsi"/>
         </w:rPr>
@@ -5404,7 +5498,7 @@
     </w:p>
     <w:p>
       <w:pPr>
-        <w:pStyle w:val="Ttulo2"/>
+        <w:pStyle w:val="Heading2"/>
         <w:rPr>
           <w:rFonts w:cstheme="majorHAnsi"/>
         </w:rPr>
@@ -5433,6 +5527,7 @@
         <w:t xml:space="preserve">.  </w:t>
       </w:r>
     </w:p>
+    <w:permStart w:id="1820658327" w:edGrp="everyone"/>
     <w:p>
       <w:pPr>
         <w:pStyle w:val="Comment-Grader"/>
@@ -5447,20 +5542,20 @@
           <w15:appearance w15:val="hidden"/>
           <w:text/>
         </w:sdtPr>
-        <w:sdtEndPr/>
         <w:sdtContent>
           <w:r>
             <w:t xml:space="preserve">    </w:t>
           </w:r>
         </w:sdtContent>
       </w:sdt>
+      <w:permEnd w:id="1820658327"/>
       <w:r>
         <w:t xml:space="preserve">  </w:t>
       </w:r>
     </w:p>
     <w:p>
       <w:pPr>
-        <w:pStyle w:val="Ttulo2"/>
+        <w:pStyle w:val="Heading2"/>
         <w:rPr>
           <w:rFonts w:cstheme="majorHAnsi"/>
         </w:rPr>
@@ -5483,6 +5578,7 @@
         <w:t xml:space="preserve">.  </w:t>
       </w:r>
     </w:p>
+    <w:permStart w:id="615213737" w:edGrp="everyone"/>
     <w:p>
       <w:pPr>
         <w:pStyle w:val="Comment-Grader"/>
@@ -5496,13 +5592,13 @@
           </w:placeholder>
           <w:text/>
         </w:sdtPr>
-        <w:sdtEndPr/>
         <w:sdtContent>
           <w:r>
             <w:t xml:space="preserve">    </w:t>
           </w:r>
         </w:sdtContent>
       </w:sdt>
+      <w:permEnd w:id="615213737"/>
       <w:r>
         <w:t xml:space="preserve">   </w:t>
       </w:r>
@@ -5518,6 +5614,7 @@
         <w:t xml:space="preserve">.  </w:t>
       </w:r>
     </w:p>
+    <w:permStart w:id="1595304318" w:edGrp="everyone"/>
     <w:p>
       <w:pPr>
         <w:pStyle w:val="Comment-Grader"/>
@@ -5531,13 +5628,13 @@
           </w:placeholder>
           <w:text/>
         </w:sdtPr>
-        <w:sdtEndPr/>
         <w:sdtContent>
           <w:r>
             <w:t xml:space="preserve">    </w:t>
           </w:r>
         </w:sdtContent>
       </w:sdt>
+      <w:permEnd w:id="1595304318"/>
       <w:r>
         <w:t xml:space="preserve">   </w:t>
       </w:r>
@@ -5592,7 +5689,7 @@
     <w:lvl w:ilvl="0">
       <w:start w:val="1"/>
       <w:numFmt w:val="decimal"/>
-      <w:pStyle w:val="Listaconnmeros"/>
+      <w:pStyle w:val="ListNumber"/>
       <w:lvlText w:val="%1."/>
       <w:lvlJc w:val="left"/>
       <w:pPr>
@@ -7171,7 +7268,7 @@
     <w:lvl w:ilvl="0" w:tplc="391EA46E">
       <w:start w:val="1"/>
       <w:numFmt w:val="decimal"/>
-      <w:pStyle w:val="Prrafodelista"/>
+      <w:pStyle w:val="ListParagraph"/>
       <w:lvlText w:val="%1)"/>
       <w:lvlJc w:val="left"/>
       <w:pPr>
@@ -8717,11 +8814,11 @@
       <w:lang w:val="en-GB"/>
     </w:rPr>
   </w:style>
-  <w:style w:type="paragraph" w:styleId="Ttulo1">
+  <w:style w:type="paragraph" w:styleId="Heading1">
     <w:name w:val="heading 1"/>
     <w:basedOn w:val="Normal"/>
     <w:next w:val="Normal"/>
-    <w:link w:val="Ttulo1Car"/>
+    <w:link w:val="Heading1Char"/>
     <w:uiPriority w:val="9"/>
     <w:qFormat/>
     <w:rsid w:val="00C74CD1"/>
@@ -8749,11 +8846,11 @@
       <w14:ligatures w14:val="none"/>
     </w:rPr>
   </w:style>
-  <w:style w:type="paragraph" w:styleId="Ttulo2">
+  <w:style w:type="paragraph" w:styleId="Heading2">
     <w:name w:val="heading 2"/>
     <w:basedOn w:val="Normal"/>
     <w:next w:val="Normal"/>
-    <w:link w:val="Ttulo2Car"/>
+    <w:link w:val="Heading2Char"/>
     <w:uiPriority w:val="9"/>
     <w:unhideWhenUsed/>
     <w:qFormat/>
@@ -8777,11 +8874,11 @@
       <w14:ligatures w14:val="none"/>
     </w:rPr>
   </w:style>
-  <w:style w:type="paragraph" w:styleId="Ttulo3">
+  <w:style w:type="paragraph" w:styleId="Heading3">
     <w:name w:val="heading 3"/>
     <w:basedOn w:val="Normal"/>
     <w:next w:val="Normal"/>
-    <w:link w:val="Ttulo3Car"/>
+    <w:link w:val="Heading3Char"/>
     <w:uiPriority w:val="9"/>
     <w:unhideWhenUsed/>
     <w:rsid w:val="00C74CD1"/>
@@ -8796,13 +8893,13 @@
       <w:color w:val="1F3763" w:themeColor="accent1" w:themeShade="7F"/>
     </w:rPr>
   </w:style>
-  <w:style w:type="character" w:default="1" w:styleId="Fuentedeprrafopredeter">
+  <w:style w:type="character" w:default="1" w:styleId="DefaultParagraphFont">
     <w:name w:val="Default Paragraph Font"/>
     <w:uiPriority w:val="1"/>
     <w:semiHidden/>
     <w:unhideWhenUsed/>
   </w:style>
-  <w:style w:type="table" w:default="1" w:styleId="Tablanormal">
+  <w:style w:type="table" w:default="1" w:styleId="TableNormal">
     <w:name w:val="Normal Table"/>
     <w:uiPriority w:val="99"/>
     <w:semiHidden/>
@@ -8817,16 +8914,16 @@
       </w:tblCellMar>
     </w:tblPr>
   </w:style>
-  <w:style w:type="numbering" w:default="1" w:styleId="Sinlista">
+  <w:style w:type="numbering" w:default="1" w:styleId="NoList">
     <w:name w:val="No List"/>
     <w:uiPriority w:val="99"/>
     <w:semiHidden/>
     <w:unhideWhenUsed/>
   </w:style>
-  <w:style w:type="character" w:customStyle="1" w:styleId="Ttulo1Car">
-    <w:name w:val="Título 1 Car"/>
-    <w:basedOn w:val="Fuentedeprrafopredeter"/>
-    <w:link w:val="Ttulo1"/>
+  <w:style w:type="character" w:customStyle="1" w:styleId="Heading1Char">
+    <w:name w:val="Heading 1 Char"/>
+    <w:basedOn w:val="DefaultParagraphFont"/>
+    <w:link w:val="Heading1"/>
     <w:uiPriority w:val="9"/>
     <w:rsid w:val="00C74CD1"/>
     <w:rPr>
@@ -8840,10 +8937,10 @@
       <w14:ligatures w14:val="none"/>
     </w:rPr>
   </w:style>
-  <w:style w:type="character" w:customStyle="1" w:styleId="Ttulo2Car">
-    <w:name w:val="Título 2 Car"/>
-    <w:basedOn w:val="Fuentedeprrafopredeter"/>
-    <w:link w:val="Ttulo2"/>
+  <w:style w:type="character" w:customStyle="1" w:styleId="Heading2Char">
+    <w:name w:val="Heading 2 Char"/>
+    <w:basedOn w:val="DefaultParagraphFont"/>
+    <w:link w:val="Heading2"/>
     <w:uiPriority w:val="9"/>
     <w:rsid w:val="00C74CD1"/>
     <w:rPr>
@@ -8857,9 +8954,9 @@
       <w14:ligatures w14:val="none"/>
     </w:rPr>
   </w:style>
-  <w:style w:type="paragraph" w:styleId="Prrafodelista">
+  <w:style w:type="paragraph" w:styleId="ListParagraph">
     <w:name w:val="List Paragraph"/>
-    <w:basedOn w:val="Listaconnmeros"/>
+    <w:basedOn w:val="ListNumber"/>
     <w:uiPriority w:val="34"/>
     <w:rsid w:val="00C74CD1"/>
     <w:pPr>
@@ -8878,7 +8975,7 @@
   </w:style>
   <w:style w:type="paragraph" w:customStyle="1" w:styleId="Prrafodesublista">
     <w:name w:val="Párrafo de sublista"/>
-    <w:basedOn w:val="Prrafodelista"/>
+    <w:basedOn w:val="ListParagraph"/>
     <w:qFormat/>
     <w:rsid w:val="00A6534D"/>
     <w:pPr>
@@ -8888,7 +8985,7 @@
       <w:rFonts w:eastAsia="Courier New" w:cs="Courier New"/>
     </w:rPr>
   </w:style>
-  <w:style w:type="paragraph" w:styleId="Sinespaciado">
+  <w:style w:type="paragraph" w:styleId="NoSpacing">
     <w:name w:val="No Spacing"/>
     <w:uiPriority w:val="1"/>
     <w:rsid w:val="00C74CD1"/>
@@ -8902,9 +8999,9 @@
       <w14:ligatures w14:val="none"/>
     </w:rPr>
   </w:style>
-  <w:style w:type="character" w:styleId="Refdecomentario">
+  <w:style w:type="character" w:styleId="CommentReference">
     <w:name w:val="annotation reference"/>
-    <w:basedOn w:val="Fuentedeprrafopredeter"/>
+    <w:basedOn w:val="DefaultParagraphFont"/>
     <w:uiPriority w:val="99"/>
     <w:semiHidden/>
     <w:unhideWhenUsed/>
@@ -8914,10 +9011,10 @@
       <w:szCs w:val="16"/>
     </w:rPr>
   </w:style>
-  <w:style w:type="paragraph" w:styleId="Textocomentario">
+  <w:style w:type="paragraph" w:styleId="CommentText">
     <w:name w:val="annotation text"/>
     <w:basedOn w:val="Normal"/>
-    <w:link w:val="TextocomentarioCar"/>
+    <w:link w:val="CommentTextChar"/>
     <w:uiPriority w:val="99"/>
     <w:unhideWhenUsed/>
     <w:rsid w:val="00C74CD1"/>
@@ -8926,10 +9023,10 @@
       <w:szCs w:val="20"/>
     </w:rPr>
   </w:style>
-  <w:style w:type="character" w:customStyle="1" w:styleId="TextocomentarioCar">
-    <w:name w:val="Texto comentario Car"/>
-    <w:basedOn w:val="Fuentedeprrafopredeter"/>
-    <w:link w:val="Textocomentario"/>
+  <w:style w:type="character" w:customStyle="1" w:styleId="CommentTextChar">
+    <w:name w:val="Comment Text Char"/>
+    <w:basedOn w:val="DefaultParagraphFont"/>
+    <w:link w:val="CommentText"/>
     <w:uiPriority w:val="99"/>
     <w:rsid w:val="00C74CD1"/>
     <w:rPr>
@@ -8938,11 +9035,11 @@
       <w:lang w:val="en-GB"/>
     </w:rPr>
   </w:style>
-  <w:style w:type="paragraph" w:styleId="Asuntodelcomentario">
+  <w:style w:type="paragraph" w:styleId="CommentSubject">
     <w:name w:val="annotation subject"/>
     <w:basedOn w:val="Normal"/>
     <w:next w:val="Normal"/>
-    <w:link w:val="AsuntodelcomentarioCar"/>
+    <w:link w:val="CommentSubjectChar"/>
     <w:uiPriority w:val="99"/>
     <w:semiHidden/>
     <w:unhideWhenUsed/>
@@ -8954,10 +9051,10 @@
       <w:szCs w:val="20"/>
     </w:rPr>
   </w:style>
-  <w:style w:type="character" w:customStyle="1" w:styleId="AsuntodelcomentarioCar">
-    <w:name w:val="Asunto del comentario Car"/>
-    <w:basedOn w:val="Fuentedeprrafopredeter"/>
-    <w:link w:val="Asuntodelcomentario"/>
+  <w:style w:type="character" w:customStyle="1" w:styleId="CommentSubjectChar">
+    <w:name w:val="Comment Subject Char"/>
+    <w:basedOn w:val="DefaultParagraphFont"/>
+    <w:link w:val="CommentSubject"/>
     <w:uiPriority w:val="99"/>
     <w:semiHidden/>
     <w:rsid w:val="00C74CD1"/>
@@ -8969,9 +9066,9 @@
       <w:lang w:val="en-GB"/>
     </w:rPr>
   </w:style>
-  <w:style w:type="character" w:styleId="Textoennegrita">
+  <w:style w:type="character" w:styleId="Strong">
     <w:name w:val="Strong"/>
-    <w:basedOn w:val="Fuentedeprrafopredeter"/>
+    <w:basedOn w:val="DefaultParagraphFont"/>
     <w:uiPriority w:val="22"/>
     <w:qFormat/>
     <w:rsid w:val="00C74CD1"/>
@@ -8995,9 +9092,9 @@
       <w:lang w:eastAsia="en-GB"/>
     </w:rPr>
   </w:style>
-  <w:style w:type="character" w:styleId="Hipervnculo">
+  <w:style w:type="character" w:styleId="Hyperlink">
     <w:name w:val="Hyperlink"/>
-    <w:basedOn w:val="Fuentedeprrafopredeter"/>
+    <w:basedOn w:val="DefaultParagraphFont"/>
     <w:uiPriority w:val="99"/>
     <w:unhideWhenUsed/>
     <w:rsid w:val="00C74CD1"/>
@@ -9041,10 +9138,10 @@
       <w:spacing w:before="240" w:after="240"/>
     </w:pPr>
   </w:style>
-  <w:style w:type="character" w:customStyle="1" w:styleId="Ttulo3Car">
-    <w:name w:val="Título 3 Car"/>
-    <w:basedOn w:val="Fuentedeprrafopredeter"/>
-    <w:link w:val="Ttulo3"/>
+  <w:style w:type="character" w:customStyle="1" w:styleId="Heading3Char">
+    <w:name w:val="Heading 3 Char"/>
+    <w:basedOn w:val="DefaultParagraphFont"/>
+    <w:link w:val="Heading3"/>
     <w:uiPriority w:val="9"/>
     <w:rsid w:val="00C74CD1"/>
     <w:rPr>
@@ -9055,7 +9152,7 @@
       <w:lang w:val="en-GB"/>
     </w:rPr>
   </w:style>
-  <w:style w:type="paragraph" w:styleId="Lista">
+  <w:style w:type="paragraph" w:styleId="List">
     <w:name w:val="List"/>
     <w:basedOn w:val="Normal"/>
     <w:uiPriority w:val="99"/>
@@ -9067,7 +9164,7 @@
       <w:contextualSpacing/>
     </w:pPr>
   </w:style>
-  <w:style w:type="paragraph" w:styleId="Listaconnmeros">
+  <w:style w:type="paragraph" w:styleId="ListNumber">
     <w:name w:val="List Number"/>
     <w:basedOn w:val="Normal"/>
     <w:uiPriority w:val="99"/>
@@ -9081,9 +9178,9 @@
       <w:contextualSpacing/>
     </w:pPr>
   </w:style>
-  <w:style w:type="character" w:styleId="Textodelmarcadordeposicin">
+  <w:style w:type="character" w:styleId="PlaceholderText">
     <w:name w:val="Placeholder Text"/>
-    <w:basedOn w:val="Fuentedeprrafopredeter"/>
+    <w:basedOn w:val="DefaultParagraphFont"/>
     <w:uiPriority w:val="99"/>
     <w:semiHidden/>
     <w:rsid w:val="00C74CD1"/>
@@ -9093,7 +9190,7 @@
   </w:style>
   <w:style w:type="paragraph" w:customStyle="1" w:styleId="Requirement-Body">
     <w:name w:val="Requirement - Body"/>
-    <w:basedOn w:val="Lista"/>
+    <w:basedOn w:val="List"/>
     <w:qFormat/>
     <w:rsid w:val="00C74CD1"/>
     <w:pPr>
@@ -9105,7 +9202,7 @@
   </w:style>
   <w:style w:type="paragraph" w:customStyle="1" w:styleId="Requirement-Header">
     <w:name w:val="Requirement - Header"/>
-    <w:basedOn w:val="Lista"/>
+    <w:basedOn w:val="List"/>
     <w:next w:val="Requirement-Body"/>
     <w:qFormat/>
     <w:rsid w:val="001A2F01"/>
@@ -9116,11 +9213,11 @@
       <w:ind w:left="567" w:hanging="567"/>
     </w:pPr>
   </w:style>
-  <w:style w:type="paragraph" w:styleId="Ttulo">
+  <w:style w:type="paragraph" w:styleId="Title">
     <w:name w:val="Title"/>
     <w:basedOn w:val="Normal"/>
     <w:next w:val="Normal"/>
-    <w:link w:val="TtuloCar"/>
+    <w:link w:val="TitleChar"/>
     <w:uiPriority w:val="10"/>
     <w:qFormat/>
     <w:rsid w:val="00C74CD1"/>
@@ -9141,10 +9238,10 @@
       <w:szCs w:val="56"/>
     </w:rPr>
   </w:style>
-  <w:style w:type="character" w:customStyle="1" w:styleId="TtuloCar">
-    <w:name w:val="Título Car"/>
-    <w:basedOn w:val="Fuentedeprrafopredeter"/>
-    <w:link w:val="Ttulo"/>
+  <w:style w:type="character" w:customStyle="1" w:styleId="TitleChar">
+    <w:name w:val="Title Char"/>
+    <w:basedOn w:val="DefaultParagraphFont"/>
+    <w:link w:val="Title"/>
     <w:uiPriority w:val="10"/>
     <w:rsid w:val="00C74CD1"/>
     <w:rPr>
@@ -9156,9 +9253,9 @@
       <w:lang w:val="en-GB"/>
     </w:rPr>
   </w:style>
-  <w:style w:type="character" w:styleId="Mencionar">
+  <w:style w:type="character" w:styleId="Mention">
     <w:name w:val="Mention"/>
-    <w:basedOn w:val="Fuentedeprrafopredeter"/>
+    <w:basedOn w:val="DefaultParagraphFont"/>
     <w:uiPriority w:val="99"/>
     <w:unhideWhenUsed/>
     <w:rsid w:val="00C74CD1"/>
@@ -9195,7 +9292,7 @@
           </w:pPr>
           <w:r>
             <w:rPr>
-              <w:rStyle w:val="Textodelmarcadordeposicin"/>
+              <w:rStyle w:val="PlaceholderText"/>
             </w:rPr>
             <w:t>Haga clic o pulse aquí para escribir texto.</w:t>
           </w:r>
@@ -9224,7 +9321,7 @@
           </w:pPr>
           <w:r>
             <w:rPr>
-              <w:rStyle w:val="Textodelmarcadordeposicin"/>
+              <w:rStyle w:val="PlaceholderText"/>
             </w:rPr>
             <w:t>Haga clic o pulse aquí para escribir texto.</w:t>
           </w:r>
@@ -9253,7 +9350,7 @@
           </w:pPr>
           <w:r>
             <w:rPr>
-              <w:rStyle w:val="Textodelmarcadordeposicin"/>
+              <w:rStyle w:val="PlaceholderText"/>
             </w:rPr>
             <w:t>Haga clic o pulse aquí para escribir texto.</w:t>
           </w:r>
@@ -9282,7 +9379,7 @@
           </w:pPr>
           <w:r>
             <w:rPr>
-              <w:rStyle w:val="Textodelmarcadordeposicin"/>
+              <w:rStyle w:val="PlaceholderText"/>
             </w:rPr>
             <w:t>Haga clic o pulse aquí para escribir texto.</w:t>
           </w:r>
@@ -9311,7 +9408,7 @@
           </w:pPr>
           <w:r>
             <w:rPr>
-              <w:rStyle w:val="Textodelmarcadordeposicin"/>
+              <w:rStyle w:val="PlaceholderText"/>
             </w:rPr>
             <w:t>Haga clic o pulse aquí para escribir texto.</w:t>
           </w:r>
@@ -9340,7 +9437,7 @@
           </w:pPr>
           <w:r>
             <w:rPr>
-              <w:rStyle w:val="Textodelmarcadordeposicin"/>
+              <w:rStyle w:val="PlaceholderText"/>
             </w:rPr>
             <w:t>Haga clic o pulse aquí para escribir texto.</w:t>
           </w:r>
@@ -9369,7 +9466,7 @@
           </w:pPr>
           <w:r>
             <w:rPr>
-              <w:rStyle w:val="Textodelmarcadordeposicin"/>
+              <w:rStyle w:val="PlaceholderText"/>
             </w:rPr>
             <w:t>Haga clic o pulse aquí para escribir texto.</w:t>
           </w:r>
@@ -9398,7 +9495,7 @@
           </w:pPr>
           <w:r>
             <w:rPr>
-              <w:rStyle w:val="Textodelmarcadordeposicin"/>
+              <w:rStyle w:val="PlaceholderText"/>
             </w:rPr>
             <w:t>Haga clic o pulse aquí para escribir texto.</w:t>
           </w:r>
@@ -9427,7 +9524,7 @@
           </w:pPr>
           <w:r>
             <w:rPr>
-              <w:rStyle w:val="Textodelmarcadordeposicin"/>
+              <w:rStyle w:val="PlaceholderText"/>
             </w:rPr>
             <w:t>Haga clic o pulse aquí para escribir texto.</w:t>
           </w:r>
@@ -9456,7 +9553,7 @@
           </w:pPr>
           <w:r>
             <w:rPr>
-              <w:rStyle w:val="Textodelmarcadordeposicin"/>
+              <w:rStyle w:val="PlaceholderText"/>
             </w:rPr>
             <w:t>Haga clic o pulse aquí para escribir texto.</w:t>
           </w:r>
@@ -9485,7 +9582,7 @@
           </w:pPr>
           <w:r>
             <w:rPr>
-              <w:rStyle w:val="Textodelmarcadordeposicin"/>
+              <w:rStyle w:val="PlaceholderText"/>
             </w:rPr>
             <w:t>Haga clic o pulse aquí para escribir texto.</w:t>
           </w:r>
@@ -9514,7 +9611,7 @@
           </w:pPr>
           <w:r>
             <w:rPr>
-              <w:rStyle w:val="Textodelmarcadordeposicin"/>
+              <w:rStyle w:val="PlaceholderText"/>
             </w:rPr>
             <w:t>Haga clic o pulse aquí para escribir texto.</w:t>
           </w:r>
@@ -9543,7 +9640,7 @@
           </w:pPr>
           <w:r>
             <w:rPr>
-              <w:rStyle w:val="Textodelmarcadordeposicin"/>
+              <w:rStyle w:val="PlaceholderText"/>
             </w:rPr>
             <w:t>Haga clic o pulse aquí para escribir texto.</w:t>
           </w:r>
@@ -9572,7 +9669,7 @@
           </w:pPr>
           <w:r>
             <w:rPr>
-              <w:rStyle w:val="Textodelmarcadordeposicin"/>
+              <w:rStyle w:val="PlaceholderText"/>
             </w:rPr>
             <w:t>Haga clic o pulse aquí para escribir texto.</w:t>
           </w:r>
@@ -9601,7 +9698,7 @@
           </w:pPr>
           <w:r>
             <w:rPr>
-              <w:rStyle w:val="Textodelmarcadordeposicin"/>
+              <w:rStyle w:val="PlaceholderText"/>
             </w:rPr>
             <w:t>Haga clic o pulse aquí para escribir texto.</w:t>
           </w:r>
@@ -9630,7 +9727,7 @@
           </w:pPr>
           <w:r>
             <w:rPr>
-              <w:rStyle w:val="Textodelmarcadordeposicin"/>
+              <w:rStyle w:val="PlaceholderText"/>
             </w:rPr>
             <w:t>Haga clic o pulse aquí para escribir texto.</w:t>
           </w:r>
@@ -9659,7 +9756,7 @@
           </w:pPr>
           <w:r>
             <w:rPr>
-              <w:rStyle w:val="Textodelmarcadordeposicin"/>
+              <w:rStyle w:val="PlaceholderText"/>
             </w:rPr>
             <w:t>Haga clic o pulse aquí para escribir texto.</w:t>
           </w:r>
@@ -9688,7 +9785,7 @@
           </w:pPr>
           <w:r>
             <w:rPr>
-              <w:rStyle w:val="Textodelmarcadordeposicin"/>
+              <w:rStyle w:val="PlaceholderText"/>
             </w:rPr>
             <w:t>Haga clic o pulse aquí para escribir texto.</w:t>
           </w:r>
@@ -9717,7 +9814,7 @@
           </w:pPr>
           <w:r>
             <w:rPr>
-              <w:rStyle w:val="Textodelmarcadordeposicin"/>
+              <w:rStyle w:val="PlaceholderText"/>
             </w:rPr>
             <w:t>Haga clic o pulse aquí para escribir texto.</w:t>
           </w:r>
@@ -9746,7 +9843,7 @@
           </w:pPr>
           <w:r>
             <w:rPr>
-              <w:rStyle w:val="Textodelmarcadordeposicin"/>
+              <w:rStyle w:val="PlaceholderText"/>
             </w:rPr>
             <w:t>Haga clic o pulse aquí para escribir texto.</w:t>
           </w:r>
@@ -9775,7 +9872,7 @@
           </w:pPr>
           <w:r>
             <w:rPr>
-              <w:rStyle w:val="Textodelmarcadordeposicin"/>
+              <w:rStyle w:val="PlaceholderText"/>
             </w:rPr>
             <w:t>Haga clic o pulse aquí para escribir texto.</w:t>
           </w:r>
@@ -9804,7 +9901,7 @@
           </w:pPr>
           <w:r>
             <w:rPr>
-              <w:rStyle w:val="Textodelmarcadordeposicin"/>
+              <w:rStyle w:val="PlaceholderText"/>
             </w:rPr>
             <w:t>Haga clic o pulse aquí para escribir texto.</w:t>
           </w:r>
@@ -9833,7 +9930,7 @@
           </w:pPr>
           <w:r>
             <w:rPr>
-              <w:rStyle w:val="Textodelmarcadordeposicin"/>
+              <w:rStyle w:val="PlaceholderText"/>
             </w:rPr>
             <w:t>Haga clic o pulse aquí para escribir texto.</w:t>
           </w:r>
@@ -9862,7 +9959,7 @@
           </w:pPr>
           <w:r>
             <w:rPr>
-              <w:rStyle w:val="Textodelmarcadordeposicin"/>
+              <w:rStyle w:val="PlaceholderText"/>
             </w:rPr>
             <w:t>Haga clic o pulse aquí para escribir texto.</w:t>
           </w:r>
@@ -9891,7 +9988,7 @@
           </w:pPr>
           <w:r>
             <w:rPr>
-              <w:rStyle w:val="Textodelmarcadordeposicin"/>
+              <w:rStyle w:val="PlaceholderText"/>
             </w:rPr>
             <w:t>Haga clic o pulse aquí para escribir texto.</w:t>
           </w:r>
@@ -9920,7 +10017,7 @@
           </w:pPr>
           <w:r>
             <w:rPr>
-              <w:rStyle w:val="Textodelmarcadordeposicin"/>
+              <w:rStyle w:val="PlaceholderText"/>
             </w:rPr>
             <w:t>Haga clic o pulse aquí para escribir texto.</w:t>
           </w:r>
@@ -9949,7 +10046,7 @@
           </w:pPr>
           <w:r>
             <w:rPr>
-              <w:rStyle w:val="Textodelmarcadordeposicin"/>
+              <w:rStyle w:val="PlaceholderText"/>
             </w:rPr>
             <w:t>Haga clic o pulse aquí para escribir texto.</w:t>
           </w:r>
@@ -9978,7 +10075,7 @@
           </w:pPr>
           <w:r>
             <w:rPr>
-              <w:rStyle w:val="Textodelmarcadordeposicin"/>
+              <w:rStyle w:val="PlaceholderText"/>
             </w:rPr>
             <w:t>Haga clic o pulse aquí para escribir texto.</w:t>
           </w:r>
@@ -10007,7 +10104,7 @@
           </w:pPr>
           <w:r>
             <w:rPr>
-              <w:rStyle w:val="Textodelmarcadordeposicin"/>
+              <w:rStyle w:val="PlaceholderText"/>
             </w:rPr>
             <w:t>Haga clic o pulse aquí para escribir texto.</w:t>
           </w:r>
@@ -10036,7 +10133,7 @@
           </w:pPr>
           <w:r>
             <w:rPr>
-              <w:rStyle w:val="Textodelmarcadordeposicin"/>
+              <w:rStyle w:val="PlaceholderText"/>
             </w:rPr>
             <w:t>Haga clic o pulse aquí para escribir texto.</w:t>
           </w:r>
@@ -10065,7 +10162,7 @@
           </w:pPr>
           <w:r>
             <w:rPr>
-              <w:rStyle w:val="Textodelmarcadordeposicin"/>
+              <w:rStyle w:val="PlaceholderText"/>
             </w:rPr>
             <w:t>Haga clic o pulse aquí para escribir texto.</w:t>
           </w:r>
@@ -10094,7 +10191,7 @@
           </w:pPr>
           <w:r>
             <w:rPr>
-              <w:rStyle w:val="Textodelmarcadordeposicin"/>
+              <w:rStyle w:val="PlaceholderText"/>
             </w:rPr>
             <w:t>Haga clic o pulse aquí para escribir texto.</w:t>
           </w:r>
@@ -10123,7 +10220,7 @@
           </w:pPr>
           <w:r>
             <w:rPr>
-              <w:rStyle w:val="Textodelmarcadordeposicin"/>
+              <w:rStyle w:val="PlaceholderText"/>
             </w:rPr>
             <w:t>Haga clic o pulse aquí para escribir texto.</w:t>
           </w:r>
@@ -10152,7 +10249,7 @@
           </w:pPr>
           <w:r>
             <w:rPr>
-              <w:rStyle w:val="Textodelmarcadordeposicin"/>
+              <w:rStyle w:val="PlaceholderText"/>
             </w:rPr>
             <w:t>Haga clic o pulse aquí para escribir texto.</w:t>
           </w:r>
@@ -10181,7 +10278,7 @@
           </w:pPr>
           <w:r>
             <w:rPr>
-              <w:rStyle w:val="Textodelmarcadordeposicin"/>
+              <w:rStyle w:val="PlaceholderText"/>
             </w:rPr>
             <w:t>Haga clic o pulse aquí para escribir texto.</w:t>
           </w:r>
@@ -10210,7 +10307,7 @@
           </w:pPr>
           <w:r>
             <w:rPr>
-              <w:rStyle w:val="Textodelmarcadordeposicin"/>
+              <w:rStyle w:val="PlaceholderText"/>
             </w:rPr>
             <w:t>Haga clic o pulse aquí para escribir texto.</w:t>
           </w:r>
@@ -10239,7 +10336,7 @@
           </w:pPr>
           <w:r>
             <w:rPr>
-              <w:rStyle w:val="Textodelmarcadordeposicin"/>
+              <w:rStyle w:val="PlaceholderText"/>
             </w:rPr>
             <w:t>Haga clic o pulse aquí para escribir texto.</w:t>
           </w:r>
@@ -10268,7 +10365,7 @@
           </w:pPr>
           <w:r>
             <w:rPr>
-              <w:rStyle w:val="Textodelmarcadordeposicin"/>
+              <w:rStyle w:val="PlaceholderText"/>
             </w:rPr>
             <w:t>Haga clic o pulse aquí para escribir texto.</w:t>
           </w:r>
@@ -10297,7 +10394,7 @@
           </w:pPr>
           <w:r>
             <w:rPr>
-              <w:rStyle w:val="Textodelmarcadordeposicin"/>
+              <w:rStyle w:val="PlaceholderText"/>
             </w:rPr>
             <w:t>Haga clic o pulse aquí para escribir texto.</w:t>
           </w:r>
@@ -10326,7 +10423,7 @@
           </w:pPr>
           <w:r>
             <w:rPr>
-              <w:rStyle w:val="Textodelmarcadordeposicin"/>
+              <w:rStyle w:val="PlaceholderText"/>
             </w:rPr>
             <w:t>Haga clic o pulse aquí para escribir texto.</w:t>
           </w:r>
@@ -10355,7 +10452,7 @@
           </w:pPr>
           <w:r>
             <w:rPr>
-              <w:rStyle w:val="Textodelmarcadordeposicin"/>
+              <w:rStyle w:val="PlaceholderText"/>
             </w:rPr>
             <w:t>Haga clic o pulse aquí para escribir texto.</w:t>
           </w:r>
@@ -10401,7 +10498,7 @@
     <w:charset w:val="00"/>
     <w:family w:val="swiss"/>
     <w:pitch w:val="variable"/>
-    <w:sig w:usb0="E4002EFF" w:usb1="C200247B" w:usb2="00000009" w:usb3="00000000" w:csb0="000001FF" w:csb1="00000000"/>
+    <w:sig w:usb0="E4002EFF" w:usb1="C000247B" w:usb2="00000009" w:usb3="00000000" w:csb0="000001FF" w:csb1="00000000"/>
   </w:font>
   <w:font w:name="Arial">
     <w:panose1 w:val="020B0604020202020204"/>
@@ -10415,7 +10512,7 @@
     <w:charset w:val="00"/>
     <w:family w:val="swiss"/>
     <w:pitch w:val="variable"/>
-    <w:sig w:usb0="E4002EFF" w:usb1="C200247B" w:usb2="00000009" w:usb3="00000000" w:csb0="000001FF" w:csb1="00000000"/>
+    <w:sig w:usb0="E4002EFF" w:usb1="C000247B" w:usb2="00000009" w:usb3="00000000" w:csb0="000001FF" w:csb1="00000000"/>
   </w:font>
   <w:font w:name="Yu Gothic Light">
     <w:altName w:val="游ゴシック Light"/>
@@ -10479,6 +10576,7 @@
   </w:compat>
   <w:rsids>
     <w:rsidRoot w:val="004D7778"/>
+    <w:rsid w:val="000373E4"/>
     <w:rsid w:val="00061CE8"/>
     <w:rsid w:val="000F7930"/>
     <w:rsid w:val="001221F0"/>
@@ -10497,15 +10595,14 @@
     <w:rsid w:val="005E7E6F"/>
     <w:rsid w:val="00635F6F"/>
     <w:rsid w:val="0073694E"/>
-    <w:rsid w:val="00892755"/>
     <w:rsid w:val="008B1087"/>
     <w:rsid w:val="008D6165"/>
-    <w:rsid w:val="00946135"/>
     <w:rsid w:val="00953D97"/>
     <w:rsid w:val="00993521"/>
     <w:rsid w:val="009F68FD"/>
     <w:rsid w:val="00A222AC"/>
     <w:rsid w:val="00A77441"/>
+    <w:rsid w:val="00AE2777"/>
     <w:rsid w:val="00B078C0"/>
     <w:rsid w:val="00B85114"/>
     <w:rsid w:val="00B9388C"/>
@@ -10514,14 +10611,12 @@
     <w:rsid w:val="00C85C89"/>
     <w:rsid w:val="00D00085"/>
     <w:rsid w:val="00D04804"/>
-    <w:rsid w:val="00D34D36"/>
     <w:rsid w:val="00D72CB9"/>
     <w:rsid w:val="00E25325"/>
     <w:rsid w:val="00E92EF0"/>
     <w:rsid w:val="00E955A7"/>
     <w:rsid w:val="00EB3154"/>
     <w:rsid w:val="00EC1B20"/>
-    <w:rsid w:val="00EC2296"/>
     <w:rsid w:val="00ED34A4"/>
     <w:rsid w:val="00F64E54"/>
     <w:rsid w:val="00FA7306"/>
@@ -10953,13 +11048,13 @@
     <w:name w:val="Normal"/>
     <w:qFormat/>
   </w:style>
-  <w:style w:type="character" w:default="1" w:styleId="Fuentedeprrafopredeter">
+  <w:style w:type="character" w:default="1" w:styleId="DefaultParagraphFont">
     <w:name w:val="Default Paragraph Font"/>
     <w:uiPriority w:val="1"/>
     <w:semiHidden/>
     <w:unhideWhenUsed/>
   </w:style>
-  <w:style w:type="table" w:default="1" w:styleId="Tablanormal">
+  <w:style w:type="table" w:default="1" w:styleId="TableNormal">
     <w:name w:val="Normal Table"/>
     <w:uiPriority w:val="99"/>
     <w:semiHidden/>
@@ -10974,15 +11069,15 @@
       </w:tblCellMar>
     </w:tblPr>
   </w:style>
-  <w:style w:type="numbering" w:default="1" w:styleId="Sinlista">
+  <w:style w:type="numbering" w:default="1" w:styleId="NoList">
     <w:name w:val="No List"/>
     <w:uiPriority w:val="99"/>
     <w:semiHidden/>
     <w:unhideWhenUsed/>
   </w:style>
-  <w:style w:type="character" w:styleId="Textodelmarcadordeposicin">
+  <w:style w:type="character" w:styleId="PlaceholderText">
     <w:name w:val="Placeholder Text"/>
-    <w:basedOn w:val="Fuentedeprrafopredeter"/>
+    <w:basedOn w:val="DefaultParagraphFont"/>
     <w:uiPriority w:val="99"/>
     <w:semiHidden/>
     <w:rsid w:val="00B078C0"/>

</xml_diff>